<commit_message>
Fixing error and continuing the documentation
</commit_message>
<xml_diff>
--- a/Third Year 2024-2025/WEB Project/documentation/Documentation.docx
+++ b/Third Year 2024-2025/WEB Project/documentation/Documentation.docx
@@ -11,6 +11,8 @@
           <w:szCs w:val="56"/>
         </w:rPr>
       </w:pPr>
+      <w:bookmarkStart w:id="0" w:name="_Hlk187089374"/>
+      <w:bookmarkEnd w:id="0"/>
       <w:r>
         <w:rPr>
           <w:rFonts w:ascii="Times New Roman" w:hAnsi="Times New Roman" w:cs="Times New Roman"/>
@@ -137,7 +139,7 @@
                     </pic:cNvPicPr>
                   </pic:nvPicPr>
                   <pic:blipFill>
-                    <a:blip r:embed="rId4" cstate="print">
+                    <a:blip r:embed="rId6" cstate="print">
                       <a:extLst>
                         <a:ext uri="{28A0092B-C50C-407E-A947-70E740481C1C}">
                           <a14:useLocalDpi xmlns:a14="http://schemas.microsoft.com/office/drawing/2010/main" val="0"/>
@@ -4421,21 +4423,7 @@
         <w:rPr>
           <w:rFonts w:ascii="Times New Roman" w:hAnsi="Times New Roman" w:cs="Times New Roman"/>
         </w:rPr>
-        <w:t xml:space="preserve"> </w:t>
-      </w:r>
-      <w:proofErr w:type="spellStart"/>
-      <w:r>
-        <w:rPr>
-          <w:rFonts w:ascii="Times New Roman" w:hAnsi="Times New Roman" w:cs="Times New Roman"/>
-        </w:rPr>
-        <w:t>на</w:t>
-      </w:r>
-      <w:proofErr w:type="spellEnd"/>
-      <w:r>
-        <w:rPr>
-          <w:rFonts w:ascii="Times New Roman" w:hAnsi="Times New Roman" w:cs="Times New Roman"/>
-        </w:rPr>
-        <w:t xml:space="preserve"> </w:t>
+        <w:t xml:space="preserve"> на </w:t>
       </w:r>
       <w:proofErr w:type="spellStart"/>
       <w:r>
@@ -4462,6 +4450,7 @@
     </w:p>
     <w:p>
       <w:pPr>
+        <w:spacing w:after="0"/>
         <w:rPr>
           <w:rFonts w:ascii="Times New Roman" w:hAnsi="Times New Roman" w:cs="Times New Roman"/>
         </w:rPr>
@@ -4486,10 +4475,197 @@
         </w:rPr>
         <w:br/>
       </w:r>
-      <w:r>
-        <w:rPr>
-          <w:rFonts w:ascii="Times New Roman" w:hAnsi="Times New Roman" w:cs="Times New Roman"/>
-        </w:rPr>
+    </w:p>
+    <w:p>
+      <w:pPr>
+        <w:spacing w:after="0"/>
+        <w:rPr>
+          <w:rFonts w:ascii="Times New Roman" w:hAnsi="Times New Roman" w:cs="Times New Roman"/>
+        </w:rPr>
+      </w:pPr>
+    </w:p>
+    <w:p>
+      <w:pPr>
+        <w:spacing w:after="0"/>
+        <w:rPr>
+          <w:rFonts w:ascii="Times New Roman" w:hAnsi="Times New Roman" w:cs="Times New Roman"/>
+        </w:rPr>
+      </w:pPr>
+    </w:p>
+    <w:p>
+      <w:pPr>
+        <w:spacing w:after="0"/>
+        <w:rPr>
+          <w:rFonts w:ascii="Times New Roman" w:hAnsi="Times New Roman" w:cs="Times New Roman"/>
+        </w:rPr>
+      </w:pPr>
+    </w:p>
+    <w:p>
+      <w:pPr>
+        <w:spacing w:after="0"/>
+        <w:rPr>
+          <w:rFonts w:ascii="Times New Roman" w:hAnsi="Times New Roman" w:cs="Times New Roman"/>
+        </w:rPr>
+      </w:pPr>
+    </w:p>
+    <w:p>
+      <w:pPr>
+        <w:spacing w:after="0"/>
+        <w:rPr>
+          <w:rFonts w:ascii="Times New Roman" w:hAnsi="Times New Roman" w:cs="Times New Roman"/>
+        </w:rPr>
+      </w:pPr>
+    </w:p>
+    <w:p>
+      <w:pPr>
+        <w:spacing w:after="0"/>
+        <w:rPr>
+          <w:rFonts w:ascii="Times New Roman" w:hAnsi="Times New Roman" w:cs="Times New Roman"/>
+        </w:rPr>
+      </w:pPr>
+    </w:p>
+    <w:p>
+      <w:pPr>
+        <w:spacing w:after="0"/>
+        <w:rPr>
+          <w:rFonts w:ascii="Times New Roman" w:hAnsi="Times New Roman" w:cs="Times New Roman"/>
+        </w:rPr>
+      </w:pPr>
+    </w:p>
+    <w:p>
+      <w:pPr>
+        <w:spacing w:after="0"/>
+        <w:rPr>
+          <w:rFonts w:ascii="Times New Roman" w:hAnsi="Times New Roman" w:cs="Times New Roman"/>
+        </w:rPr>
+      </w:pPr>
+    </w:p>
+    <w:p>
+      <w:pPr>
+        <w:spacing w:after="0"/>
+        <w:rPr>
+          <w:rFonts w:ascii="Times New Roman" w:hAnsi="Times New Roman" w:cs="Times New Roman"/>
+        </w:rPr>
+      </w:pPr>
+    </w:p>
+    <w:p>
+      <w:pPr>
+        <w:spacing w:after="0"/>
+        <w:rPr>
+          <w:rFonts w:ascii="Times New Roman" w:hAnsi="Times New Roman" w:cs="Times New Roman"/>
+        </w:rPr>
+      </w:pPr>
+    </w:p>
+    <w:p>
+      <w:pPr>
+        <w:spacing w:after="0"/>
+        <w:rPr>
+          <w:rFonts w:ascii="Times New Roman" w:hAnsi="Times New Roman" w:cs="Times New Roman"/>
+        </w:rPr>
+      </w:pPr>
+    </w:p>
+    <w:p>
+      <w:pPr>
+        <w:spacing w:after="0"/>
+        <w:rPr>
+          <w:rFonts w:ascii="Times New Roman" w:hAnsi="Times New Roman" w:cs="Times New Roman"/>
+        </w:rPr>
+      </w:pPr>
+    </w:p>
+    <w:p>
+      <w:pPr>
+        <w:spacing w:after="0"/>
+        <w:rPr>
+          <w:rFonts w:ascii="Times New Roman" w:hAnsi="Times New Roman" w:cs="Times New Roman"/>
+        </w:rPr>
+      </w:pPr>
+    </w:p>
+    <w:p>
+      <w:pPr>
+        <w:spacing w:after="0"/>
+        <w:rPr>
+          <w:rFonts w:ascii="Times New Roman" w:hAnsi="Times New Roman" w:cs="Times New Roman"/>
+        </w:rPr>
+      </w:pPr>
+    </w:p>
+    <w:p>
+      <w:pPr>
+        <w:spacing w:after="0"/>
+        <w:rPr>
+          <w:rFonts w:ascii="Times New Roman" w:hAnsi="Times New Roman" w:cs="Times New Roman"/>
+        </w:rPr>
+      </w:pPr>
+    </w:p>
+    <w:p>
+      <w:pPr>
+        <w:spacing w:after="0"/>
+        <w:rPr>
+          <w:rFonts w:ascii="Times New Roman" w:hAnsi="Times New Roman" w:cs="Times New Roman"/>
+        </w:rPr>
+      </w:pPr>
+    </w:p>
+    <w:p>
+      <w:pPr>
+        <w:spacing w:after="0"/>
+        <w:rPr>
+          <w:rFonts w:ascii="Times New Roman" w:hAnsi="Times New Roman" w:cs="Times New Roman"/>
+        </w:rPr>
+      </w:pPr>
+    </w:p>
+    <w:p>
+      <w:pPr>
+        <w:spacing w:after="0"/>
+        <w:rPr>
+          <w:rFonts w:ascii="Times New Roman" w:hAnsi="Times New Roman" w:cs="Times New Roman"/>
+        </w:rPr>
+      </w:pPr>
+    </w:p>
+    <w:p>
+      <w:pPr>
+        <w:spacing w:after="0"/>
+        <w:rPr>
+          <w:rFonts w:ascii="Times New Roman" w:hAnsi="Times New Roman" w:cs="Times New Roman"/>
+        </w:rPr>
+      </w:pPr>
+    </w:p>
+    <w:p>
+      <w:pPr>
+        <w:spacing w:after="0"/>
+        <w:rPr>
+          <w:rFonts w:ascii="Times New Roman" w:hAnsi="Times New Roman" w:cs="Times New Roman"/>
+        </w:rPr>
+      </w:pPr>
+    </w:p>
+    <w:p>
+      <w:pPr>
+        <w:spacing w:after="0"/>
+        <w:rPr>
+          <w:rFonts w:ascii="Times New Roman" w:hAnsi="Times New Roman" w:cs="Times New Roman"/>
+        </w:rPr>
+      </w:pPr>
+    </w:p>
+    <w:p>
+      <w:pPr>
+        <w:spacing w:after="0"/>
+        <w:rPr>
+          <w:rFonts w:ascii="Times New Roman" w:hAnsi="Times New Roman" w:cs="Times New Roman"/>
+        </w:rPr>
+      </w:pPr>
+    </w:p>
+    <w:p>
+      <w:pPr>
+        <w:spacing w:after="0"/>
+        <w:rPr>
+          <w:rFonts w:ascii="Times New Roman" w:hAnsi="Times New Roman" w:cs="Times New Roman"/>
+          <w:sz w:val="20"/>
+          <w:szCs w:val="20"/>
+        </w:rPr>
+      </w:pPr>
+      <w:r>
+        <w:rPr>
+          <w:rFonts w:ascii="Times New Roman" w:hAnsi="Times New Roman" w:cs="Times New Roman"/>
+        </w:rPr>
+        <w:lastRenderedPageBreak/>
         <w:br/>
       </w:r>
       <w:r>
@@ -4554,768 +4730,1076 @@
         </w:rPr>
         <w:t>:</w:t>
       </w:r>
-    </w:p>
-    <w:p>
-      <w:pPr>
-        <w:rPr>
-          <w:rFonts w:ascii="Times New Roman" w:hAnsi="Times New Roman" w:cs="Times New Roman"/>
-        </w:rPr>
-      </w:pPr>
-      <w:proofErr w:type="spellStart"/>
-      <w:r>
-        <w:rPr>
-          <w:rFonts w:ascii="Times New Roman" w:hAnsi="Times New Roman" w:cs="Times New Roman"/>
-        </w:rPr>
-        <w:t>Проектиране</w:t>
-      </w:r>
-      <w:proofErr w:type="spellEnd"/>
-    </w:p>
-    <w:p>
-      <w:pPr>
-        <w:rPr>
-          <w:rFonts w:ascii="Times New Roman" w:hAnsi="Times New Roman" w:cs="Times New Roman"/>
-        </w:rPr>
-      </w:pPr>
-      <w:proofErr w:type="spellStart"/>
-      <w:r>
-        <w:rPr>
-          <w:rFonts w:ascii="Times New Roman" w:hAnsi="Times New Roman" w:cs="Times New Roman"/>
-        </w:rPr>
-        <w:t>Включва</w:t>
-      </w:r>
-      <w:proofErr w:type="spellEnd"/>
-      <w:r>
-        <w:rPr>
-          <w:rFonts w:ascii="Times New Roman" w:hAnsi="Times New Roman" w:cs="Times New Roman"/>
-        </w:rPr>
-        <w:t xml:space="preserve"> </w:t>
-      </w:r>
-      <w:proofErr w:type="spellStart"/>
-      <w:r>
-        <w:rPr>
-          <w:rFonts w:ascii="Times New Roman" w:hAnsi="Times New Roman" w:cs="Times New Roman"/>
-        </w:rPr>
-        <w:t>описание</w:t>
-      </w:r>
-      <w:proofErr w:type="spellEnd"/>
-      <w:r>
-        <w:rPr>
-          <w:rFonts w:ascii="Times New Roman" w:hAnsi="Times New Roman" w:cs="Times New Roman"/>
-        </w:rPr>
-        <w:t xml:space="preserve"> </w:t>
-      </w:r>
-      <w:proofErr w:type="spellStart"/>
-      <w:r>
-        <w:rPr>
-          <w:rFonts w:ascii="Times New Roman" w:hAnsi="Times New Roman" w:cs="Times New Roman"/>
-        </w:rPr>
-        <w:t>на</w:t>
-      </w:r>
-      <w:proofErr w:type="spellEnd"/>
-      <w:r>
-        <w:rPr>
-          <w:rFonts w:ascii="Times New Roman" w:hAnsi="Times New Roman" w:cs="Times New Roman"/>
-        </w:rPr>
-        <w:t xml:space="preserve"> КД (</w:t>
-      </w:r>
-      <w:proofErr w:type="spellStart"/>
-      <w:r>
-        <w:rPr>
-          <w:rFonts w:ascii="Times New Roman" w:hAnsi="Times New Roman" w:cs="Times New Roman"/>
-        </w:rPr>
-        <w:t>концептуална</w:t>
-      </w:r>
-      <w:proofErr w:type="spellEnd"/>
-      <w:r>
-        <w:rPr>
-          <w:rFonts w:ascii="Times New Roman" w:hAnsi="Times New Roman" w:cs="Times New Roman"/>
-        </w:rPr>
-        <w:t xml:space="preserve"> и </w:t>
-      </w:r>
-      <w:proofErr w:type="spellStart"/>
-      <w:r>
-        <w:rPr>
-          <w:rFonts w:ascii="Times New Roman" w:hAnsi="Times New Roman" w:cs="Times New Roman"/>
-        </w:rPr>
-        <w:t>лодическа</w:t>
-      </w:r>
-      <w:proofErr w:type="spellEnd"/>
-      <w:r>
-        <w:rPr>
-          <w:rFonts w:ascii="Times New Roman" w:hAnsi="Times New Roman" w:cs="Times New Roman"/>
-        </w:rPr>
-        <w:t xml:space="preserve"> </w:t>
-      </w:r>
-      <w:proofErr w:type="spellStart"/>
-      <w:r>
-        <w:rPr>
-          <w:rFonts w:ascii="Times New Roman" w:hAnsi="Times New Roman" w:cs="Times New Roman"/>
-        </w:rPr>
-        <w:t>схема</w:t>
-      </w:r>
-      <w:proofErr w:type="spellEnd"/>
-      <w:r>
-        <w:rPr>
-          <w:rFonts w:ascii="Times New Roman" w:hAnsi="Times New Roman" w:cs="Times New Roman"/>
-        </w:rPr>
-        <w:t xml:space="preserve">) и </w:t>
-      </w:r>
-      <w:proofErr w:type="spellStart"/>
-      <w:r>
-        <w:rPr>
-          <w:rFonts w:ascii="Times New Roman" w:hAnsi="Times New Roman" w:cs="Times New Roman"/>
-        </w:rPr>
-        <w:t>на</w:t>
-      </w:r>
-      <w:proofErr w:type="spellEnd"/>
-      <w:r>
-        <w:rPr>
-          <w:rFonts w:ascii="Times New Roman" w:hAnsi="Times New Roman" w:cs="Times New Roman"/>
-        </w:rPr>
-        <w:t xml:space="preserve"> </w:t>
-      </w:r>
-      <w:proofErr w:type="spellStart"/>
-      <w:r>
-        <w:rPr>
-          <w:rFonts w:ascii="Times New Roman" w:hAnsi="Times New Roman" w:cs="Times New Roman"/>
-        </w:rPr>
-        <w:t>проектното</w:t>
-      </w:r>
-      <w:proofErr w:type="spellEnd"/>
-      <w:r>
-        <w:rPr>
-          <w:rFonts w:ascii="Times New Roman" w:hAnsi="Times New Roman" w:cs="Times New Roman"/>
-        </w:rPr>
-        <w:t xml:space="preserve"> </w:t>
-      </w:r>
-      <w:proofErr w:type="spellStart"/>
-      <w:r>
-        <w:rPr>
-          <w:rFonts w:ascii="Times New Roman" w:hAnsi="Times New Roman" w:cs="Times New Roman"/>
-        </w:rPr>
-        <w:t>решение</w:t>
-      </w:r>
-      <w:proofErr w:type="spellEnd"/>
-      <w:r>
-        <w:rPr>
-          <w:rFonts w:ascii="Times New Roman" w:hAnsi="Times New Roman" w:cs="Times New Roman"/>
-        </w:rPr>
-        <w:t xml:space="preserve"> </w:t>
-      </w:r>
-      <w:proofErr w:type="spellStart"/>
-      <w:r>
-        <w:rPr>
-          <w:rFonts w:ascii="Times New Roman" w:hAnsi="Times New Roman" w:cs="Times New Roman"/>
-        </w:rPr>
-        <w:t>на</w:t>
-      </w:r>
-      <w:proofErr w:type="spellEnd"/>
-      <w:r>
-        <w:rPr>
-          <w:rFonts w:ascii="Times New Roman" w:hAnsi="Times New Roman" w:cs="Times New Roman"/>
-        </w:rPr>
-        <w:t xml:space="preserve"> </w:t>
-      </w:r>
-      <w:proofErr w:type="spellStart"/>
-      <w:r>
-        <w:rPr>
-          <w:rFonts w:ascii="Times New Roman" w:hAnsi="Times New Roman" w:cs="Times New Roman"/>
-        </w:rPr>
-        <w:t>най</w:t>
-      </w:r>
-      <w:proofErr w:type="spellEnd"/>
-      <w:r>
-        <w:rPr>
-          <w:rFonts w:ascii="Times New Roman" w:hAnsi="Times New Roman" w:cs="Times New Roman"/>
-        </w:rPr>
-        <w:t xml:space="preserve">- </w:t>
-      </w:r>
-      <w:proofErr w:type="spellStart"/>
-      <w:r>
-        <w:rPr>
-          <w:rFonts w:ascii="Times New Roman" w:hAnsi="Times New Roman" w:cs="Times New Roman"/>
-        </w:rPr>
-        <w:t>високо</w:t>
-      </w:r>
-      <w:proofErr w:type="spellEnd"/>
-      <w:r>
-        <w:rPr>
-          <w:rFonts w:ascii="Times New Roman" w:hAnsi="Times New Roman" w:cs="Times New Roman"/>
-        </w:rPr>
-        <w:t xml:space="preserve"> </w:t>
-      </w:r>
-      <w:proofErr w:type="spellStart"/>
-      <w:r>
-        <w:rPr>
-          <w:rFonts w:ascii="Times New Roman" w:hAnsi="Times New Roman" w:cs="Times New Roman"/>
-        </w:rPr>
-        <w:t>ниво</w:t>
-      </w:r>
-      <w:proofErr w:type="spellEnd"/>
-      <w:r>
-        <w:rPr>
-          <w:rFonts w:ascii="Times New Roman" w:hAnsi="Times New Roman" w:cs="Times New Roman"/>
-        </w:rPr>
-        <w:t xml:space="preserve"> </w:t>
-      </w:r>
-      <w:proofErr w:type="spellStart"/>
-      <w:r>
-        <w:rPr>
-          <w:rFonts w:ascii="Times New Roman" w:hAnsi="Times New Roman" w:cs="Times New Roman"/>
-        </w:rPr>
-        <w:t>на</w:t>
-      </w:r>
-      <w:proofErr w:type="spellEnd"/>
-      <w:r>
-        <w:rPr>
-          <w:rFonts w:ascii="Times New Roman" w:hAnsi="Times New Roman" w:cs="Times New Roman"/>
-        </w:rPr>
-        <w:t xml:space="preserve"> </w:t>
-      </w:r>
-      <w:proofErr w:type="spellStart"/>
-      <w:r>
-        <w:rPr>
-          <w:rFonts w:ascii="Times New Roman" w:hAnsi="Times New Roman" w:cs="Times New Roman"/>
-        </w:rPr>
-        <w:t>абстракция</w:t>
-      </w:r>
-      <w:proofErr w:type="spellEnd"/>
-      <w:r>
-        <w:rPr>
-          <w:rFonts w:ascii="Times New Roman" w:hAnsi="Times New Roman" w:cs="Times New Roman"/>
-        </w:rPr>
-        <w:t xml:space="preserve">. </w:t>
-      </w:r>
-      <w:proofErr w:type="spellStart"/>
-      <w:r>
-        <w:rPr>
-          <w:rFonts w:ascii="Times New Roman" w:hAnsi="Times New Roman" w:cs="Times New Roman"/>
-        </w:rPr>
-        <w:t>Изполжане</w:t>
-      </w:r>
-      <w:proofErr w:type="spellEnd"/>
-      <w:r>
-        <w:rPr>
-          <w:rFonts w:ascii="Times New Roman" w:hAnsi="Times New Roman" w:cs="Times New Roman"/>
-        </w:rPr>
-        <w:t xml:space="preserve"> </w:t>
-      </w:r>
-      <w:proofErr w:type="spellStart"/>
-      <w:r>
-        <w:rPr>
-          <w:rFonts w:ascii="Times New Roman" w:hAnsi="Times New Roman" w:cs="Times New Roman"/>
-        </w:rPr>
-        <w:t>на</w:t>
-      </w:r>
-      <w:proofErr w:type="spellEnd"/>
-      <w:r>
-        <w:rPr>
-          <w:rFonts w:ascii="Times New Roman" w:hAnsi="Times New Roman" w:cs="Times New Roman"/>
-        </w:rPr>
-        <w:t xml:space="preserve"> </w:t>
-      </w:r>
-      <w:proofErr w:type="spellStart"/>
-      <w:r>
-        <w:rPr>
-          <w:rFonts w:ascii="Times New Roman" w:hAnsi="Times New Roman" w:cs="Times New Roman"/>
-        </w:rPr>
-        <w:t>подходящи</w:t>
-      </w:r>
-      <w:proofErr w:type="spellEnd"/>
-      <w:r>
-        <w:rPr>
-          <w:rFonts w:ascii="Times New Roman" w:hAnsi="Times New Roman" w:cs="Times New Roman"/>
-        </w:rPr>
-        <w:t xml:space="preserve"> </w:t>
-      </w:r>
-      <w:proofErr w:type="spellStart"/>
-      <w:r>
-        <w:rPr>
-          <w:rFonts w:ascii="Times New Roman" w:hAnsi="Times New Roman" w:cs="Times New Roman"/>
-        </w:rPr>
-        <w:t>средства</w:t>
-      </w:r>
-      <w:proofErr w:type="spellEnd"/>
-      <w:r>
-        <w:rPr>
-          <w:rFonts w:ascii="Times New Roman" w:hAnsi="Times New Roman" w:cs="Times New Roman"/>
-        </w:rPr>
-        <w:t xml:space="preserve"> </w:t>
-      </w:r>
-      <w:proofErr w:type="spellStart"/>
-      <w:r>
-        <w:rPr>
-          <w:rFonts w:ascii="Times New Roman" w:hAnsi="Times New Roman" w:cs="Times New Roman"/>
-        </w:rPr>
-        <w:t>за</w:t>
-      </w:r>
-      <w:proofErr w:type="spellEnd"/>
-      <w:r>
-        <w:rPr>
-          <w:rFonts w:ascii="Times New Roman" w:hAnsi="Times New Roman" w:cs="Times New Roman"/>
-        </w:rPr>
-        <w:t xml:space="preserve"> </w:t>
-      </w:r>
-      <w:proofErr w:type="spellStart"/>
-      <w:r>
-        <w:rPr>
-          <w:rFonts w:ascii="Times New Roman" w:hAnsi="Times New Roman" w:cs="Times New Roman"/>
-        </w:rPr>
-        <w:t>специфириране</w:t>
-      </w:r>
-      <w:proofErr w:type="spellEnd"/>
-      <w:r>
-        <w:rPr>
-          <w:rFonts w:ascii="Times New Roman" w:hAnsi="Times New Roman" w:cs="Times New Roman"/>
-        </w:rPr>
-        <w:t xml:space="preserve">: ERD. </w:t>
-      </w:r>
-      <w:proofErr w:type="spellStart"/>
-      <w:r>
-        <w:rPr>
-          <w:rFonts w:ascii="Times New Roman" w:hAnsi="Times New Roman" w:cs="Times New Roman"/>
-        </w:rPr>
-        <w:t>структурни</w:t>
-      </w:r>
-      <w:proofErr w:type="spellEnd"/>
-      <w:r>
-        <w:rPr>
-          <w:rFonts w:ascii="Times New Roman" w:hAnsi="Times New Roman" w:cs="Times New Roman"/>
-        </w:rPr>
-        <w:t xml:space="preserve"> </w:t>
-      </w:r>
-      <w:proofErr w:type="spellStart"/>
-      <w:r>
-        <w:rPr>
-          <w:rFonts w:ascii="Times New Roman" w:hAnsi="Times New Roman" w:cs="Times New Roman"/>
-        </w:rPr>
-        <w:t>схеми</w:t>
-      </w:r>
-      <w:proofErr w:type="spellEnd"/>
-      <w:r>
-        <w:rPr>
-          <w:rFonts w:ascii="Times New Roman" w:hAnsi="Times New Roman" w:cs="Times New Roman"/>
-        </w:rPr>
-        <w:t xml:space="preserve">, </w:t>
-      </w:r>
-      <w:proofErr w:type="spellStart"/>
-      <w:r>
-        <w:rPr>
-          <w:rFonts w:ascii="Times New Roman" w:hAnsi="Times New Roman" w:cs="Times New Roman"/>
-        </w:rPr>
-        <w:t>блок</w:t>
-      </w:r>
-      <w:proofErr w:type="spellEnd"/>
-      <w:r>
-        <w:rPr>
-          <w:rFonts w:ascii="Times New Roman" w:hAnsi="Times New Roman" w:cs="Times New Roman"/>
-        </w:rPr>
-        <w:t xml:space="preserve"> </w:t>
-      </w:r>
-      <w:proofErr w:type="spellStart"/>
-      <w:r>
-        <w:rPr>
-          <w:rFonts w:ascii="Times New Roman" w:hAnsi="Times New Roman" w:cs="Times New Roman"/>
-        </w:rPr>
-        <w:t>схеми</w:t>
-      </w:r>
-      <w:proofErr w:type="spellEnd"/>
-      <w:r>
-        <w:rPr>
-          <w:rFonts w:ascii="Times New Roman" w:hAnsi="Times New Roman" w:cs="Times New Roman"/>
-        </w:rPr>
-        <w:t xml:space="preserve">, UMI, </w:t>
-      </w:r>
-      <w:proofErr w:type="spellStart"/>
-      <w:r>
-        <w:rPr>
-          <w:rFonts w:ascii="Times New Roman" w:hAnsi="Times New Roman" w:cs="Times New Roman"/>
-        </w:rPr>
-        <w:t>диаграми</w:t>
-      </w:r>
-      <w:proofErr w:type="spellEnd"/>
-    </w:p>
-    <w:p>
-      <w:pPr>
-        <w:rPr>
-          <w:rFonts w:ascii="Times New Roman" w:hAnsi="Times New Roman" w:cs="Times New Roman"/>
-        </w:rPr>
-      </w:pPr>
-      <w:r>
-        <w:rPr>
-          <w:rFonts w:ascii="Times New Roman" w:hAnsi="Times New Roman" w:cs="Times New Roman"/>
-        </w:rPr>
-        <w:t>•</w:t>
-      </w:r>
-    </w:p>
-    <w:p>
-      <w:pPr>
-        <w:rPr>
-          <w:rFonts w:ascii="Times New Roman" w:hAnsi="Times New Roman" w:cs="Times New Roman"/>
-        </w:rPr>
-      </w:pPr>
-      <w:proofErr w:type="spellStart"/>
-      <w:r>
-        <w:rPr>
-          <w:rFonts w:ascii="Times New Roman" w:hAnsi="Times New Roman" w:cs="Times New Roman"/>
-        </w:rPr>
-        <w:t>Програмиране</w:t>
-      </w:r>
-      <w:proofErr w:type="spellEnd"/>
-    </w:p>
-    <w:p>
-      <w:pPr>
-        <w:rPr>
-          <w:rFonts w:ascii="Times New Roman" w:hAnsi="Times New Roman" w:cs="Times New Roman"/>
-        </w:rPr>
-      </w:pPr>
-      <w:proofErr w:type="spellStart"/>
-      <w:r>
-        <w:rPr>
-          <w:rFonts w:ascii="Times New Roman" w:hAnsi="Times New Roman" w:cs="Times New Roman"/>
-        </w:rPr>
-        <w:t>Включва</w:t>
-      </w:r>
-      <w:proofErr w:type="spellEnd"/>
-      <w:r>
-        <w:rPr>
-          <w:rFonts w:ascii="Times New Roman" w:hAnsi="Times New Roman" w:cs="Times New Roman"/>
-        </w:rPr>
-        <w:t xml:space="preserve"> </w:t>
-      </w:r>
-      <w:proofErr w:type="spellStart"/>
-      <w:r>
-        <w:rPr>
-          <w:rFonts w:ascii="Times New Roman" w:hAnsi="Times New Roman" w:cs="Times New Roman"/>
-        </w:rPr>
-        <w:t>изброяване</w:t>
-      </w:r>
-      <w:proofErr w:type="spellEnd"/>
-      <w:r>
-        <w:rPr>
-          <w:rFonts w:ascii="Times New Roman" w:hAnsi="Times New Roman" w:cs="Times New Roman"/>
-        </w:rPr>
-        <w:t xml:space="preserve"> и </w:t>
-      </w:r>
-      <w:proofErr w:type="spellStart"/>
-      <w:r>
-        <w:rPr>
-          <w:rFonts w:ascii="Times New Roman" w:hAnsi="Times New Roman" w:cs="Times New Roman"/>
-        </w:rPr>
-        <w:t>описание</w:t>
-      </w:r>
-      <w:proofErr w:type="spellEnd"/>
-      <w:r>
-        <w:rPr>
-          <w:rFonts w:ascii="Times New Roman" w:hAnsi="Times New Roman" w:cs="Times New Roman"/>
-        </w:rPr>
-        <w:t xml:space="preserve"> </w:t>
-      </w:r>
-      <w:proofErr w:type="spellStart"/>
-      <w:r>
-        <w:rPr>
-          <w:rFonts w:ascii="Times New Roman" w:hAnsi="Times New Roman" w:cs="Times New Roman"/>
-        </w:rPr>
-        <w:t>на</w:t>
-      </w:r>
-      <w:proofErr w:type="spellEnd"/>
-      <w:r>
-        <w:rPr>
-          <w:rFonts w:ascii="Times New Roman" w:hAnsi="Times New Roman" w:cs="Times New Roman"/>
-        </w:rPr>
-        <w:t xml:space="preserve"> </w:t>
-      </w:r>
-      <w:proofErr w:type="spellStart"/>
-      <w:r>
-        <w:rPr>
-          <w:rFonts w:ascii="Times New Roman" w:hAnsi="Times New Roman" w:cs="Times New Roman"/>
-        </w:rPr>
-        <w:t>функциите</w:t>
-      </w:r>
-      <w:proofErr w:type="spellEnd"/>
-      <w:r>
-        <w:rPr>
-          <w:rFonts w:ascii="Times New Roman" w:hAnsi="Times New Roman" w:cs="Times New Roman"/>
-        </w:rPr>
-        <w:t xml:space="preserve"> </w:t>
-      </w:r>
-      <w:proofErr w:type="spellStart"/>
-      <w:r>
-        <w:rPr>
-          <w:rFonts w:ascii="Times New Roman" w:hAnsi="Times New Roman" w:cs="Times New Roman"/>
-        </w:rPr>
-        <w:t>на</w:t>
-      </w:r>
-      <w:proofErr w:type="spellEnd"/>
-      <w:r>
-        <w:rPr>
-          <w:rFonts w:ascii="Times New Roman" w:hAnsi="Times New Roman" w:cs="Times New Roman"/>
-        </w:rPr>
-        <w:t xml:space="preserve"> </w:t>
-      </w:r>
-      <w:proofErr w:type="spellStart"/>
-      <w:r>
-        <w:rPr>
-          <w:rFonts w:ascii="Times New Roman" w:hAnsi="Times New Roman" w:cs="Times New Roman"/>
-        </w:rPr>
-        <w:t>отделните</w:t>
-      </w:r>
-      <w:proofErr w:type="spellEnd"/>
-      <w:r>
-        <w:rPr>
-          <w:rFonts w:ascii="Times New Roman" w:hAnsi="Times New Roman" w:cs="Times New Roman"/>
-        </w:rPr>
-        <w:t xml:space="preserve"> </w:t>
-      </w:r>
-      <w:proofErr w:type="spellStart"/>
-      <w:r>
-        <w:rPr>
-          <w:rFonts w:ascii="Times New Roman" w:hAnsi="Times New Roman" w:cs="Times New Roman"/>
-        </w:rPr>
-        <w:t>програмии</w:t>
-      </w:r>
-      <w:proofErr w:type="spellEnd"/>
-      <w:r>
-        <w:rPr>
-          <w:rFonts w:ascii="Times New Roman" w:hAnsi="Times New Roman" w:cs="Times New Roman"/>
-        </w:rPr>
-        <w:t xml:space="preserve"> </w:t>
-      </w:r>
-      <w:proofErr w:type="spellStart"/>
-      <w:r>
-        <w:rPr>
-          <w:rFonts w:ascii="Times New Roman" w:hAnsi="Times New Roman" w:cs="Times New Roman"/>
-        </w:rPr>
-        <w:t>едниници</w:t>
-      </w:r>
-      <w:proofErr w:type="spellEnd"/>
-      <w:r>
-        <w:rPr>
-          <w:rFonts w:ascii="Times New Roman" w:hAnsi="Times New Roman" w:cs="Times New Roman"/>
-        </w:rPr>
-        <w:t xml:space="preserve"> (</w:t>
-      </w:r>
-      <w:proofErr w:type="spellStart"/>
-      <w:r>
-        <w:rPr>
-          <w:rFonts w:ascii="Times New Roman" w:hAnsi="Times New Roman" w:cs="Times New Roman"/>
-        </w:rPr>
-        <w:t>компоненти</w:t>
-      </w:r>
-      <w:proofErr w:type="spellEnd"/>
-      <w:r>
-        <w:rPr>
-          <w:rFonts w:ascii="Times New Roman" w:hAnsi="Times New Roman" w:cs="Times New Roman"/>
-        </w:rPr>
-        <w:t xml:space="preserve">, </w:t>
-      </w:r>
-      <w:proofErr w:type="spellStart"/>
-      <w:r>
-        <w:rPr>
-          <w:rFonts w:ascii="Times New Roman" w:hAnsi="Times New Roman" w:cs="Times New Roman"/>
-        </w:rPr>
-        <w:t>модули</w:t>
-      </w:r>
-      <w:proofErr w:type="spellEnd"/>
-      <w:r>
-        <w:rPr>
-          <w:rFonts w:ascii="Times New Roman" w:hAnsi="Times New Roman" w:cs="Times New Roman"/>
-        </w:rPr>
-        <w:t xml:space="preserve">, </w:t>
-      </w:r>
-      <w:proofErr w:type="spellStart"/>
-      <w:r>
-        <w:rPr>
-          <w:rFonts w:ascii="Times New Roman" w:hAnsi="Times New Roman" w:cs="Times New Roman"/>
-        </w:rPr>
-        <w:t>класове</w:t>
-      </w:r>
-      <w:proofErr w:type="spellEnd"/>
-      <w:r>
-        <w:rPr>
-          <w:rFonts w:ascii="Times New Roman" w:hAnsi="Times New Roman" w:cs="Times New Roman"/>
-        </w:rPr>
-        <w:t xml:space="preserve">, </w:t>
-      </w:r>
-      <w:proofErr w:type="spellStart"/>
-      <w:r>
-        <w:rPr>
-          <w:rFonts w:ascii="Times New Roman" w:hAnsi="Times New Roman" w:cs="Times New Roman"/>
-        </w:rPr>
-        <w:t>функции</w:t>
-      </w:r>
-      <w:proofErr w:type="spellEnd"/>
-      <w:r>
-        <w:rPr>
-          <w:rFonts w:ascii="Times New Roman" w:hAnsi="Times New Roman" w:cs="Times New Roman"/>
-        </w:rPr>
-        <w:t xml:space="preserve">, </w:t>
-      </w:r>
-      <w:proofErr w:type="spellStart"/>
-      <w:r>
-        <w:rPr>
-          <w:rFonts w:ascii="Times New Roman" w:hAnsi="Times New Roman" w:cs="Times New Roman"/>
-        </w:rPr>
-        <w:t>методи</w:t>
-      </w:r>
-      <w:proofErr w:type="spellEnd"/>
-      <w:r>
-        <w:rPr>
-          <w:rFonts w:ascii="Times New Roman" w:hAnsi="Times New Roman" w:cs="Times New Roman"/>
-        </w:rPr>
-        <w:t xml:space="preserve">) и </w:t>
-      </w:r>
-      <w:proofErr w:type="spellStart"/>
-      <w:r>
-        <w:rPr>
-          <w:rFonts w:ascii="Times New Roman" w:hAnsi="Times New Roman" w:cs="Times New Roman"/>
-        </w:rPr>
-        <w:t>описание</w:t>
-      </w:r>
-      <w:proofErr w:type="spellEnd"/>
-      <w:r>
-        <w:rPr>
-          <w:rFonts w:ascii="Times New Roman" w:hAnsi="Times New Roman" w:cs="Times New Roman"/>
-        </w:rPr>
-        <w:t xml:space="preserve"> </w:t>
-      </w:r>
-      <w:proofErr w:type="spellStart"/>
-      <w:r>
-        <w:rPr>
-          <w:rFonts w:ascii="Times New Roman" w:hAnsi="Times New Roman" w:cs="Times New Roman"/>
-        </w:rPr>
-        <w:t>на</w:t>
-      </w:r>
-      <w:proofErr w:type="spellEnd"/>
-      <w:r>
-        <w:rPr>
-          <w:rFonts w:ascii="Times New Roman" w:hAnsi="Times New Roman" w:cs="Times New Roman"/>
-        </w:rPr>
-        <w:t xml:space="preserve"> </w:t>
-      </w:r>
-      <w:proofErr w:type="spellStart"/>
-      <w:r>
-        <w:rPr>
-          <w:rFonts w:ascii="Times New Roman" w:hAnsi="Times New Roman" w:cs="Times New Roman"/>
-        </w:rPr>
-        <w:t>алгоритъма</w:t>
-      </w:r>
-      <w:proofErr w:type="spellEnd"/>
-      <w:r>
-        <w:rPr>
-          <w:rFonts w:ascii="Times New Roman" w:hAnsi="Times New Roman" w:cs="Times New Roman"/>
-        </w:rPr>
-        <w:t xml:space="preserve"> </w:t>
-      </w:r>
-      <w:proofErr w:type="spellStart"/>
-      <w:r>
-        <w:rPr>
-          <w:rFonts w:ascii="Times New Roman" w:hAnsi="Times New Roman" w:cs="Times New Roman"/>
-        </w:rPr>
-        <w:t>на</w:t>
-      </w:r>
-      <w:proofErr w:type="spellEnd"/>
-      <w:r>
-        <w:rPr>
-          <w:rFonts w:ascii="Times New Roman" w:hAnsi="Times New Roman" w:cs="Times New Roman"/>
-        </w:rPr>
-        <w:t xml:space="preserve"> </w:t>
-      </w:r>
-      <w:proofErr w:type="spellStart"/>
-      <w:r>
-        <w:rPr>
-          <w:rFonts w:ascii="Times New Roman" w:hAnsi="Times New Roman" w:cs="Times New Roman"/>
-        </w:rPr>
-        <w:t>по-важните</w:t>
-      </w:r>
-      <w:proofErr w:type="spellEnd"/>
-      <w:r>
-        <w:rPr>
-          <w:rFonts w:ascii="Times New Roman" w:hAnsi="Times New Roman" w:cs="Times New Roman"/>
-        </w:rPr>
-        <w:t xml:space="preserve"> </w:t>
-      </w:r>
-      <w:proofErr w:type="spellStart"/>
-      <w:r>
-        <w:rPr>
-          <w:rFonts w:ascii="Times New Roman" w:hAnsi="Times New Roman" w:cs="Times New Roman"/>
-        </w:rPr>
-        <w:t>от</w:t>
-      </w:r>
-      <w:proofErr w:type="spellEnd"/>
-      <w:r>
-        <w:rPr>
-          <w:rFonts w:ascii="Times New Roman" w:hAnsi="Times New Roman" w:cs="Times New Roman"/>
-        </w:rPr>
-        <w:t xml:space="preserve"> </w:t>
-      </w:r>
-      <w:proofErr w:type="spellStart"/>
-      <w:r>
-        <w:rPr>
-          <w:rFonts w:ascii="Times New Roman" w:hAnsi="Times New Roman" w:cs="Times New Roman"/>
-        </w:rPr>
-        <w:t>тяL</w:t>
-      </w:r>
-      <w:proofErr w:type="spellEnd"/>
-    </w:p>
-    <w:p>
-      <w:pPr>
+      <w:r>
         <w:rPr>
           <w:rFonts w:ascii="Times New Roman" w:hAnsi="Times New Roman" w:cs="Times New Roman"/>
           <w:sz w:val="40"/>
           <w:szCs w:val="40"/>
         </w:rPr>
-      </w:pPr>
-      <w:r>
-        <w:rPr>
-          <w:rFonts w:ascii="Times New Roman" w:hAnsi="Times New Roman" w:cs="Times New Roman"/>
-          <w:sz w:val="40"/>
-          <w:szCs w:val="40"/>
-        </w:rPr>
-        <w:t xml:space="preserve">4. </w:t>
-      </w:r>
-      <w:proofErr w:type="spellStart"/>
-      <w:r>
-        <w:rPr>
-          <w:rFonts w:ascii="Times New Roman" w:hAnsi="Times New Roman" w:cs="Times New Roman"/>
-          <w:sz w:val="40"/>
-          <w:szCs w:val="40"/>
-        </w:rPr>
-        <w:t>Кратко</w:t>
-      </w:r>
-      <w:proofErr w:type="spellEnd"/>
-      <w:r>
-        <w:rPr>
-          <w:rFonts w:ascii="Times New Roman" w:hAnsi="Times New Roman" w:cs="Times New Roman"/>
-          <w:sz w:val="40"/>
-          <w:szCs w:val="40"/>
-        </w:rPr>
-        <w:t xml:space="preserve"> </w:t>
-      </w:r>
-      <w:proofErr w:type="spellStart"/>
-      <w:r>
-        <w:rPr>
-          <w:rFonts w:ascii="Times New Roman" w:hAnsi="Times New Roman" w:cs="Times New Roman"/>
-          <w:sz w:val="40"/>
-          <w:szCs w:val="40"/>
-        </w:rPr>
-        <w:t>ръководство</w:t>
-      </w:r>
-      <w:proofErr w:type="spellEnd"/>
-      <w:r>
-        <w:rPr>
-          <w:rFonts w:ascii="Times New Roman" w:hAnsi="Times New Roman" w:cs="Times New Roman"/>
-          <w:sz w:val="40"/>
-          <w:szCs w:val="40"/>
-        </w:rPr>
-        <w:t xml:space="preserve"> </w:t>
-      </w:r>
-      <w:proofErr w:type="spellStart"/>
-      <w:r>
-        <w:rPr>
-          <w:rFonts w:ascii="Times New Roman" w:hAnsi="Times New Roman" w:cs="Times New Roman"/>
-          <w:sz w:val="40"/>
-          <w:szCs w:val="40"/>
+        <w:br/>
+      </w:r>
+      <w:r>
+        <w:rPr>
+          <w:rFonts w:ascii="Times New Roman" w:hAnsi="Times New Roman" w:cs="Times New Roman"/>
+          <w:sz w:val="20"/>
+          <w:szCs w:val="20"/>
+        </w:rPr>
+        <w:t>├───client</w:t>
+      </w:r>
+    </w:p>
+    <w:p>
+      <w:pPr>
+        <w:spacing w:after="0"/>
+        <w:rPr>
+          <w:rFonts w:ascii="Times New Roman" w:hAnsi="Times New Roman" w:cs="Times New Roman"/>
+          <w:sz w:val="20"/>
+          <w:szCs w:val="20"/>
+        </w:rPr>
+      </w:pPr>
+      <w:r>
+        <w:rPr>
+          <w:rFonts w:ascii="Times New Roman" w:hAnsi="Times New Roman" w:cs="Times New Roman"/>
+          <w:sz w:val="20"/>
+          <w:szCs w:val="20"/>
+        </w:rPr>
+        <w:t>│   ├───</w:t>
+      </w:r>
+      <w:proofErr w:type="spellStart"/>
+      <w:r>
+        <w:rPr>
+          <w:rFonts w:ascii="Times New Roman" w:hAnsi="Times New Roman" w:cs="Times New Roman"/>
+          <w:sz w:val="20"/>
+          <w:szCs w:val="20"/>
+        </w:rPr>
+        <w:t>chat.php</w:t>
+      </w:r>
+      <w:proofErr w:type="spellEnd"/>
+    </w:p>
+    <w:p>
+      <w:pPr>
+        <w:spacing w:after="0"/>
+        <w:rPr>
+          <w:rFonts w:ascii="Times New Roman" w:hAnsi="Times New Roman" w:cs="Times New Roman"/>
+          <w:sz w:val="20"/>
+          <w:szCs w:val="20"/>
+        </w:rPr>
+      </w:pPr>
+      <w:r>
+        <w:rPr>
+          <w:rFonts w:ascii="Times New Roman" w:hAnsi="Times New Roman" w:cs="Times New Roman"/>
+          <w:sz w:val="20"/>
+          <w:szCs w:val="20"/>
+        </w:rPr>
+        <w:t>│   ├───</w:t>
+      </w:r>
+      <w:proofErr w:type="spellStart"/>
+      <w:r>
+        <w:rPr>
+          <w:rFonts w:ascii="Times New Roman" w:hAnsi="Times New Roman" w:cs="Times New Roman"/>
+          <w:sz w:val="20"/>
+          <w:szCs w:val="20"/>
+        </w:rPr>
+        <w:t>create_job_offer.php</w:t>
+      </w:r>
+      <w:proofErr w:type="spellEnd"/>
+    </w:p>
+    <w:p>
+      <w:pPr>
+        <w:spacing w:after="0"/>
+        <w:rPr>
+          <w:rFonts w:ascii="Times New Roman" w:hAnsi="Times New Roman" w:cs="Times New Roman"/>
+          <w:sz w:val="20"/>
+          <w:szCs w:val="20"/>
+        </w:rPr>
+      </w:pPr>
+      <w:r>
+        <w:rPr>
+          <w:rFonts w:ascii="Times New Roman" w:hAnsi="Times New Roman" w:cs="Times New Roman"/>
+          <w:sz w:val="20"/>
+          <w:szCs w:val="20"/>
+        </w:rPr>
+        <w:t>│   ├───</w:t>
+      </w:r>
+      <w:proofErr w:type="spellStart"/>
+      <w:r>
+        <w:rPr>
+          <w:rFonts w:ascii="Times New Roman" w:hAnsi="Times New Roman" w:cs="Times New Roman"/>
+          <w:sz w:val="20"/>
+          <w:szCs w:val="20"/>
+        </w:rPr>
+        <w:t>db.php</w:t>
+      </w:r>
+      <w:proofErr w:type="spellEnd"/>
+    </w:p>
+    <w:p>
+      <w:pPr>
+        <w:spacing w:after="0"/>
+        <w:rPr>
+          <w:rFonts w:ascii="Times New Roman" w:hAnsi="Times New Roman" w:cs="Times New Roman"/>
+          <w:sz w:val="20"/>
+          <w:szCs w:val="20"/>
+        </w:rPr>
+      </w:pPr>
+      <w:r>
+        <w:rPr>
+          <w:rFonts w:ascii="Times New Roman" w:hAnsi="Times New Roman" w:cs="Times New Roman"/>
+          <w:sz w:val="20"/>
+          <w:szCs w:val="20"/>
+        </w:rPr>
+        <w:t>│   ├───</w:t>
+      </w:r>
+      <w:proofErr w:type="spellStart"/>
+      <w:r>
+        <w:rPr>
+          <w:rFonts w:ascii="Times New Roman" w:hAnsi="Times New Roman" w:cs="Times New Roman"/>
+          <w:sz w:val="20"/>
+          <w:szCs w:val="20"/>
+        </w:rPr>
+        <w:t>delete_profile.php</w:t>
+      </w:r>
+      <w:proofErr w:type="spellEnd"/>
+    </w:p>
+    <w:p>
+      <w:pPr>
+        <w:spacing w:after="0"/>
+        <w:rPr>
+          <w:rFonts w:ascii="Times New Roman" w:hAnsi="Times New Roman" w:cs="Times New Roman"/>
+          <w:sz w:val="20"/>
+          <w:szCs w:val="20"/>
+        </w:rPr>
+      </w:pPr>
+      <w:r>
+        <w:rPr>
+          <w:rFonts w:ascii="Times New Roman" w:hAnsi="Times New Roman" w:cs="Times New Roman"/>
+          <w:sz w:val="20"/>
+          <w:szCs w:val="20"/>
+        </w:rPr>
+        <w:t>│   ├───</w:t>
+      </w:r>
+      <w:proofErr w:type="spellStart"/>
+      <w:r>
+        <w:rPr>
+          <w:rFonts w:ascii="Times New Roman" w:hAnsi="Times New Roman" w:cs="Times New Roman"/>
+          <w:sz w:val="20"/>
+          <w:szCs w:val="20"/>
+        </w:rPr>
+        <w:t>edit_profile.php</w:t>
+      </w:r>
+      <w:proofErr w:type="spellEnd"/>
+    </w:p>
+    <w:p>
+      <w:pPr>
+        <w:spacing w:after="0"/>
+        <w:rPr>
+          <w:rFonts w:ascii="Times New Roman" w:hAnsi="Times New Roman" w:cs="Times New Roman"/>
+          <w:sz w:val="20"/>
+          <w:szCs w:val="20"/>
+        </w:rPr>
+      </w:pPr>
+      <w:r>
+        <w:rPr>
+          <w:rFonts w:ascii="Times New Roman" w:hAnsi="Times New Roman" w:cs="Times New Roman"/>
+          <w:sz w:val="20"/>
+          <w:szCs w:val="20"/>
+        </w:rPr>
+        <w:t>│   ├───</w:t>
+      </w:r>
+      <w:proofErr w:type="spellStart"/>
+      <w:r>
+        <w:rPr>
+          <w:rFonts w:ascii="Times New Roman" w:hAnsi="Times New Roman" w:cs="Times New Roman"/>
+          <w:sz w:val="20"/>
+          <w:szCs w:val="20"/>
+        </w:rPr>
+        <w:t>home.php</w:t>
+      </w:r>
+      <w:proofErr w:type="spellEnd"/>
+    </w:p>
+    <w:p>
+      <w:pPr>
+        <w:spacing w:after="0"/>
+        <w:rPr>
+          <w:rFonts w:ascii="Times New Roman" w:hAnsi="Times New Roman" w:cs="Times New Roman"/>
+          <w:sz w:val="20"/>
+          <w:szCs w:val="20"/>
+        </w:rPr>
+      </w:pPr>
+      <w:r>
+        <w:rPr>
+          <w:rFonts w:ascii="Times New Roman" w:hAnsi="Times New Roman" w:cs="Times New Roman"/>
+          <w:sz w:val="20"/>
+          <w:szCs w:val="20"/>
+        </w:rPr>
+        <w:t>│   ├───</w:t>
+      </w:r>
+      <w:proofErr w:type="spellStart"/>
+      <w:r>
+        <w:rPr>
+          <w:rFonts w:ascii="Times New Roman" w:hAnsi="Times New Roman" w:cs="Times New Roman"/>
+          <w:sz w:val="20"/>
+          <w:szCs w:val="20"/>
+        </w:rPr>
+        <w:t>log_in.php</w:t>
+      </w:r>
+      <w:proofErr w:type="spellEnd"/>
+    </w:p>
+    <w:p>
+      <w:pPr>
+        <w:spacing w:after="0"/>
+        <w:rPr>
+          <w:rFonts w:ascii="Times New Roman" w:hAnsi="Times New Roman" w:cs="Times New Roman"/>
+          <w:sz w:val="20"/>
+          <w:szCs w:val="20"/>
+        </w:rPr>
+      </w:pPr>
+      <w:r>
+        <w:rPr>
+          <w:rFonts w:ascii="Times New Roman" w:hAnsi="Times New Roman" w:cs="Times New Roman"/>
+          <w:sz w:val="20"/>
+          <w:szCs w:val="20"/>
+        </w:rPr>
+        <w:t>│   ├───</w:t>
+      </w:r>
+      <w:proofErr w:type="spellStart"/>
+      <w:r>
+        <w:rPr>
+          <w:rFonts w:ascii="Times New Roman" w:hAnsi="Times New Roman" w:cs="Times New Roman"/>
+          <w:sz w:val="20"/>
+          <w:szCs w:val="20"/>
+        </w:rPr>
+        <w:t>log_out.php</w:t>
+      </w:r>
+      <w:proofErr w:type="spellEnd"/>
+    </w:p>
+    <w:p>
+      <w:pPr>
+        <w:spacing w:after="0"/>
+        <w:rPr>
+          <w:rFonts w:ascii="Times New Roman" w:hAnsi="Times New Roman" w:cs="Times New Roman"/>
+          <w:sz w:val="20"/>
+          <w:szCs w:val="20"/>
+        </w:rPr>
+      </w:pPr>
+      <w:r>
+        <w:rPr>
+          <w:rFonts w:ascii="Times New Roman" w:hAnsi="Times New Roman" w:cs="Times New Roman"/>
+          <w:sz w:val="20"/>
+          <w:szCs w:val="20"/>
+        </w:rPr>
+        <w:t>│   ├───</w:t>
+      </w:r>
+      <w:proofErr w:type="spellStart"/>
+      <w:r>
+        <w:rPr>
+          <w:rFonts w:ascii="Times New Roman" w:hAnsi="Times New Roman" w:cs="Times New Roman"/>
+          <w:sz w:val="20"/>
+          <w:szCs w:val="20"/>
+        </w:rPr>
+        <w:t>profile.php</w:t>
+      </w:r>
+      <w:proofErr w:type="spellEnd"/>
+    </w:p>
+    <w:p>
+      <w:pPr>
+        <w:spacing w:after="0"/>
+        <w:rPr>
+          <w:rFonts w:ascii="Times New Roman" w:hAnsi="Times New Roman" w:cs="Times New Roman"/>
+          <w:sz w:val="20"/>
+          <w:szCs w:val="20"/>
+        </w:rPr>
+      </w:pPr>
+      <w:r>
+        <w:rPr>
+          <w:rFonts w:ascii="Times New Roman" w:hAnsi="Times New Roman" w:cs="Times New Roman"/>
+          <w:sz w:val="20"/>
+          <w:szCs w:val="20"/>
+        </w:rPr>
+        <w:t>│   ├───</w:t>
+      </w:r>
+      <w:proofErr w:type="spellStart"/>
+      <w:r>
+        <w:rPr>
+          <w:rFonts w:ascii="Times New Roman" w:hAnsi="Times New Roman" w:cs="Times New Roman"/>
+          <w:sz w:val="20"/>
+          <w:szCs w:val="20"/>
+        </w:rPr>
+        <w:t>sign_up.php</w:t>
+      </w:r>
+      <w:proofErr w:type="spellEnd"/>
+    </w:p>
+    <w:p>
+      <w:pPr>
+        <w:spacing w:after="0"/>
+        <w:rPr>
+          <w:rFonts w:ascii="Times New Roman" w:hAnsi="Times New Roman" w:cs="Times New Roman"/>
+          <w:sz w:val="20"/>
+          <w:szCs w:val="20"/>
+        </w:rPr>
+      </w:pPr>
+      <w:r>
+        <w:rPr>
+          <w:rFonts w:ascii="Times New Roman" w:hAnsi="Times New Roman" w:cs="Times New Roman"/>
+          <w:sz w:val="20"/>
+          <w:szCs w:val="20"/>
+        </w:rPr>
+        <w:t>│   ├───</w:t>
+      </w:r>
+      <w:proofErr w:type="spellStart"/>
+      <w:r>
+        <w:rPr>
+          <w:rFonts w:ascii="Times New Roman" w:hAnsi="Times New Roman" w:cs="Times New Roman"/>
+          <w:sz w:val="20"/>
+          <w:szCs w:val="20"/>
+        </w:rPr>
+        <w:t>view_job_offer.php</w:t>
+      </w:r>
+      <w:proofErr w:type="spellEnd"/>
+    </w:p>
+    <w:p>
+      <w:pPr>
+        <w:spacing w:after="0"/>
+        <w:rPr>
+          <w:rFonts w:ascii="Times New Roman" w:hAnsi="Times New Roman" w:cs="Times New Roman"/>
+          <w:sz w:val="20"/>
+          <w:szCs w:val="20"/>
+        </w:rPr>
+      </w:pPr>
+      <w:r>
+        <w:rPr>
+          <w:rFonts w:ascii="Times New Roman" w:hAnsi="Times New Roman" w:cs="Times New Roman"/>
+          <w:sz w:val="20"/>
+          <w:szCs w:val="20"/>
+        </w:rPr>
+        <w:t>│   └───static</w:t>
+      </w:r>
+    </w:p>
+    <w:p>
+      <w:pPr>
+        <w:spacing w:after="0"/>
+        <w:rPr>
+          <w:rFonts w:ascii="Times New Roman" w:hAnsi="Times New Roman" w:cs="Times New Roman"/>
+          <w:sz w:val="20"/>
+          <w:szCs w:val="20"/>
+        </w:rPr>
+      </w:pPr>
+      <w:r>
+        <w:rPr>
+          <w:rFonts w:ascii="Times New Roman" w:hAnsi="Times New Roman" w:cs="Times New Roman"/>
+          <w:sz w:val="20"/>
+          <w:szCs w:val="20"/>
+        </w:rPr>
+        <w:t>│       ├───</w:t>
+      </w:r>
+      <w:proofErr w:type="spellStart"/>
+      <w:r>
+        <w:rPr>
+          <w:rFonts w:ascii="Times New Roman" w:hAnsi="Times New Roman" w:cs="Times New Roman"/>
+          <w:sz w:val="20"/>
+          <w:szCs w:val="20"/>
+        </w:rPr>
+        <w:t>css</w:t>
+      </w:r>
+      <w:proofErr w:type="spellEnd"/>
+    </w:p>
+    <w:p>
+      <w:pPr>
+        <w:spacing w:after="0"/>
+        <w:rPr>
+          <w:rFonts w:ascii="Times New Roman" w:hAnsi="Times New Roman" w:cs="Times New Roman"/>
+          <w:sz w:val="20"/>
+          <w:szCs w:val="20"/>
+        </w:rPr>
+      </w:pPr>
+      <w:r>
+        <w:rPr>
+          <w:rFonts w:ascii="Times New Roman" w:hAnsi="Times New Roman" w:cs="Times New Roman"/>
+          <w:sz w:val="20"/>
+          <w:szCs w:val="20"/>
+        </w:rPr>
+        <w:t>│       │   ├───chat.css</w:t>
+      </w:r>
+    </w:p>
+    <w:p>
+      <w:pPr>
+        <w:spacing w:after="0"/>
+        <w:rPr>
+          <w:rFonts w:ascii="Times New Roman" w:hAnsi="Times New Roman" w:cs="Times New Roman"/>
+          <w:sz w:val="20"/>
+          <w:szCs w:val="20"/>
+        </w:rPr>
+      </w:pPr>
+      <w:r>
+        <w:rPr>
+          <w:rFonts w:ascii="Times New Roman" w:hAnsi="Times New Roman" w:cs="Times New Roman"/>
+          <w:sz w:val="20"/>
+          <w:szCs w:val="20"/>
+        </w:rPr>
+        <w:t>│       │   ├───create_job_offer.css</w:t>
+      </w:r>
+    </w:p>
+    <w:p>
+      <w:pPr>
+        <w:spacing w:after="0"/>
+        <w:rPr>
+          <w:rFonts w:ascii="Times New Roman" w:hAnsi="Times New Roman" w:cs="Times New Roman"/>
+          <w:sz w:val="20"/>
+          <w:szCs w:val="20"/>
+        </w:rPr>
+      </w:pPr>
+      <w:r>
+        <w:rPr>
+          <w:rFonts w:ascii="Times New Roman" w:hAnsi="Times New Roman" w:cs="Times New Roman"/>
+          <w:sz w:val="20"/>
+          <w:szCs w:val="20"/>
+        </w:rPr>
+        <w:t>│       │   ├───edit_profile.css</w:t>
+      </w:r>
+    </w:p>
+    <w:p>
+      <w:pPr>
+        <w:spacing w:after="0"/>
+        <w:rPr>
+          <w:rFonts w:ascii="Times New Roman" w:hAnsi="Times New Roman" w:cs="Times New Roman"/>
+          <w:sz w:val="20"/>
+          <w:szCs w:val="20"/>
+        </w:rPr>
+      </w:pPr>
+      <w:r>
+        <w:rPr>
+          <w:rFonts w:ascii="Times New Roman" w:hAnsi="Times New Roman" w:cs="Times New Roman"/>
+          <w:sz w:val="20"/>
+          <w:szCs w:val="20"/>
+        </w:rPr>
+        <w:t>│       │   ├───home.css</w:t>
+      </w:r>
+    </w:p>
+    <w:p>
+      <w:pPr>
+        <w:spacing w:after="0"/>
+        <w:rPr>
+          <w:rFonts w:ascii="Times New Roman" w:hAnsi="Times New Roman" w:cs="Times New Roman"/>
+          <w:sz w:val="20"/>
+          <w:szCs w:val="20"/>
+        </w:rPr>
+      </w:pPr>
+      <w:r>
+        <w:rPr>
+          <w:rFonts w:ascii="Times New Roman" w:hAnsi="Times New Roman" w:cs="Times New Roman"/>
+          <w:sz w:val="20"/>
+          <w:szCs w:val="20"/>
+        </w:rPr>
+        <w:t>│       │   ├───log_in.css</w:t>
+      </w:r>
+    </w:p>
+    <w:p>
+      <w:pPr>
+        <w:spacing w:after="0"/>
+        <w:rPr>
+          <w:rFonts w:ascii="Times New Roman" w:hAnsi="Times New Roman" w:cs="Times New Roman"/>
+          <w:sz w:val="20"/>
+          <w:szCs w:val="20"/>
+        </w:rPr>
+      </w:pPr>
+      <w:r>
+        <w:rPr>
+          <w:rFonts w:ascii="Times New Roman" w:hAnsi="Times New Roman" w:cs="Times New Roman"/>
+          <w:sz w:val="20"/>
+          <w:szCs w:val="20"/>
+        </w:rPr>
+        <w:t>│       │   ├───profile.css</w:t>
+      </w:r>
+    </w:p>
+    <w:p>
+      <w:pPr>
+        <w:spacing w:after="0"/>
+        <w:rPr>
+          <w:rFonts w:ascii="Times New Roman" w:hAnsi="Times New Roman" w:cs="Times New Roman"/>
+          <w:sz w:val="20"/>
+          <w:szCs w:val="20"/>
+        </w:rPr>
+      </w:pPr>
+      <w:r>
+        <w:rPr>
+          <w:rFonts w:ascii="Times New Roman" w:hAnsi="Times New Roman" w:cs="Times New Roman"/>
+          <w:sz w:val="20"/>
+          <w:szCs w:val="20"/>
+        </w:rPr>
+        <w:t>│       │   ├───sign_up.css</w:t>
+      </w:r>
+    </w:p>
+    <w:p>
+      <w:pPr>
+        <w:spacing w:after="0"/>
+        <w:rPr>
+          <w:rFonts w:ascii="Times New Roman" w:hAnsi="Times New Roman" w:cs="Times New Roman"/>
+          <w:sz w:val="20"/>
+          <w:szCs w:val="20"/>
+        </w:rPr>
+      </w:pPr>
+      <w:r>
+        <w:rPr>
+          <w:rFonts w:ascii="Times New Roman" w:hAnsi="Times New Roman" w:cs="Times New Roman"/>
+          <w:sz w:val="20"/>
+          <w:szCs w:val="20"/>
+        </w:rPr>
+        <w:t>│       │   └───view_job_offer.css</w:t>
+      </w:r>
+    </w:p>
+    <w:p>
+      <w:pPr>
+        <w:spacing w:after="0"/>
+        <w:rPr>
+          <w:rFonts w:ascii="Times New Roman" w:hAnsi="Times New Roman" w:cs="Times New Roman"/>
+          <w:sz w:val="20"/>
+          <w:szCs w:val="20"/>
+        </w:rPr>
+      </w:pPr>
+      <w:r>
+        <w:rPr>
+          <w:rFonts w:ascii="Times New Roman" w:hAnsi="Times New Roman" w:cs="Times New Roman"/>
+          <w:sz w:val="20"/>
+          <w:szCs w:val="20"/>
+        </w:rPr>
+        <w:t>│       └───</w:t>
+      </w:r>
+      <w:proofErr w:type="spellStart"/>
+      <w:r>
+        <w:rPr>
+          <w:rFonts w:ascii="Times New Roman" w:hAnsi="Times New Roman" w:cs="Times New Roman"/>
+          <w:sz w:val="20"/>
+          <w:szCs w:val="20"/>
+        </w:rPr>
+        <w:t>imgs</w:t>
+      </w:r>
+      <w:proofErr w:type="spellEnd"/>
+    </w:p>
+    <w:p>
+      <w:pPr>
+        <w:spacing w:after="0"/>
+        <w:rPr>
+          <w:rFonts w:ascii="Times New Roman" w:hAnsi="Times New Roman" w:cs="Times New Roman"/>
+          <w:sz w:val="20"/>
+          <w:szCs w:val="20"/>
+        </w:rPr>
+      </w:pPr>
+      <w:r>
+        <w:rPr>
+          <w:rFonts w:ascii="Times New Roman" w:hAnsi="Times New Roman" w:cs="Times New Roman"/>
+          <w:sz w:val="20"/>
+          <w:szCs w:val="20"/>
+        </w:rPr>
+        <w:t>├───documentation</w:t>
+      </w:r>
+    </w:p>
+    <w:p>
+      <w:pPr>
+        <w:spacing w:after="0"/>
+        <w:rPr>
+          <w:rFonts w:ascii="Times New Roman" w:hAnsi="Times New Roman" w:cs="Times New Roman"/>
+          <w:sz w:val="20"/>
+          <w:szCs w:val="20"/>
+        </w:rPr>
+      </w:pPr>
+      <w:r>
+        <w:rPr>
+          <w:rFonts w:ascii="Times New Roman" w:hAnsi="Times New Roman" w:cs="Times New Roman"/>
+          <w:sz w:val="20"/>
+          <w:szCs w:val="20"/>
+        </w:rPr>
+        <w:t>│   └───Documentation.docx</w:t>
+      </w:r>
+    </w:p>
+    <w:p>
+      <w:pPr>
+        <w:spacing w:after="0"/>
+        <w:rPr>
+          <w:rFonts w:ascii="Times New Roman" w:hAnsi="Times New Roman" w:cs="Times New Roman"/>
+          <w:sz w:val="20"/>
+          <w:szCs w:val="20"/>
+        </w:rPr>
+      </w:pPr>
+      <w:r>
+        <w:rPr>
+          <w:rFonts w:ascii="Times New Roman" w:hAnsi="Times New Roman" w:cs="Times New Roman"/>
+          <w:sz w:val="20"/>
+          <w:szCs w:val="20"/>
+        </w:rPr>
+        <w:t>├───server</w:t>
+      </w:r>
+    </w:p>
+    <w:p>
+      <w:pPr>
+        <w:spacing w:after="0"/>
+        <w:rPr>
+          <w:rFonts w:ascii="Times New Roman" w:hAnsi="Times New Roman" w:cs="Times New Roman"/>
+          <w:sz w:val="20"/>
+          <w:szCs w:val="20"/>
+        </w:rPr>
+      </w:pPr>
+      <w:r>
+        <w:rPr>
+          <w:rFonts w:ascii="Times New Roman" w:hAnsi="Times New Roman" w:cs="Times New Roman"/>
+          <w:sz w:val="20"/>
+          <w:szCs w:val="20"/>
+        </w:rPr>
+        <w:t>│   ├───commands.txt</w:t>
+      </w:r>
+    </w:p>
+    <w:p>
+      <w:pPr>
+        <w:spacing w:after="0"/>
+        <w:rPr>
+          <w:rFonts w:ascii="Times New Roman" w:hAnsi="Times New Roman" w:cs="Times New Roman"/>
+          <w:sz w:val="20"/>
+          <w:szCs w:val="20"/>
+        </w:rPr>
+      </w:pPr>
+      <w:r>
+        <w:rPr>
+          <w:rFonts w:ascii="Times New Roman" w:hAnsi="Times New Roman" w:cs="Times New Roman"/>
+          <w:sz w:val="20"/>
+          <w:szCs w:val="20"/>
+        </w:rPr>
+        <w:t>│   ├───docker-</w:t>
+      </w:r>
+      <w:proofErr w:type="spellStart"/>
+      <w:r>
+        <w:rPr>
+          <w:rFonts w:ascii="Times New Roman" w:hAnsi="Times New Roman" w:cs="Times New Roman"/>
+          <w:sz w:val="20"/>
+          <w:szCs w:val="20"/>
+        </w:rPr>
+        <w:t>compose.yml</w:t>
+      </w:r>
+      <w:proofErr w:type="spellEnd"/>
+    </w:p>
+    <w:p>
+      <w:pPr>
+        <w:spacing w:after="0"/>
+        <w:rPr>
+          <w:rFonts w:ascii="Times New Roman" w:hAnsi="Times New Roman" w:cs="Times New Roman"/>
+          <w:sz w:val="20"/>
+          <w:szCs w:val="20"/>
+        </w:rPr>
+      </w:pPr>
+      <w:r>
+        <w:rPr>
+          <w:rFonts w:ascii="Times New Roman" w:hAnsi="Times New Roman" w:cs="Times New Roman"/>
+          <w:sz w:val="20"/>
+          <w:szCs w:val="20"/>
+        </w:rPr>
+        <w:t>│   └───</w:t>
+      </w:r>
+      <w:proofErr w:type="spellStart"/>
+      <w:r>
+        <w:rPr>
+          <w:rFonts w:ascii="Times New Roman" w:hAnsi="Times New Roman" w:cs="Times New Roman"/>
+          <w:sz w:val="20"/>
+          <w:szCs w:val="20"/>
+        </w:rPr>
+        <w:t>dockerfile</w:t>
+      </w:r>
+      <w:proofErr w:type="spellEnd"/>
+    </w:p>
+    <w:p>
+      <w:pPr>
+        <w:spacing w:after="0"/>
+        <w:rPr>
+          <w:rFonts w:ascii="Times New Roman" w:hAnsi="Times New Roman" w:cs="Times New Roman"/>
+          <w:sz w:val="20"/>
+          <w:szCs w:val="20"/>
+        </w:rPr>
+      </w:pPr>
+      <w:r>
+        <w:rPr>
+          <w:rFonts w:ascii="Times New Roman" w:hAnsi="Times New Roman" w:cs="Times New Roman"/>
+          <w:sz w:val="20"/>
+          <w:szCs w:val="20"/>
+        </w:rPr>
+        <w:t>└───task</w:t>
+      </w:r>
+    </w:p>
+    <w:p>
+      <w:pPr>
+        <w:spacing w:after="0"/>
+        <w:rPr>
+          <w:rFonts w:ascii="Times New Roman" w:hAnsi="Times New Roman" w:cs="Times New Roman"/>
+          <w:sz w:val="20"/>
+          <w:szCs w:val="20"/>
+        </w:rPr>
+      </w:pPr>
+      <w:r>
+        <w:rPr>
+          <w:rFonts w:ascii="Times New Roman" w:hAnsi="Times New Roman" w:cs="Times New Roman"/>
+          <w:sz w:val="20"/>
+          <w:szCs w:val="20"/>
+        </w:rPr>
+        <w:t xml:space="preserve">    ├───Задача.jpg</w:t>
+      </w:r>
+    </w:p>
+    <w:p>
+      <w:pPr>
+        <w:spacing w:after="0"/>
+        <w:rPr>
+          <w:rFonts w:ascii="Times New Roman" w:hAnsi="Times New Roman" w:cs="Times New Roman"/>
+          <w:sz w:val="20"/>
+          <w:szCs w:val="20"/>
+        </w:rPr>
+      </w:pPr>
+      <w:r>
+        <w:rPr>
+          <w:rFonts w:ascii="Times New Roman" w:hAnsi="Times New Roman" w:cs="Times New Roman"/>
+          <w:sz w:val="20"/>
+          <w:szCs w:val="20"/>
+        </w:rPr>
+        <w:t xml:space="preserve">    ├───</w:t>
+      </w:r>
+      <w:proofErr w:type="spellStart"/>
+      <w:r>
+        <w:rPr>
+          <w:rFonts w:ascii="Times New Roman" w:hAnsi="Times New Roman" w:cs="Times New Roman"/>
+          <w:sz w:val="20"/>
+          <w:szCs w:val="20"/>
+        </w:rPr>
+        <w:t>Условие</w:t>
+      </w:r>
+      <w:proofErr w:type="spellEnd"/>
+      <w:r>
+        <w:rPr>
+          <w:rFonts w:ascii="Times New Roman" w:hAnsi="Times New Roman" w:cs="Times New Roman"/>
+          <w:sz w:val="20"/>
+          <w:szCs w:val="20"/>
+        </w:rPr>
+        <w:t xml:space="preserve"> 1ва част.jpg</w:t>
+      </w:r>
+    </w:p>
+    <w:p>
+      <w:pPr>
+        <w:spacing w:after="0"/>
+        <w:rPr>
+          <w:rFonts w:ascii="Times New Roman" w:hAnsi="Times New Roman" w:cs="Times New Roman"/>
+          <w:sz w:val="20"/>
+          <w:szCs w:val="20"/>
+        </w:rPr>
+      </w:pPr>
+      <w:r>
+        <w:rPr>
+          <w:rFonts w:ascii="Times New Roman" w:hAnsi="Times New Roman" w:cs="Times New Roman"/>
+          <w:sz w:val="20"/>
+          <w:szCs w:val="20"/>
+        </w:rPr>
+        <w:t xml:space="preserve">    └───</w:t>
+      </w:r>
+      <w:proofErr w:type="spellStart"/>
+      <w:r>
+        <w:rPr>
+          <w:rFonts w:ascii="Times New Roman" w:hAnsi="Times New Roman" w:cs="Times New Roman"/>
+          <w:sz w:val="20"/>
+          <w:szCs w:val="20"/>
+        </w:rPr>
+        <w:t>Условие</w:t>
+      </w:r>
+      <w:proofErr w:type="spellEnd"/>
+      <w:r>
+        <w:rPr>
+          <w:rFonts w:ascii="Times New Roman" w:hAnsi="Times New Roman" w:cs="Times New Roman"/>
+          <w:sz w:val="20"/>
+          <w:szCs w:val="20"/>
+        </w:rPr>
+        <w:t xml:space="preserve"> 2ра част.jpg</w:t>
+      </w:r>
+    </w:p>
+    <w:p>
+      <w:pPr>
+        <w:rPr>
+          <w:rFonts w:ascii="Times New Roman" w:hAnsi="Times New Roman" w:cs="Times New Roman"/>
+        </w:rPr>
+      </w:pPr>
+      <w:proofErr w:type="spellStart"/>
+      <w:r>
+        <w:rPr>
+          <w:rFonts w:ascii="Times New Roman" w:hAnsi="Times New Roman" w:cs="Times New Roman"/>
+        </w:rPr>
+        <w:t>Проектиране</w:t>
+      </w:r>
+      <w:proofErr w:type="spellEnd"/>
+    </w:p>
+    <w:p>
+      <w:pPr>
+        <w:rPr>
+          <w:rFonts w:ascii="Times New Roman" w:hAnsi="Times New Roman" w:cs="Times New Roman"/>
+        </w:rPr>
+      </w:pPr>
+      <w:proofErr w:type="spellStart"/>
+      <w:r>
+        <w:rPr>
+          <w:rFonts w:ascii="Times New Roman" w:hAnsi="Times New Roman" w:cs="Times New Roman"/>
+        </w:rPr>
+        <w:t>Включва</w:t>
+      </w:r>
+      <w:proofErr w:type="spellEnd"/>
+      <w:r>
+        <w:rPr>
+          <w:rFonts w:ascii="Times New Roman" w:hAnsi="Times New Roman" w:cs="Times New Roman"/>
+        </w:rPr>
+        <w:t xml:space="preserve"> </w:t>
+      </w:r>
+      <w:proofErr w:type="spellStart"/>
+      <w:r>
+        <w:rPr>
+          <w:rFonts w:ascii="Times New Roman" w:hAnsi="Times New Roman" w:cs="Times New Roman"/>
+        </w:rPr>
+        <w:t>описание</w:t>
+      </w:r>
+      <w:proofErr w:type="spellEnd"/>
+      <w:r>
+        <w:rPr>
+          <w:rFonts w:ascii="Times New Roman" w:hAnsi="Times New Roman" w:cs="Times New Roman"/>
+        </w:rPr>
+        <w:t xml:space="preserve"> </w:t>
+      </w:r>
+      <w:proofErr w:type="spellStart"/>
+      <w:r>
+        <w:rPr>
+          <w:rFonts w:ascii="Times New Roman" w:hAnsi="Times New Roman" w:cs="Times New Roman"/>
+        </w:rPr>
+        <w:t>на</w:t>
+      </w:r>
+      <w:proofErr w:type="spellEnd"/>
+      <w:r>
+        <w:rPr>
+          <w:rFonts w:ascii="Times New Roman" w:hAnsi="Times New Roman" w:cs="Times New Roman"/>
+        </w:rPr>
+        <w:t xml:space="preserve"> КД (</w:t>
+      </w:r>
+      <w:proofErr w:type="spellStart"/>
+      <w:r>
+        <w:rPr>
+          <w:rFonts w:ascii="Times New Roman" w:hAnsi="Times New Roman" w:cs="Times New Roman"/>
+        </w:rPr>
+        <w:t>концептуална</w:t>
+      </w:r>
+      <w:proofErr w:type="spellEnd"/>
+      <w:r>
+        <w:rPr>
+          <w:rFonts w:ascii="Times New Roman" w:hAnsi="Times New Roman" w:cs="Times New Roman"/>
+        </w:rPr>
+        <w:t xml:space="preserve"> и </w:t>
+      </w:r>
+      <w:proofErr w:type="spellStart"/>
+      <w:r>
+        <w:rPr>
+          <w:rFonts w:ascii="Times New Roman" w:hAnsi="Times New Roman" w:cs="Times New Roman"/>
+        </w:rPr>
+        <w:t>лодическа</w:t>
+      </w:r>
+      <w:proofErr w:type="spellEnd"/>
+      <w:r>
+        <w:rPr>
+          <w:rFonts w:ascii="Times New Roman" w:hAnsi="Times New Roman" w:cs="Times New Roman"/>
+        </w:rPr>
+        <w:t xml:space="preserve"> </w:t>
+      </w:r>
+      <w:proofErr w:type="spellStart"/>
+      <w:r>
+        <w:rPr>
+          <w:rFonts w:ascii="Times New Roman" w:hAnsi="Times New Roman" w:cs="Times New Roman"/>
+        </w:rPr>
+        <w:t>схема</w:t>
+      </w:r>
+      <w:proofErr w:type="spellEnd"/>
+      <w:r>
+        <w:rPr>
+          <w:rFonts w:ascii="Times New Roman" w:hAnsi="Times New Roman" w:cs="Times New Roman"/>
+        </w:rPr>
+        <w:t xml:space="preserve">) и </w:t>
+      </w:r>
+      <w:proofErr w:type="spellStart"/>
+      <w:r>
+        <w:rPr>
+          <w:rFonts w:ascii="Times New Roman" w:hAnsi="Times New Roman" w:cs="Times New Roman"/>
+        </w:rPr>
+        <w:t>на</w:t>
+      </w:r>
+      <w:proofErr w:type="spellEnd"/>
+      <w:r>
+        <w:rPr>
+          <w:rFonts w:ascii="Times New Roman" w:hAnsi="Times New Roman" w:cs="Times New Roman"/>
+        </w:rPr>
+        <w:t xml:space="preserve"> </w:t>
+      </w:r>
+      <w:proofErr w:type="spellStart"/>
+      <w:r>
+        <w:rPr>
+          <w:rFonts w:ascii="Times New Roman" w:hAnsi="Times New Roman" w:cs="Times New Roman"/>
+        </w:rPr>
+        <w:t>проектното</w:t>
+      </w:r>
+      <w:proofErr w:type="spellEnd"/>
+      <w:r>
+        <w:rPr>
+          <w:rFonts w:ascii="Times New Roman" w:hAnsi="Times New Roman" w:cs="Times New Roman"/>
+        </w:rPr>
+        <w:t xml:space="preserve"> </w:t>
+      </w:r>
+      <w:proofErr w:type="spellStart"/>
+      <w:r>
+        <w:rPr>
+          <w:rFonts w:ascii="Times New Roman" w:hAnsi="Times New Roman" w:cs="Times New Roman"/>
+        </w:rPr>
+        <w:t>решение</w:t>
+      </w:r>
+      <w:proofErr w:type="spellEnd"/>
+      <w:r>
+        <w:rPr>
+          <w:rFonts w:ascii="Times New Roman" w:hAnsi="Times New Roman" w:cs="Times New Roman"/>
+        </w:rPr>
+        <w:t xml:space="preserve"> </w:t>
+      </w:r>
+      <w:proofErr w:type="spellStart"/>
+      <w:r>
+        <w:rPr>
+          <w:rFonts w:ascii="Times New Roman" w:hAnsi="Times New Roman" w:cs="Times New Roman"/>
+        </w:rPr>
+        <w:t>на</w:t>
+      </w:r>
+      <w:proofErr w:type="spellEnd"/>
+      <w:r>
+        <w:rPr>
+          <w:rFonts w:ascii="Times New Roman" w:hAnsi="Times New Roman" w:cs="Times New Roman"/>
+        </w:rPr>
+        <w:t xml:space="preserve"> </w:t>
+      </w:r>
+      <w:proofErr w:type="spellStart"/>
+      <w:r>
+        <w:rPr>
+          <w:rFonts w:ascii="Times New Roman" w:hAnsi="Times New Roman" w:cs="Times New Roman"/>
+        </w:rPr>
+        <w:t>най</w:t>
+      </w:r>
+      <w:proofErr w:type="spellEnd"/>
+      <w:r>
+        <w:rPr>
+          <w:rFonts w:ascii="Times New Roman" w:hAnsi="Times New Roman" w:cs="Times New Roman"/>
+        </w:rPr>
+        <w:t xml:space="preserve">- </w:t>
+      </w:r>
+      <w:proofErr w:type="spellStart"/>
+      <w:r>
+        <w:rPr>
+          <w:rFonts w:ascii="Times New Roman" w:hAnsi="Times New Roman" w:cs="Times New Roman"/>
+        </w:rPr>
+        <w:t>високо</w:t>
+      </w:r>
+      <w:proofErr w:type="spellEnd"/>
+      <w:r>
+        <w:rPr>
+          <w:rFonts w:ascii="Times New Roman" w:hAnsi="Times New Roman" w:cs="Times New Roman"/>
+        </w:rPr>
+        <w:t xml:space="preserve"> </w:t>
+      </w:r>
+      <w:proofErr w:type="spellStart"/>
+      <w:r>
+        <w:rPr>
+          <w:rFonts w:ascii="Times New Roman" w:hAnsi="Times New Roman" w:cs="Times New Roman"/>
+        </w:rPr>
+        <w:t>ниво</w:t>
+      </w:r>
+      <w:proofErr w:type="spellEnd"/>
+      <w:r>
+        <w:rPr>
+          <w:rFonts w:ascii="Times New Roman" w:hAnsi="Times New Roman" w:cs="Times New Roman"/>
+        </w:rPr>
+        <w:t xml:space="preserve"> </w:t>
+      </w:r>
+      <w:proofErr w:type="spellStart"/>
+      <w:r>
+        <w:rPr>
+          <w:rFonts w:ascii="Times New Roman" w:hAnsi="Times New Roman" w:cs="Times New Roman"/>
+        </w:rPr>
+        <w:t>на</w:t>
+      </w:r>
+      <w:proofErr w:type="spellEnd"/>
+      <w:r>
+        <w:rPr>
+          <w:rFonts w:ascii="Times New Roman" w:hAnsi="Times New Roman" w:cs="Times New Roman"/>
+        </w:rPr>
+        <w:t xml:space="preserve"> </w:t>
+      </w:r>
+      <w:proofErr w:type="spellStart"/>
+      <w:r>
+        <w:rPr>
+          <w:rFonts w:ascii="Times New Roman" w:hAnsi="Times New Roman" w:cs="Times New Roman"/>
+        </w:rPr>
+        <w:t>абстракция</w:t>
+      </w:r>
+      <w:proofErr w:type="spellEnd"/>
+      <w:r>
+        <w:rPr>
+          <w:rFonts w:ascii="Times New Roman" w:hAnsi="Times New Roman" w:cs="Times New Roman"/>
+        </w:rPr>
+        <w:t xml:space="preserve">. </w:t>
+      </w:r>
+      <w:proofErr w:type="spellStart"/>
+      <w:r>
+        <w:rPr>
+          <w:rFonts w:ascii="Times New Roman" w:hAnsi="Times New Roman" w:cs="Times New Roman"/>
+        </w:rPr>
+        <w:t>Изполжане</w:t>
+      </w:r>
+      <w:proofErr w:type="spellEnd"/>
+      <w:r>
+        <w:rPr>
+          <w:rFonts w:ascii="Times New Roman" w:hAnsi="Times New Roman" w:cs="Times New Roman"/>
+        </w:rPr>
+        <w:t xml:space="preserve"> </w:t>
+      </w:r>
+      <w:proofErr w:type="spellStart"/>
+      <w:r>
+        <w:rPr>
+          <w:rFonts w:ascii="Times New Roman" w:hAnsi="Times New Roman" w:cs="Times New Roman"/>
+        </w:rPr>
+        <w:t>на</w:t>
+      </w:r>
+      <w:proofErr w:type="spellEnd"/>
+      <w:r>
+        <w:rPr>
+          <w:rFonts w:ascii="Times New Roman" w:hAnsi="Times New Roman" w:cs="Times New Roman"/>
+        </w:rPr>
+        <w:t xml:space="preserve"> </w:t>
+      </w:r>
+      <w:proofErr w:type="spellStart"/>
+      <w:r>
+        <w:rPr>
+          <w:rFonts w:ascii="Times New Roman" w:hAnsi="Times New Roman" w:cs="Times New Roman"/>
+        </w:rPr>
+        <w:t>подходящи</w:t>
+      </w:r>
+      <w:proofErr w:type="spellEnd"/>
+      <w:r>
+        <w:rPr>
+          <w:rFonts w:ascii="Times New Roman" w:hAnsi="Times New Roman" w:cs="Times New Roman"/>
+        </w:rPr>
+        <w:t xml:space="preserve"> </w:t>
+      </w:r>
+      <w:proofErr w:type="spellStart"/>
+      <w:r>
+        <w:rPr>
+          <w:rFonts w:ascii="Times New Roman" w:hAnsi="Times New Roman" w:cs="Times New Roman"/>
+        </w:rPr>
+        <w:t>средства</w:t>
+      </w:r>
+      <w:proofErr w:type="spellEnd"/>
+      <w:r>
+        <w:rPr>
+          <w:rFonts w:ascii="Times New Roman" w:hAnsi="Times New Roman" w:cs="Times New Roman"/>
+        </w:rPr>
+        <w:t xml:space="preserve"> </w:t>
+      </w:r>
+      <w:proofErr w:type="spellStart"/>
+      <w:r>
+        <w:rPr>
+          <w:rFonts w:ascii="Times New Roman" w:hAnsi="Times New Roman" w:cs="Times New Roman"/>
         </w:rPr>
         <w:t>за</w:t>
       </w:r>
@@ -5323,53 +5807,169 @@
       <w:r>
         <w:rPr>
           <w:rFonts w:ascii="Times New Roman" w:hAnsi="Times New Roman" w:cs="Times New Roman"/>
-          <w:sz w:val="40"/>
-          <w:szCs w:val="40"/>
-        </w:rPr>
-        <w:t xml:space="preserve"> </w:t>
-      </w:r>
-      <w:proofErr w:type="spellStart"/>
-      <w:r>
-        <w:rPr>
-          <w:rFonts w:ascii="Times New Roman" w:hAnsi="Times New Roman" w:cs="Times New Roman"/>
-          <w:sz w:val="40"/>
-          <w:szCs w:val="40"/>
-        </w:rPr>
-        <w:t>потребителя</w:t>
-      </w:r>
-      <w:proofErr w:type="spellEnd"/>
-      <w:r>
-        <w:rPr>
-          <w:rFonts w:ascii="Times New Roman" w:hAnsi="Times New Roman" w:cs="Times New Roman"/>
-          <w:sz w:val="40"/>
-          <w:szCs w:val="40"/>
-        </w:rPr>
-        <w:t xml:space="preserve">. </w:t>
-      </w:r>
-      <w:proofErr w:type="spellStart"/>
-      <w:r>
-        <w:rPr>
-          <w:rFonts w:ascii="Times New Roman" w:hAnsi="Times New Roman" w:cs="Times New Roman"/>
-          <w:sz w:val="40"/>
-          <w:szCs w:val="40"/>
-        </w:rPr>
-        <w:t>Тестване</w:t>
-      </w:r>
-      <w:proofErr w:type="spellEnd"/>
-      <w:r>
-        <w:rPr>
-          <w:rFonts w:ascii="Times New Roman" w:hAnsi="Times New Roman" w:cs="Times New Roman"/>
-          <w:sz w:val="40"/>
-          <w:szCs w:val="40"/>
-        </w:rPr>
-        <w:t xml:space="preserve"> </w:t>
-      </w:r>
-      <w:proofErr w:type="spellStart"/>
-      <w:r>
-        <w:rPr>
-          <w:rFonts w:ascii="Times New Roman" w:hAnsi="Times New Roman" w:cs="Times New Roman"/>
-          <w:sz w:val="40"/>
-          <w:szCs w:val="40"/>
+        </w:rPr>
+        <w:t xml:space="preserve"> </w:t>
+      </w:r>
+      <w:proofErr w:type="spellStart"/>
+      <w:r>
+        <w:rPr>
+          <w:rFonts w:ascii="Times New Roman" w:hAnsi="Times New Roman" w:cs="Times New Roman"/>
+        </w:rPr>
+        <w:t>специфириране</w:t>
+      </w:r>
+      <w:proofErr w:type="spellEnd"/>
+      <w:r>
+        <w:rPr>
+          <w:rFonts w:ascii="Times New Roman" w:hAnsi="Times New Roman" w:cs="Times New Roman"/>
+        </w:rPr>
+        <w:t xml:space="preserve">: ERD. </w:t>
+      </w:r>
+      <w:proofErr w:type="spellStart"/>
+      <w:r>
+        <w:rPr>
+          <w:rFonts w:ascii="Times New Roman" w:hAnsi="Times New Roman" w:cs="Times New Roman"/>
+        </w:rPr>
+        <w:t>структурни</w:t>
+      </w:r>
+      <w:proofErr w:type="spellEnd"/>
+      <w:r>
+        <w:rPr>
+          <w:rFonts w:ascii="Times New Roman" w:hAnsi="Times New Roman" w:cs="Times New Roman"/>
+        </w:rPr>
+        <w:t xml:space="preserve"> </w:t>
+      </w:r>
+      <w:proofErr w:type="spellStart"/>
+      <w:r>
+        <w:rPr>
+          <w:rFonts w:ascii="Times New Roman" w:hAnsi="Times New Roman" w:cs="Times New Roman"/>
+        </w:rPr>
+        <w:t>схеми</w:t>
+      </w:r>
+      <w:proofErr w:type="spellEnd"/>
+      <w:r>
+        <w:rPr>
+          <w:rFonts w:ascii="Times New Roman" w:hAnsi="Times New Roman" w:cs="Times New Roman"/>
+        </w:rPr>
+        <w:t xml:space="preserve">, </w:t>
+      </w:r>
+      <w:proofErr w:type="spellStart"/>
+      <w:r>
+        <w:rPr>
+          <w:rFonts w:ascii="Times New Roman" w:hAnsi="Times New Roman" w:cs="Times New Roman"/>
+        </w:rPr>
+        <w:t>блок</w:t>
+      </w:r>
+      <w:proofErr w:type="spellEnd"/>
+      <w:r>
+        <w:rPr>
+          <w:rFonts w:ascii="Times New Roman" w:hAnsi="Times New Roman" w:cs="Times New Roman"/>
+        </w:rPr>
+        <w:t xml:space="preserve"> </w:t>
+      </w:r>
+      <w:proofErr w:type="spellStart"/>
+      <w:r>
+        <w:rPr>
+          <w:rFonts w:ascii="Times New Roman" w:hAnsi="Times New Roman" w:cs="Times New Roman"/>
+        </w:rPr>
+        <w:t>схеми</w:t>
+      </w:r>
+      <w:proofErr w:type="spellEnd"/>
+      <w:r>
+        <w:rPr>
+          <w:rFonts w:ascii="Times New Roman" w:hAnsi="Times New Roman" w:cs="Times New Roman"/>
+        </w:rPr>
+        <w:t xml:space="preserve">, UMI, </w:t>
+      </w:r>
+      <w:proofErr w:type="spellStart"/>
+      <w:r>
+        <w:rPr>
+          <w:rFonts w:ascii="Times New Roman" w:hAnsi="Times New Roman" w:cs="Times New Roman"/>
+        </w:rPr>
+        <w:t>диаграми</w:t>
+      </w:r>
+      <w:proofErr w:type="spellEnd"/>
+    </w:p>
+    <w:p>
+      <w:pPr>
+        <w:rPr>
+          <w:rFonts w:ascii="Times New Roman" w:hAnsi="Times New Roman" w:cs="Times New Roman"/>
+        </w:rPr>
+      </w:pPr>
+      <w:r>
+        <w:rPr>
+          <w:rFonts w:ascii="Times New Roman" w:hAnsi="Times New Roman" w:cs="Times New Roman"/>
+        </w:rPr>
+        <w:t>•</w:t>
+      </w:r>
+    </w:p>
+    <w:p>
+      <w:pPr>
+        <w:rPr>
+          <w:rFonts w:ascii="Times New Roman" w:hAnsi="Times New Roman" w:cs="Times New Roman"/>
+        </w:rPr>
+      </w:pPr>
+      <w:proofErr w:type="spellStart"/>
+      <w:r>
+        <w:rPr>
+          <w:rFonts w:ascii="Times New Roman" w:hAnsi="Times New Roman" w:cs="Times New Roman"/>
+        </w:rPr>
+        <w:t>Програмиране</w:t>
+      </w:r>
+      <w:proofErr w:type="spellEnd"/>
+    </w:p>
+    <w:p>
+      <w:pPr>
+        <w:rPr>
+          <w:rFonts w:ascii="Times New Roman" w:hAnsi="Times New Roman" w:cs="Times New Roman"/>
+        </w:rPr>
+      </w:pPr>
+      <w:proofErr w:type="spellStart"/>
+      <w:r>
+        <w:rPr>
+          <w:rFonts w:ascii="Times New Roman" w:hAnsi="Times New Roman" w:cs="Times New Roman"/>
+        </w:rPr>
+        <w:lastRenderedPageBreak/>
+        <w:t>Включва</w:t>
+      </w:r>
+      <w:proofErr w:type="spellEnd"/>
+      <w:r>
+        <w:rPr>
+          <w:rFonts w:ascii="Times New Roman" w:hAnsi="Times New Roman" w:cs="Times New Roman"/>
+        </w:rPr>
+        <w:t xml:space="preserve"> </w:t>
+      </w:r>
+      <w:proofErr w:type="spellStart"/>
+      <w:r>
+        <w:rPr>
+          <w:rFonts w:ascii="Times New Roman" w:hAnsi="Times New Roman" w:cs="Times New Roman"/>
+        </w:rPr>
+        <w:t>изброяване</w:t>
+      </w:r>
+      <w:proofErr w:type="spellEnd"/>
+      <w:r>
+        <w:rPr>
+          <w:rFonts w:ascii="Times New Roman" w:hAnsi="Times New Roman" w:cs="Times New Roman"/>
+        </w:rPr>
+        <w:t xml:space="preserve"> и </w:t>
+      </w:r>
+      <w:proofErr w:type="spellStart"/>
+      <w:r>
+        <w:rPr>
+          <w:rFonts w:ascii="Times New Roman" w:hAnsi="Times New Roman" w:cs="Times New Roman"/>
+        </w:rPr>
+        <w:t>описание</w:t>
+      </w:r>
+      <w:proofErr w:type="spellEnd"/>
+      <w:r>
+        <w:rPr>
+          <w:rFonts w:ascii="Times New Roman" w:hAnsi="Times New Roman" w:cs="Times New Roman"/>
+        </w:rPr>
+        <w:t xml:space="preserve"> </w:t>
+      </w:r>
+      <w:proofErr w:type="spellStart"/>
+      <w:r>
+        <w:rPr>
+          <w:rFonts w:ascii="Times New Roman" w:hAnsi="Times New Roman" w:cs="Times New Roman"/>
         </w:rPr>
         <w:t>на</w:t>
       </w:r>
@@ -5377,154 +5977,241 @@
       <w:r>
         <w:rPr>
           <w:rFonts w:ascii="Times New Roman" w:hAnsi="Times New Roman" w:cs="Times New Roman"/>
-          <w:sz w:val="40"/>
-          <w:szCs w:val="40"/>
-        </w:rPr>
-        <w:t xml:space="preserve"> </w:t>
-      </w:r>
-      <w:proofErr w:type="spellStart"/>
-      <w:r>
-        <w:rPr>
-          <w:rFonts w:ascii="Times New Roman" w:hAnsi="Times New Roman" w:cs="Times New Roman"/>
-          <w:sz w:val="40"/>
-          <w:szCs w:val="40"/>
-        </w:rPr>
-        <w:t>приложението</w:t>
-      </w:r>
-      <w:proofErr w:type="spellEnd"/>
-      <w:r>
-        <w:rPr>
-          <w:rFonts w:ascii="Times New Roman" w:hAnsi="Times New Roman" w:cs="Times New Roman"/>
-          <w:sz w:val="40"/>
-          <w:szCs w:val="40"/>
-        </w:rPr>
-        <w:t xml:space="preserve">. </w:t>
-      </w:r>
-      <w:proofErr w:type="spellStart"/>
-      <w:r>
-        <w:rPr>
-          <w:rFonts w:ascii="Times New Roman" w:hAnsi="Times New Roman" w:cs="Times New Roman"/>
-          <w:sz w:val="40"/>
-          <w:szCs w:val="40"/>
-        </w:rPr>
-        <w:t>Изводи</w:t>
-      </w:r>
-      <w:proofErr w:type="spellEnd"/>
-      <w:r>
-        <w:rPr>
-          <w:rFonts w:ascii="Times New Roman" w:hAnsi="Times New Roman" w:cs="Times New Roman"/>
-          <w:sz w:val="40"/>
-          <w:szCs w:val="40"/>
-        </w:rPr>
-        <w:t xml:space="preserve"> и </w:t>
-      </w:r>
-      <w:proofErr w:type="spellStart"/>
-      <w:r>
-        <w:rPr>
-          <w:rFonts w:ascii="Times New Roman" w:hAnsi="Times New Roman" w:cs="Times New Roman"/>
-          <w:sz w:val="40"/>
-          <w:szCs w:val="40"/>
-        </w:rPr>
-        <w:t>възможности</w:t>
-      </w:r>
-      <w:proofErr w:type="spellEnd"/>
-      <w:r>
-        <w:rPr>
-          <w:rFonts w:ascii="Times New Roman" w:hAnsi="Times New Roman" w:cs="Times New Roman"/>
-          <w:sz w:val="40"/>
-          <w:szCs w:val="40"/>
-        </w:rPr>
-        <w:t xml:space="preserve"> </w:t>
-      </w:r>
-      <w:proofErr w:type="spellStart"/>
-      <w:r>
-        <w:rPr>
-          <w:rFonts w:ascii="Times New Roman" w:hAnsi="Times New Roman" w:cs="Times New Roman"/>
-          <w:sz w:val="40"/>
-          <w:szCs w:val="40"/>
-        </w:rPr>
-        <w:t>за</w:t>
-      </w:r>
-      <w:proofErr w:type="spellEnd"/>
-      <w:r>
-        <w:rPr>
-          <w:rFonts w:ascii="Times New Roman" w:hAnsi="Times New Roman" w:cs="Times New Roman"/>
-          <w:sz w:val="40"/>
-          <w:szCs w:val="40"/>
-        </w:rPr>
-        <w:t xml:space="preserve"> </w:t>
-      </w:r>
-      <w:proofErr w:type="spellStart"/>
-      <w:r>
-        <w:rPr>
-          <w:rFonts w:ascii="Times New Roman" w:hAnsi="Times New Roman" w:cs="Times New Roman"/>
-          <w:sz w:val="40"/>
-          <w:szCs w:val="40"/>
-        </w:rPr>
-        <w:t>развитие</w:t>
-      </w:r>
-      <w:proofErr w:type="spellEnd"/>
-      <w:r>
-        <w:rPr>
-          <w:rFonts w:ascii="Times New Roman" w:hAnsi="Times New Roman" w:cs="Times New Roman"/>
-          <w:sz w:val="40"/>
-          <w:szCs w:val="40"/>
-        </w:rPr>
-        <w:t>.</w:t>
-      </w:r>
-    </w:p>
-    <w:p>
-      <w:pPr>
-        <w:rPr>
-          <w:rFonts w:ascii="Times New Roman" w:hAnsi="Times New Roman" w:cs="Times New Roman"/>
-          <w:sz w:val="40"/>
-          <w:szCs w:val="40"/>
-        </w:rPr>
-      </w:pPr>
-      <w:r>
-        <w:rPr>
-          <w:rFonts w:ascii="Times New Roman" w:hAnsi="Times New Roman" w:cs="Times New Roman"/>
-          <w:sz w:val="40"/>
-          <w:szCs w:val="40"/>
-        </w:rPr>
-        <w:t xml:space="preserve">5. </w:t>
-      </w:r>
-      <w:proofErr w:type="spellStart"/>
-      <w:r>
-        <w:rPr>
-          <w:rFonts w:ascii="Times New Roman" w:hAnsi="Times New Roman" w:cs="Times New Roman"/>
-          <w:sz w:val="40"/>
-          <w:szCs w:val="40"/>
-        </w:rPr>
-        <w:t>Използвана</w:t>
-      </w:r>
-      <w:proofErr w:type="spellEnd"/>
-      <w:r>
-        <w:rPr>
-          <w:rFonts w:ascii="Times New Roman" w:hAnsi="Times New Roman" w:cs="Times New Roman"/>
-          <w:sz w:val="40"/>
-          <w:szCs w:val="40"/>
-        </w:rPr>
-        <w:t xml:space="preserve"> </w:t>
-      </w:r>
-      <w:proofErr w:type="spellStart"/>
-      <w:r>
-        <w:rPr>
-          <w:rFonts w:ascii="Times New Roman" w:hAnsi="Times New Roman" w:cs="Times New Roman"/>
-          <w:sz w:val="40"/>
-          <w:szCs w:val="40"/>
-        </w:rPr>
-        <w:t>литература</w:t>
-      </w:r>
-      <w:proofErr w:type="spellEnd"/>
-      <w:r>
-        <w:rPr>
-          <w:rFonts w:ascii="Times New Roman" w:hAnsi="Times New Roman" w:cs="Times New Roman"/>
-          <w:sz w:val="40"/>
-          <w:szCs w:val="40"/>
-        </w:rPr>
-        <w:t>.</w:t>
-      </w:r>
+        </w:rPr>
+        <w:t xml:space="preserve"> </w:t>
+      </w:r>
+      <w:proofErr w:type="spellStart"/>
+      <w:r>
+        <w:rPr>
+          <w:rFonts w:ascii="Times New Roman" w:hAnsi="Times New Roman" w:cs="Times New Roman"/>
+        </w:rPr>
+        <w:t>функциите</w:t>
+      </w:r>
+      <w:proofErr w:type="spellEnd"/>
+      <w:r>
+        <w:rPr>
+          <w:rFonts w:ascii="Times New Roman" w:hAnsi="Times New Roman" w:cs="Times New Roman"/>
+        </w:rPr>
+        <w:t xml:space="preserve"> </w:t>
+      </w:r>
+      <w:proofErr w:type="spellStart"/>
+      <w:r>
+        <w:rPr>
+          <w:rFonts w:ascii="Times New Roman" w:hAnsi="Times New Roman" w:cs="Times New Roman"/>
+        </w:rPr>
+        <w:t>на</w:t>
+      </w:r>
+      <w:proofErr w:type="spellEnd"/>
+      <w:r>
+        <w:rPr>
+          <w:rFonts w:ascii="Times New Roman" w:hAnsi="Times New Roman" w:cs="Times New Roman"/>
+        </w:rPr>
+        <w:t xml:space="preserve"> </w:t>
+      </w:r>
+      <w:proofErr w:type="spellStart"/>
+      <w:r>
+        <w:rPr>
+          <w:rFonts w:ascii="Times New Roman" w:hAnsi="Times New Roman" w:cs="Times New Roman"/>
+        </w:rPr>
+        <w:t>отделните</w:t>
+      </w:r>
+      <w:proofErr w:type="spellEnd"/>
+      <w:r>
+        <w:rPr>
+          <w:rFonts w:ascii="Times New Roman" w:hAnsi="Times New Roman" w:cs="Times New Roman"/>
+        </w:rPr>
+        <w:t xml:space="preserve"> </w:t>
+      </w:r>
+      <w:proofErr w:type="spellStart"/>
+      <w:r>
+        <w:rPr>
+          <w:rFonts w:ascii="Times New Roman" w:hAnsi="Times New Roman" w:cs="Times New Roman"/>
+        </w:rPr>
+        <w:t>програмии</w:t>
+      </w:r>
+      <w:proofErr w:type="spellEnd"/>
+      <w:r>
+        <w:rPr>
+          <w:rFonts w:ascii="Times New Roman" w:hAnsi="Times New Roman" w:cs="Times New Roman"/>
+        </w:rPr>
+        <w:t xml:space="preserve"> </w:t>
+      </w:r>
+      <w:proofErr w:type="spellStart"/>
+      <w:r>
+        <w:rPr>
+          <w:rFonts w:ascii="Times New Roman" w:hAnsi="Times New Roman" w:cs="Times New Roman"/>
+        </w:rPr>
+        <w:t>едниници</w:t>
+      </w:r>
+      <w:proofErr w:type="spellEnd"/>
+      <w:r>
+        <w:rPr>
+          <w:rFonts w:ascii="Times New Roman" w:hAnsi="Times New Roman" w:cs="Times New Roman"/>
+        </w:rPr>
+        <w:t xml:space="preserve"> (</w:t>
+      </w:r>
+      <w:proofErr w:type="spellStart"/>
+      <w:r>
+        <w:rPr>
+          <w:rFonts w:ascii="Times New Roman" w:hAnsi="Times New Roman" w:cs="Times New Roman"/>
+        </w:rPr>
+        <w:t>компоненти</w:t>
+      </w:r>
+      <w:proofErr w:type="spellEnd"/>
+      <w:r>
+        <w:rPr>
+          <w:rFonts w:ascii="Times New Roman" w:hAnsi="Times New Roman" w:cs="Times New Roman"/>
+        </w:rPr>
+        <w:t xml:space="preserve">, </w:t>
+      </w:r>
+      <w:proofErr w:type="spellStart"/>
+      <w:r>
+        <w:rPr>
+          <w:rFonts w:ascii="Times New Roman" w:hAnsi="Times New Roman" w:cs="Times New Roman"/>
+        </w:rPr>
+        <w:t>модули</w:t>
+      </w:r>
+      <w:proofErr w:type="spellEnd"/>
+      <w:r>
+        <w:rPr>
+          <w:rFonts w:ascii="Times New Roman" w:hAnsi="Times New Roman" w:cs="Times New Roman"/>
+        </w:rPr>
+        <w:t xml:space="preserve">, </w:t>
+      </w:r>
+      <w:proofErr w:type="spellStart"/>
+      <w:r>
+        <w:rPr>
+          <w:rFonts w:ascii="Times New Roman" w:hAnsi="Times New Roman" w:cs="Times New Roman"/>
+        </w:rPr>
+        <w:t>класове</w:t>
+      </w:r>
+      <w:proofErr w:type="spellEnd"/>
+      <w:r>
+        <w:rPr>
+          <w:rFonts w:ascii="Times New Roman" w:hAnsi="Times New Roman" w:cs="Times New Roman"/>
+        </w:rPr>
+        <w:t xml:space="preserve">, </w:t>
+      </w:r>
+      <w:proofErr w:type="spellStart"/>
+      <w:r>
+        <w:rPr>
+          <w:rFonts w:ascii="Times New Roman" w:hAnsi="Times New Roman" w:cs="Times New Roman"/>
+        </w:rPr>
+        <w:t>функции</w:t>
+      </w:r>
+      <w:proofErr w:type="spellEnd"/>
+      <w:r>
+        <w:rPr>
+          <w:rFonts w:ascii="Times New Roman" w:hAnsi="Times New Roman" w:cs="Times New Roman"/>
+        </w:rPr>
+        <w:t xml:space="preserve">, </w:t>
+      </w:r>
+      <w:proofErr w:type="spellStart"/>
+      <w:r>
+        <w:rPr>
+          <w:rFonts w:ascii="Times New Roman" w:hAnsi="Times New Roman" w:cs="Times New Roman"/>
+        </w:rPr>
+        <w:t>методи</w:t>
+      </w:r>
+      <w:proofErr w:type="spellEnd"/>
+      <w:r>
+        <w:rPr>
+          <w:rFonts w:ascii="Times New Roman" w:hAnsi="Times New Roman" w:cs="Times New Roman"/>
+        </w:rPr>
+        <w:t xml:space="preserve">) и </w:t>
+      </w:r>
+      <w:proofErr w:type="spellStart"/>
+      <w:r>
+        <w:rPr>
+          <w:rFonts w:ascii="Times New Roman" w:hAnsi="Times New Roman" w:cs="Times New Roman"/>
+        </w:rPr>
+        <w:t>описание</w:t>
+      </w:r>
+      <w:proofErr w:type="spellEnd"/>
+      <w:r>
+        <w:rPr>
+          <w:rFonts w:ascii="Times New Roman" w:hAnsi="Times New Roman" w:cs="Times New Roman"/>
+        </w:rPr>
+        <w:t xml:space="preserve"> </w:t>
+      </w:r>
+      <w:proofErr w:type="spellStart"/>
+      <w:r>
+        <w:rPr>
+          <w:rFonts w:ascii="Times New Roman" w:hAnsi="Times New Roman" w:cs="Times New Roman"/>
+        </w:rPr>
+        <w:t>на</w:t>
+      </w:r>
+      <w:proofErr w:type="spellEnd"/>
+      <w:r>
+        <w:rPr>
+          <w:rFonts w:ascii="Times New Roman" w:hAnsi="Times New Roman" w:cs="Times New Roman"/>
+        </w:rPr>
+        <w:t xml:space="preserve"> </w:t>
+      </w:r>
+      <w:proofErr w:type="spellStart"/>
+      <w:r>
+        <w:rPr>
+          <w:rFonts w:ascii="Times New Roman" w:hAnsi="Times New Roman" w:cs="Times New Roman"/>
+        </w:rPr>
+        <w:t>алгоритъма</w:t>
+      </w:r>
+      <w:proofErr w:type="spellEnd"/>
+      <w:r>
+        <w:rPr>
+          <w:rFonts w:ascii="Times New Roman" w:hAnsi="Times New Roman" w:cs="Times New Roman"/>
+        </w:rPr>
+        <w:t xml:space="preserve"> </w:t>
+      </w:r>
+      <w:proofErr w:type="spellStart"/>
+      <w:r>
+        <w:rPr>
+          <w:rFonts w:ascii="Times New Roman" w:hAnsi="Times New Roman" w:cs="Times New Roman"/>
+        </w:rPr>
+        <w:t>на</w:t>
+      </w:r>
+      <w:proofErr w:type="spellEnd"/>
+      <w:r>
+        <w:rPr>
+          <w:rFonts w:ascii="Times New Roman" w:hAnsi="Times New Roman" w:cs="Times New Roman"/>
+        </w:rPr>
+        <w:t xml:space="preserve"> </w:t>
+      </w:r>
+      <w:proofErr w:type="spellStart"/>
+      <w:r>
+        <w:rPr>
+          <w:rFonts w:ascii="Times New Roman" w:hAnsi="Times New Roman" w:cs="Times New Roman"/>
+        </w:rPr>
+        <w:t>по-важните</w:t>
+      </w:r>
+      <w:proofErr w:type="spellEnd"/>
+      <w:r>
+        <w:rPr>
+          <w:rFonts w:ascii="Times New Roman" w:hAnsi="Times New Roman" w:cs="Times New Roman"/>
+        </w:rPr>
+        <w:t xml:space="preserve"> </w:t>
+      </w:r>
+      <w:proofErr w:type="spellStart"/>
+      <w:r>
+        <w:rPr>
+          <w:rFonts w:ascii="Times New Roman" w:hAnsi="Times New Roman" w:cs="Times New Roman"/>
+        </w:rPr>
+        <w:t>от</w:t>
+      </w:r>
+      <w:proofErr w:type="spellEnd"/>
+      <w:r>
+        <w:rPr>
+          <w:rFonts w:ascii="Times New Roman" w:hAnsi="Times New Roman" w:cs="Times New Roman"/>
+        </w:rPr>
+        <w:t xml:space="preserve"> </w:t>
+      </w:r>
+      <w:proofErr w:type="spellStart"/>
+      <w:r>
+        <w:rPr>
+          <w:rFonts w:ascii="Times New Roman" w:hAnsi="Times New Roman" w:cs="Times New Roman"/>
+        </w:rPr>
+        <w:t>тяL</w:t>
+      </w:r>
+      <w:proofErr w:type="spellEnd"/>
     </w:p>
     <w:p>
       <w:pPr>
@@ -5541,7 +6228,1331 @@
           <w:sz w:val="40"/>
           <w:szCs w:val="40"/>
         </w:rPr>
-        <w:t xml:space="preserve">6. </w:t>
+        <w:t xml:space="preserve">4. </w:t>
+      </w:r>
+      <w:proofErr w:type="spellStart"/>
+      <w:r>
+        <w:rPr>
+          <w:rFonts w:ascii="Times New Roman" w:hAnsi="Times New Roman" w:cs="Times New Roman"/>
+          <w:sz w:val="40"/>
+          <w:szCs w:val="40"/>
+        </w:rPr>
+        <w:t>Кратко</w:t>
+      </w:r>
+      <w:proofErr w:type="spellEnd"/>
+      <w:r>
+        <w:rPr>
+          <w:rFonts w:ascii="Times New Roman" w:hAnsi="Times New Roman" w:cs="Times New Roman"/>
+          <w:sz w:val="40"/>
+          <w:szCs w:val="40"/>
+        </w:rPr>
+        <w:t xml:space="preserve"> </w:t>
+      </w:r>
+      <w:proofErr w:type="spellStart"/>
+      <w:r>
+        <w:rPr>
+          <w:rFonts w:ascii="Times New Roman" w:hAnsi="Times New Roman" w:cs="Times New Roman"/>
+          <w:sz w:val="40"/>
+          <w:szCs w:val="40"/>
+        </w:rPr>
+        <w:t>ръководство</w:t>
+      </w:r>
+      <w:proofErr w:type="spellEnd"/>
+      <w:r>
+        <w:rPr>
+          <w:rFonts w:ascii="Times New Roman" w:hAnsi="Times New Roman" w:cs="Times New Roman"/>
+          <w:sz w:val="40"/>
+          <w:szCs w:val="40"/>
+        </w:rPr>
+        <w:t xml:space="preserve"> </w:t>
+      </w:r>
+      <w:proofErr w:type="spellStart"/>
+      <w:r>
+        <w:rPr>
+          <w:rFonts w:ascii="Times New Roman" w:hAnsi="Times New Roman" w:cs="Times New Roman"/>
+          <w:sz w:val="40"/>
+          <w:szCs w:val="40"/>
+        </w:rPr>
+        <w:t>за</w:t>
+      </w:r>
+      <w:proofErr w:type="spellEnd"/>
+      <w:r>
+        <w:rPr>
+          <w:rFonts w:ascii="Times New Roman" w:hAnsi="Times New Roman" w:cs="Times New Roman"/>
+          <w:sz w:val="40"/>
+          <w:szCs w:val="40"/>
+        </w:rPr>
+        <w:t xml:space="preserve"> </w:t>
+      </w:r>
+      <w:proofErr w:type="spellStart"/>
+      <w:r>
+        <w:rPr>
+          <w:rFonts w:ascii="Times New Roman" w:hAnsi="Times New Roman" w:cs="Times New Roman"/>
+          <w:sz w:val="40"/>
+          <w:szCs w:val="40"/>
+        </w:rPr>
+        <w:t>потребителя</w:t>
+      </w:r>
+      <w:proofErr w:type="spellEnd"/>
+      <w:r>
+        <w:rPr>
+          <w:rFonts w:ascii="Times New Roman" w:hAnsi="Times New Roman" w:cs="Times New Roman"/>
+          <w:sz w:val="40"/>
+          <w:szCs w:val="40"/>
+        </w:rPr>
+        <w:t xml:space="preserve">. </w:t>
+      </w:r>
+      <w:proofErr w:type="spellStart"/>
+      <w:r>
+        <w:rPr>
+          <w:rFonts w:ascii="Times New Roman" w:hAnsi="Times New Roman" w:cs="Times New Roman"/>
+          <w:sz w:val="40"/>
+          <w:szCs w:val="40"/>
+        </w:rPr>
+        <w:t>Тестване</w:t>
+      </w:r>
+      <w:proofErr w:type="spellEnd"/>
+      <w:r>
+        <w:rPr>
+          <w:rFonts w:ascii="Times New Roman" w:hAnsi="Times New Roman" w:cs="Times New Roman"/>
+          <w:sz w:val="40"/>
+          <w:szCs w:val="40"/>
+        </w:rPr>
+        <w:t xml:space="preserve"> </w:t>
+      </w:r>
+      <w:proofErr w:type="spellStart"/>
+      <w:r>
+        <w:rPr>
+          <w:rFonts w:ascii="Times New Roman" w:hAnsi="Times New Roman" w:cs="Times New Roman"/>
+          <w:sz w:val="40"/>
+          <w:szCs w:val="40"/>
+        </w:rPr>
+        <w:t>на</w:t>
+      </w:r>
+      <w:proofErr w:type="spellEnd"/>
+      <w:r>
+        <w:rPr>
+          <w:rFonts w:ascii="Times New Roman" w:hAnsi="Times New Roman" w:cs="Times New Roman"/>
+          <w:sz w:val="40"/>
+          <w:szCs w:val="40"/>
+        </w:rPr>
+        <w:t xml:space="preserve"> </w:t>
+      </w:r>
+      <w:proofErr w:type="spellStart"/>
+      <w:r>
+        <w:rPr>
+          <w:rFonts w:ascii="Times New Roman" w:hAnsi="Times New Roman" w:cs="Times New Roman"/>
+          <w:sz w:val="40"/>
+          <w:szCs w:val="40"/>
+        </w:rPr>
+        <w:t>приложението</w:t>
+      </w:r>
+      <w:proofErr w:type="spellEnd"/>
+      <w:r>
+        <w:rPr>
+          <w:rFonts w:ascii="Times New Roman" w:hAnsi="Times New Roman" w:cs="Times New Roman"/>
+          <w:sz w:val="40"/>
+          <w:szCs w:val="40"/>
+        </w:rPr>
+        <w:t xml:space="preserve">. </w:t>
+      </w:r>
+      <w:proofErr w:type="spellStart"/>
+      <w:r>
+        <w:rPr>
+          <w:rFonts w:ascii="Times New Roman" w:hAnsi="Times New Roman" w:cs="Times New Roman"/>
+          <w:sz w:val="40"/>
+          <w:szCs w:val="40"/>
+        </w:rPr>
+        <w:t>Изводи</w:t>
+      </w:r>
+      <w:proofErr w:type="spellEnd"/>
+      <w:r>
+        <w:rPr>
+          <w:rFonts w:ascii="Times New Roman" w:hAnsi="Times New Roman" w:cs="Times New Roman"/>
+          <w:sz w:val="40"/>
+          <w:szCs w:val="40"/>
+        </w:rPr>
+        <w:t xml:space="preserve"> и </w:t>
+      </w:r>
+      <w:proofErr w:type="spellStart"/>
+      <w:r>
+        <w:rPr>
+          <w:rFonts w:ascii="Times New Roman" w:hAnsi="Times New Roman" w:cs="Times New Roman"/>
+          <w:sz w:val="40"/>
+          <w:szCs w:val="40"/>
+        </w:rPr>
+        <w:t>възможности</w:t>
+      </w:r>
+      <w:proofErr w:type="spellEnd"/>
+      <w:r>
+        <w:rPr>
+          <w:rFonts w:ascii="Times New Roman" w:hAnsi="Times New Roman" w:cs="Times New Roman"/>
+          <w:sz w:val="40"/>
+          <w:szCs w:val="40"/>
+        </w:rPr>
+        <w:t xml:space="preserve"> </w:t>
+      </w:r>
+      <w:proofErr w:type="spellStart"/>
+      <w:r>
+        <w:rPr>
+          <w:rFonts w:ascii="Times New Roman" w:hAnsi="Times New Roman" w:cs="Times New Roman"/>
+          <w:sz w:val="40"/>
+          <w:szCs w:val="40"/>
+        </w:rPr>
+        <w:t>за</w:t>
+      </w:r>
+      <w:proofErr w:type="spellEnd"/>
+      <w:r>
+        <w:rPr>
+          <w:rFonts w:ascii="Times New Roman" w:hAnsi="Times New Roman" w:cs="Times New Roman"/>
+          <w:sz w:val="40"/>
+          <w:szCs w:val="40"/>
+        </w:rPr>
+        <w:t xml:space="preserve"> </w:t>
+      </w:r>
+      <w:proofErr w:type="spellStart"/>
+      <w:r>
+        <w:rPr>
+          <w:rFonts w:ascii="Times New Roman" w:hAnsi="Times New Roman" w:cs="Times New Roman"/>
+          <w:sz w:val="40"/>
+          <w:szCs w:val="40"/>
+        </w:rPr>
+        <w:t>развитие</w:t>
+      </w:r>
+      <w:proofErr w:type="spellEnd"/>
+      <w:r>
+        <w:rPr>
+          <w:rFonts w:ascii="Times New Roman" w:hAnsi="Times New Roman" w:cs="Times New Roman"/>
+          <w:sz w:val="40"/>
+          <w:szCs w:val="40"/>
+        </w:rPr>
+        <w:t>.</w:t>
+      </w:r>
+    </w:p>
+    <w:p>
+      <w:pPr>
+        <w:rPr>
+          <w:rFonts w:ascii="Times New Roman" w:hAnsi="Times New Roman" w:cs="Times New Roman"/>
+          <w:sz w:val="40"/>
+          <w:szCs w:val="40"/>
+          <w:lang w:val="bg-BG"/>
+        </w:rPr>
+      </w:pPr>
+    </w:p>
+    <w:p>
+      <w:pPr>
+        <w:rPr>
+          <w:rFonts w:ascii="Times New Roman" w:hAnsi="Times New Roman" w:cs="Times New Roman"/>
+          <w:sz w:val="28"/>
+          <w:szCs w:val="28"/>
+          <w:lang w:val="bg-BG"/>
+        </w:rPr>
+      </w:pPr>
+      <w:r>
+        <w:rPr>
+          <w:rFonts w:ascii="Times New Roman" w:hAnsi="Times New Roman" w:cs="Times New Roman"/>
+          <w:sz w:val="28"/>
+          <w:szCs w:val="28"/>
+          <w:lang w:val="bg-BG"/>
+        </w:rPr>
+        <w:t xml:space="preserve">Потребител се присъединява към платформата след </w:t>
+      </w:r>
+      <w:r>
+        <w:rPr>
+          <w:rFonts w:ascii="Times New Roman" w:hAnsi="Times New Roman" w:cs="Times New Roman"/>
+          <w:sz w:val="28"/>
+          <w:szCs w:val="28"/>
+          <w:lang w:val="bg-BG"/>
+        </w:rPr>
+        <w:t>о</w:t>
+      </w:r>
+      <w:r>
+        <w:rPr>
+          <w:rFonts w:ascii="Times New Roman" w:hAnsi="Times New Roman" w:cs="Times New Roman"/>
+          <w:sz w:val="28"/>
+          <w:szCs w:val="28"/>
+          <w:lang w:val="bg-BG"/>
+        </w:rPr>
+        <w:t>торизация и аутентикация</w:t>
+      </w:r>
+      <w:r>
+        <w:rPr>
+          <w:rFonts w:ascii="Times New Roman" w:hAnsi="Times New Roman" w:cs="Times New Roman"/>
+          <w:sz w:val="28"/>
+          <w:szCs w:val="28"/>
+          <w:lang w:val="bg-BG"/>
+        </w:rPr>
+        <w:t xml:space="preserve"> (</w:t>
+      </w:r>
+      <w:r>
+        <w:rPr>
+          <w:rFonts w:ascii="Times New Roman" w:hAnsi="Times New Roman" w:cs="Times New Roman"/>
+          <w:sz w:val="28"/>
+          <w:szCs w:val="28"/>
+        </w:rPr>
+        <w:t>Sign up / Log in</w:t>
+      </w:r>
+      <w:r>
+        <w:rPr>
+          <w:rFonts w:ascii="Times New Roman" w:hAnsi="Times New Roman" w:cs="Times New Roman"/>
+          <w:sz w:val="28"/>
+          <w:szCs w:val="28"/>
+          <w:lang w:val="bg-BG"/>
+        </w:rPr>
+        <w:t>)</w:t>
+      </w:r>
+      <w:r>
+        <w:rPr>
+          <w:rFonts w:ascii="Times New Roman" w:hAnsi="Times New Roman" w:cs="Times New Roman"/>
+          <w:sz w:val="28"/>
+          <w:szCs w:val="28"/>
+        </w:rPr>
+        <w:t xml:space="preserve">. </w:t>
+      </w:r>
+      <w:r>
+        <w:rPr>
+          <w:rFonts w:ascii="Times New Roman" w:hAnsi="Times New Roman" w:cs="Times New Roman"/>
+          <w:sz w:val="40"/>
+          <w:szCs w:val="40"/>
+        </w:rPr>
+        <w:br/>
+      </w:r>
+      <w:r>
+        <w:rPr>
+          <w:rFonts w:ascii="Times New Roman" w:hAnsi="Times New Roman" w:cs="Times New Roman"/>
+          <w:noProof/>
+          <w:sz w:val="40"/>
+          <w:szCs w:val="40"/>
+        </w:rPr>
+        <w:drawing>
+          <wp:inline distT="0" distB="0" distL="0" distR="0" wp14:anchorId="6D609B0B" wp14:editId="3224DA5E">
+            <wp:extent cx="5943600" cy="3344386"/>
+            <wp:effectExtent l="0" t="0" r="0" b="8890"/>
+            <wp:docPr id="1513183810" name="Picture 2" descr="A screenshot of a computer&#10;&#10;Description automatically generated"/>
+            <wp:cNvGraphicFramePr>
+              <a:graphicFrameLocks xmlns:a="http://schemas.openxmlformats.org/drawingml/2006/main" noChangeAspect="1"/>
+            </wp:cNvGraphicFramePr>
+            <a:graphic xmlns:a="http://schemas.openxmlformats.org/drawingml/2006/main">
+              <a:graphicData uri="http://schemas.openxmlformats.org/drawingml/2006/picture">
+                <pic:pic xmlns:pic="http://schemas.openxmlformats.org/drawingml/2006/picture">
+                  <pic:nvPicPr>
+                    <pic:cNvPr id="1513183810" name="Picture 2" descr="A screenshot of a computer&#10;&#10;Description automatically generated"/>
+                    <pic:cNvPicPr>
+                      <a:picLocks noChangeAspect="1" noChangeArrowheads="1"/>
+                    </pic:cNvPicPr>
+                  </pic:nvPicPr>
+                  <pic:blipFill>
+                    <a:blip r:embed="rId7" cstate="print">
+                      <a:extLst>
+                        <a:ext uri="{28A0092B-C50C-407E-A947-70E740481C1C}">
+                          <a14:useLocalDpi xmlns:a14="http://schemas.microsoft.com/office/drawing/2010/main" val="0"/>
+                        </a:ext>
+                      </a:extLst>
+                    </a:blip>
+                    <a:srcRect/>
+                    <a:stretch>
+                      <a:fillRect/>
+                    </a:stretch>
+                  </pic:blipFill>
+                  <pic:spPr bwMode="auto">
+                    <a:xfrm>
+                      <a:off x="0" y="0"/>
+                      <a:ext cx="5943600" cy="3344386"/>
+                    </a:xfrm>
+                    <a:prstGeom prst="rect">
+                      <a:avLst/>
+                    </a:prstGeom>
+                    <a:noFill/>
+                    <a:ln>
+                      <a:noFill/>
+                    </a:ln>
+                  </pic:spPr>
+                </pic:pic>
+              </a:graphicData>
+            </a:graphic>
+          </wp:inline>
+        </w:drawing>
+      </w:r>
+      <w:r>
+        <w:rPr>
+          <w:rFonts w:ascii="Times New Roman" w:hAnsi="Times New Roman" w:cs="Times New Roman"/>
+          <w:sz w:val="28"/>
+          <w:szCs w:val="28"/>
+          <w:lang w:val="bg-BG"/>
+        </w:rPr>
+        <w:t xml:space="preserve">При избиране на една от опциите за </w:t>
+      </w:r>
+      <w:r>
+        <w:rPr>
+          <w:rFonts w:ascii="Times New Roman" w:hAnsi="Times New Roman" w:cs="Times New Roman"/>
+          <w:sz w:val="28"/>
+          <w:szCs w:val="28"/>
+          <w:lang w:val="bg-BG"/>
+        </w:rPr>
+        <w:t>о</w:t>
+      </w:r>
+      <w:r>
+        <w:rPr>
+          <w:rFonts w:ascii="Times New Roman" w:hAnsi="Times New Roman" w:cs="Times New Roman"/>
+          <w:sz w:val="28"/>
+          <w:szCs w:val="28"/>
+          <w:lang w:val="bg-BG"/>
+        </w:rPr>
+        <w:t>торизация и аутентикация</w:t>
+      </w:r>
+      <w:r>
+        <w:rPr>
+          <w:rFonts w:ascii="Times New Roman" w:hAnsi="Times New Roman" w:cs="Times New Roman"/>
+          <w:sz w:val="28"/>
+          <w:szCs w:val="28"/>
+          <w:lang w:val="bg-BG"/>
+        </w:rPr>
+        <w:t xml:space="preserve"> (</w:t>
+      </w:r>
+      <w:r>
+        <w:rPr>
+          <w:rFonts w:ascii="Times New Roman" w:hAnsi="Times New Roman" w:cs="Times New Roman"/>
+          <w:sz w:val="28"/>
+          <w:szCs w:val="28"/>
+        </w:rPr>
+        <w:t>Sign up / Log in</w:t>
+      </w:r>
+      <w:r>
+        <w:rPr>
+          <w:rFonts w:ascii="Times New Roman" w:hAnsi="Times New Roman" w:cs="Times New Roman"/>
+          <w:sz w:val="28"/>
+          <w:szCs w:val="28"/>
+          <w:lang w:val="bg-BG"/>
+        </w:rPr>
+        <w:t>)</w:t>
+      </w:r>
+      <w:r>
+        <w:rPr>
+          <w:rFonts w:ascii="Times New Roman" w:hAnsi="Times New Roman" w:cs="Times New Roman"/>
+          <w:sz w:val="28"/>
+          <w:szCs w:val="28"/>
+          <w:lang w:val="bg-BG"/>
+        </w:rPr>
+        <w:t xml:space="preserve">, потребителя ще бъде препратен към съответната форма от където ще се </w:t>
+      </w:r>
+      <w:r>
+        <w:rPr>
+          <w:rFonts w:ascii="Times New Roman" w:hAnsi="Times New Roman" w:cs="Times New Roman"/>
+          <w:sz w:val="28"/>
+          <w:szCs w:val="28"/>
+          <w:lang w:val="bg-BG"/>
+        </w:rPr>
+        <w:lastRenderedPageBreak/>
+        <w:t>изискват „потребителско име“, „имейл“ и парола.</w:t>
+      </w:r>
+      <w:r>
+        <w:rPr>
+          <w:rFonts w:ascii="Times New Roman" w:hAnsi="Times New Roman" w:cs="Times New Roman"/>
+          <w:noProof/>
+          <w:sz w:val="40"/>
+          <w:szCs w:val="40"/>
+        </w:rPr>
+        <w:drawing>
+          <wp:inline distT="0" distB="0" distL="0" distR="0" wp14:anchorId="28C7CBFE" wp14:editId="10A46E60">
+            <wp:extent cx="5943600" cy="3344386"/>
+            <wp:effectExtent l="0" t="0" r="0" b="8890"/>
+            <wp:docPr id="956375651" name="Picture 4" descr="A screenshot of a computer&#10;&#10;Description automatically generated"/>
+            <wp:cNvGraphicFramePr>
+              <a:graphicFrameLocks xmlns:a="http://schemas.openxmlformats.org/drawingml/2006/main" noChangeAspect="1"/>
+            </wp:cNvGraphicFramePr>
+            <a:graphic xmlns:a="http://schemas.openxmlformats.org/drawingml/2006/main">
+              <a:graphicData uri="http://schemas.openxmlformats.org/drawingml/2006/picture">
+                <pic:pic xmlns:pic="http://schemas.openxmlformats.org/drawingml/2006/picture">
+                  <pic:nvPicPr>
+                    <pic:cNvPr id="956375651" name="Picture 4" descr="A screenshot of a computer&#10;&#10;Description automatically generated"/>
+                    <pic:cNvPicPr>
+                      <a:picLocks noChangeAspect="1" noChangeArrowheads="1"/>
+                    </pic:cNvPicPr>
+                  </pic:nvPicPr>
+                  <pic:blipFill>
+                    <a:blip r:embed="rId8" cstate="print">
+                      <a:extLst>
+                        <a:ext uri="{28A0092B-C50C-407E-A947-70E740481C1C}">
+                          <a14:useLocalDpi xmlns:a14="http://schemas.microsoft.com/office/drawing/2010/main" val="0"/>
+                        </a:ext>
+                      </a:extLst>
+                    </a:blip>
+                    <a:srcRect/>
+                    <a:stretch>
+                      <a:fillRect/>
+                    </a:stretch>
+                  </pic:blipFill>
+                  <pic:spPr bwMode="auto">
+                    <a:xfrm>
+                      <a:off x="0" y="0"/>
+                      <a:ext cx="5943600" cy="3344386"/>
+                    </a:xfrm>
+                    <a:prstGeom prst="rect">
+                      <a:avLst/>
+                    </a:prstGeom>
+                    <a:noFill/>
+                    <a:ln>
+                      <a:noFill/>
+                    </a:ln>
+                  </pic:spPr>
+                </pic:pic>
+              </a:graphicData>
+            </a:graphic>
+          </wp:inline>
+        </w:drawing>
+      </w:r>
+    </w:p>
+    <w:p>
+      <w:pPr>
+        <w:rPr>
+          <w:rFonts w:ascii="Times New Roman" w:hAnsi="Times New Roman" w:cs="Times New Roman"/>
+          <w:noProof/>
+          <w:sz w:val="40"/>
+          <w:szCs w:val="40"/>
+          <w:lang w:val="bg-BG"/>
+        </w:rPr>
+      </w:pPr>
+      <w:r>
+        <w:rPr>
+          <w:rFonts w:ascii="Times New Roman" w:hAnsi="Times New Roman" w:cs="Times New Roman"/>
+          <w:sz w:val="28"/>
+          <w:szCs w:val="28"/>
+          <w:lang w:val="bg-BG"/>
+        </w:rPr>
+        <w:t>Имейла и потребителското име трябва да са уникални! В противен случай няма да бъде оторизиран потребителя. При успешна оторизация се изисква аутентикация!</w:t>
+      </w:r>
+      <w:r>
+        <w:rPr>
+          <w:rFonts w:ascii="Times New Roman" w:hAnsi="Times New Roman" w:cs="Times New Roman"/>
+          <w:noProof/>
+          <w:sz w:val="40"/>
+          <w:szCs w:val="40"/>
+        </w:rPr>
+        <w:drawing>
+          <wp:inline distT="0" distB="0" distL="0" distR="0" wp14:anchorId="759C5EC2" wp14:editId="6E90B709">
+            <wp:extent cx="5943600" cy="3344386"/>
+            <wp:effectExtent l="0" t="0" r="0" b="8890"/>
+            <wp:docPr id="1982209273" name="Picture 3" descr="A screenshot of a computer&#10;&#10;Description automatically generated"/>
+            <wp:cNvGraphicFramePr>
+              <a:graphicFrameLocks xmlns:a="http://schemas.openxmlformats.org/drawingml/2006/main" noChangeAspect="1"/>
+            </wp:cNvGraphicFramePr>
+            <a:graphic xmlns:a="http://schemas.openxmlformats.org/drawingml/2006/main">
+              <a:graphicData uri="http://schemas.openxmlformats.org/drawingml/2006/picture">
+                <pic:pic xmlns:pic="http://schemas.openxmlformats.org/drawingml/2006/picture">
+                  <pic:nvPicPr>
+                    <pic:cNvPr id="1982209273" name="Picture 3" descr="A screenshot of a computer&#10;&#10;Description automatically generated"/>
+                    <pic:cNvPicPr>
+                      <a:picLocks noChangeAspect="1" noChangeArrowheads="1"/>
+                    </pic:cNvPicPr>
+                  </pic:nvPicPr>
+                  <pic:blipFill>
+                    <a:blip r:embed="rId9" cstate="print">
+                      <a:extLst>
+                        <a:ext uri="{28A0092B-C50C-407E-A947-70E740481C1C}">
+                          <a14:useLocalDpi xmlns:a14="http://schemas.microsoft.com/office/drawing/2010/main" val="0"/>
+                        </a:ext>
+                      </a:extLst>
+                    </a:blip>
+                    <a:srcRect/>
+                    <a:stretch>
+                      <a:fillRect/>
+                    </a:stretch>
+                  </pic:blipFill>
+                  <pic:spPr bwMode="auto">
+                    <a:xfrm>
+                      <a:off x="0" y="0"/>
+                      <a:ext cx="5943600" cy="3344386"/>
+                    </a:xfrm>
+                    <a:prstGeom prst="rect">
+                      <a:avLst/>
+                    </a:prstGeom>
+                    <a:noFill/>
+                    <a:ln>
+                      <a:noFill/>
+                    </a:ln>
+                  </pic:spPr>
+                </pic:pic>
+              </a:graphicData>
+            </a:graphic>
+          </wp:inline>
+        </w:drawing>
+      </w:r>
+      <w:r>
+        <w:rPr>
+          <w:rFonts w:ascii="Times New Roman" w:hAnsi="Times New Roman" w:cs="Times New Roman"/>
+          <w:noProof/>
+          <w:sz w:val="40"/>
+          <w:szCs w:val="40"/>
+        </w:rPr>
+        <w:t xml:space="preserve"> </w:t>
+      </w:r>
+    </w:p>
+    <w:p>
+      <w:pPr>
+        <w:rPr>
+          <w:rFonts w:ascii="Times New Roman" w:hAnsi="Times New Roman" w:cs="Times New Roman"/>
+          <w:noProof/>
+          <w:sz w:val="28"/>
+          <w:szCs w:val="28"/>
+          <w:lang w:val="bg-BG"/>
+        </w:rPr>
+      </w:pPr>
+      <w:r>
+        <w:rPr>
+          <w:rFonts w:ascii="Times New Roman" w:hAnsi="Times New Roman" w:cs="Times New Roman"/>
+          <w:noProof/>
+          <w:sz w:val="28"/>
+          <w:szCs w:val="28"/>
+          <w:lang w:val="bg-BG"/>
+        </w:rPr>
+        <w:lastRenderedPageBreak/>
+        <w:t>След успешно влизане в системата нови опции се показват и разрешават на главната страница:</w:t>
+      </w:r>
+    </w:p>
+    <w:p>
+      <w:pPr>
+        <w:rPr>
+          <w:rFonts w:ascii="Times New Roman" w:hAnsi="Times New Roman" w:cs="Times New Roman"/>
+          <w:noProof/>
+          <w:sz w:val="28"/>
+          <w:szCs w:val="28"/>
+          <w:lang w:val="bg-BG"/>
+        </w:rPr>
+      </w:pPr>
+      <w:r>
+        <w:rPr>
+          <w:rFonts w:ascii="Times New Roman" w:hAnsi="Times New Roman" w:cs="Times New Roman"/>
+          <w:noProof/>
+          <w:sz w:val="28"/>
+          <w:szCs w:val="28"/>
+          <w:lang w:val="bg-BG"/>
+        </w:rPr>
+        <w:t>- Профил (за персонализиране на потребителя)</w:t>
+      </w:r>
+    </w:p>
+    <w:p>
+      <w:pPr>
+        <w:rPr>
+          <w:rFonts w:ascii="Times New Roman" w:hAnsi="Times New Roman" w:cs="Times New Roman"/>
+          <w:noProof/>
+          <w:sz w:val="28"/>
+          <w:szCs w:val="28"/>
+          <w:lang w:val="bg-BG"/>
+        </w:rPr>
+      </w:pPr>
+      <w:r>
+        <w:rPr>
+          <w:rFonts w:ascii="Times New Roman" w:hAnsi="Times New Roman" w:cs="Times New Roman"/>
+          <w:noProof/>
+          <w:sz w:val="28"/>
+          <w:szCs w:val="28"/>
+          <w:lang w:val="bg-BG"/>
+        </w:rPr>
+        <w:t>- Чат (за комуникация с други потребители)</w:t>
+      </w:r>
+    </w:p>
+    <w:p>
+      <w:pPr>
+        <w:rPr>
+          <w:rFonts w:ascii="Times New Roman" w:hAnsi="Times New Roman" w:cs="Times New Roman"/>
+          <w:noProof/>
+          <w:sz w:val="28"/>
+          <w:szCs w:val="28"/>
+        </w:rPr>
+      </w:pPr>
+      <w:r>
+        <w:rPr>
+          <w:rFonts w:ascii="Times New Roman" w:hAnsi="Times New Roman" w:cs="Times New Roman"/>
+          <w:noProof/>
+          <w:sz w:val="28"/>
+          <w:szCs w:val="28"/>
+          <w:lang w:val="bg-BG"/>
+        </w:rPr>
+        <w:t>- Създаване на оферта (създаване на реклама за работа)</w:t>
+      </w:r>
+      <w:r>
+        <w:rPr>
+          <w:rFonts w:ascii="Times New Roman" w:hAnsi="Times New Roman" w:cs="Times New Roman"/>
+          <w:noProof/>
+          <w:sz w:val="28"/>
+          <w:szCs w:val="28"/>
+          <w:lang w:val="bg-BG"/>
+        </w:rPr>
+        <w:br/>
+        <w:t>- Администрация САМО ЗА административни лица</w:t>
+      </w:r>
+      <w:r>
+        <w:rPr>
+          <w:rFonts w:ascii="Times New Roman" w:hAnsi="Times New Roman" w:cs="Times New Roman"/>
+          <w:noProof/>
+          <w:sz w:val="40"/>
+          <w:szCs w:val="40"/>
+          <w:lang w:val="bg-BG"/>
+        </w:rPr>
+        <w:br/>
+      </w:r>
+      <w:r>
+        <w:rPr>
+          <w:rFonts w:ascii="Times New Roman" w:hAnsi="Times New Roman" w:cs="Times New Roman"/>
+          <w:noProof/>
+          <w:sz w:val="40"/>
+          <w:szCs w:val="40"/>
+        </w:rPr>
+        <w:drawing>
+          <wp:inline distT="0" distB="0" distL="0" distR="0" wp14:anchorId="1BE067DB" wp14:editId="033AC848">
+            <wp:extent cx="5946140" cy="3345815"/>
+            <wp:effectExtent l="0" t="0" r="0" b="6985"/>
+            <wp:docPr id="1866992270" name="Picture 5"/>
+            <wp:cNvGraphicFramePr>
+              <a:graphicFrameLocks xmlns:a="http://schemas.openxmlformats.org/drawingml/2006/main" noChangeAspect="1"/>
+            </wp:cNvGraphicFramePr>
+            <a:graphic xmlns:a="http://schemas.openxmlformats.org/drawingml/2006/main">
+              <a:graphicData uri="http://schemas.openxmlformats.org/drawingml/2006/picture">
+                <pic:pic xmlns:pic="http://schemas.openxmlformats.org/drawingml/2006/picture">
+                  <pic:nvPicPr>
+                    <pic:cNvPr id="0" name="Picture 5"/>
+                    <pic:cNvPicPr>
+                      <a:picLocks noChangeAspect="1" noChangeArrowheads="1"/>
+                    </pic:cNvPicPr>
+                  </pic:nvPicPr>
+                  <pic:blipFill>
+                    <a:blip r:embed="rId10" cstate="print">
+                      <a:extLst>
+                        <a:ext uri="{28A0092B-C50C-407E-A947-70E740481C1C}">
+                          <a14:useLocalDpi xmlns:a14="http://schemas.microsoft.com/office/drawing/2010/main" val="0"/>
+                        </a:ext>
+                      </a:extLst>
+                    </a:blip>
+                    <a:srcRect/>
+                    <a:stretch>
+                      <a:fillRect/>
+                    </a:stretch>
+                  </pic:blipFill>
+                  <pic:spPr bwMode="auto">
+                    <a:xfrm>
+                      <a:off x="0" y="0"/>
+                      <a:ext cx="5946140" cy="3345815"/>
+                    </a:xfrm>
+                    <a:prstGeom prst="rect">
+                      <a:avLst/>
+                    </a:prstGeom>
+                    <a:noFill/>
+                    <a:ln>
+                      <a:noFill/>
+                    </a:ln>
+                  </pic:spPr>
+                </pic:pic>
+              </a:graphicData>
+            </a:graphic>
+          </wp:inline>
+        </w:drawing>
+      </w:r>
+    </w:p>
+    <w:p>
+      <w:pPr>
+        <w:rPr>
+          <w:rFonts w:ascii="Times New Roman" w:hAnsi="Times New Roman" w:cs="Times New Roman"/>
+          <w:noProof/>
+          <w:sz w:val="28"/>
+          <w:szCs w:val="28"/>
+          <w:lang w:val="bg-BG"/>
+        </w:rPr>
+      </w:pPr>
+      <w:r>
+        <w:rPr>
+          <w:rFonts w:ascii="Times New Roman" w:hAnsi="Times New Roman" w:cs="Times New Roman"/>
+          <w:noProof/>
+          <w:sz w:val="28"/>
+          <w:szCs w:val="28"/>
+          <w:lang w:val="bg-BG"/>
+        </w:rPr>
+        <w:t>В страницата „Профил“ се съдържа информация за потребителя: Име, Имейл, Био и персонализирана снимка (линк). Провила може да бъде актуализиран</w:t>
+      </w:r>
+      <w:r>
+        <w:rPr>
+          <w:rFonts w:ascii="Times New Roman" w:hAnsi="Times New Roman" w:cs="Times New Roman"/>
+          <w:noProof/>
+          <w:sz w:val="28"/>
+          <w:szCs w:val="28"/>
+          <w:lang w:val="bg-BG"/>
+        </w:rPr>
+        <w:t xml:space="preserve"> </w:t>
+      </w:r>
+      <w:r>
+        <w:rPr>
+          <w:rFonts w:ascii="Times New Roman" w:hAnsi="Times New Roman" w:cs="Times New Roman"/>
+          <w:noProof/>
+          <w:sz w:val="28"/>
+          <w:szCs w:val="28"/>
+          <w:lang w:val="bg-BG"/>
+        </w:rPr>
+        <w:lastRenderedPageBreak/>
+        <w:t>по собсвен вкус или при нужда изтриван от системата.</w:t>
+      </w:r>
+      <w:r>
+        <w:rPr>
+          <w:rFonts w:ascii="Times New Roman" w:hAnsi="Times New Roman" w:cs="Times New Roman"/>
+          <w:noProof/>
+          <w:sz w:val="28"/>
+          <w:szCs w:val="28"/>
+        </w:rPr>
+        <w:drawing>
+          <wp:inline distT="0" distB="0" distL="0" distR="0" wp14:anchorId="6B322677" wp14:editId="46714A43">
+            <wp:extent cx="5946140" cy="3345815"/>
+            <wp:effectExtent l="0" t="0" r="0" b="6985"/>
+            <wp:docPr id="1247649136" name="Picture 6"/>
+            <wp:cNvGraphicFramePr>
+              <a:graphicFrameLocks xmlns:a="http://schemas.openxmlformats.org/drawingml/2006/main" noChangeAspect="1"/>
+            </wp:cNvGraphicFramePr>
+            <a:graphic xmlns:a="http://schemas.openxmlformats.org/drawingml/2006/main">
+              <a:graphicData uri="http://schemas.openxmlformats.org/drawingml/2006/picture">
+                <pic:pic xmlns:pic="http://schemas.openxmlformats.org/drawingml/2006/picture">
+                  <pic:nvPicPr>
+                    <pic:cNvPr id="0" name="Picture 6"/>
+                    <pic:cNvPicPr>
+                      <a:picLocks noChangeAspect="1" noChangeArrowheads="1"/>
+                    </pic:cNvPicPr>
+                  </pic:nvPicPr>
+                  <pic:blipFill>
+                    <a:blip r:embed="rId11" cstate="print">
+                      <a:extLst>
+                        <a:ext uri="{28A0092B-C50C-407E-A947-70E740481C1C}">
+                          <a14:useLocalDpi xmlns:a14="http://schemas.microsoft.com/office/drawing/2010/main" val="0"/>
+                        </a:ext>
+                      </a:extLst>
+                    </a:blip>
+                    <a:srcRect/>
+                    <a:stretch>
+                      <a:fillRect/>
+                    </a:stretch>
+                  </pic:blipFill>
+                  <pic:spPr bwMode="auto">
+                    <a:xfrm>
+                      <a:off x="0" y="0"/>
+                      <a:ext cx="5946140" cy="3345815"/>
+                    </a:xfrm>
+                    <a:prstGeom prst="rect">
+                      <a:avLst/>
+                    </a:prstGeom>
+                    <a:noFill/>
+                    <a:ln>
+                      <a:noFill/>
+                    </a:ln>
+                  </pic:spPr>
+                </pic:pic>
+              </a:graphicData>
+            </a:graphic>
+          </wp:inline>
+        </w:drawing>
+      </w:r>
+    </w:p>
+    <w:p>
+      <w:pPr>
+        <w:rPr>
+          <w:rFonts w:ascii="Times New Roman" w:hAnsi="Times New Roman" w:cs="Times New Roman"/>
+          <w:noProof/>
+          <w:sz w:val="28"/>
+          <w:szCs w:val="28"/>
+          <w:lang w:val="bg-BG"/>
+        </w:rPr>
+      </w:pPr>
+      <w:r>
+        <w:rPr>
+          <w:rFonts w:ascii="Times New Roman" w:hAnsi="Times New Roman" w:cs="Times New Roman"/>
+          <w:noProof/>
+          <w:sz w:val="28"/>
+          <w:szCs w:val="28"/>
+          <w:lang w:val="bg-BG"/>
+        </w:rPr>
+        <w:t>Опцията „Редактирай Профил“ прехвърля потребителя до следната форма за редакция на профила. Опцията „Изтрий Профил“ изтрива всичката информация за потребителя и го изхвърля от ситемата очаквайки нова оторизация и аутентикация.</w:t>
+      </w:r>
+      <w:r>
+        <w:rPr>
+          <w:rFonts w:ascii="Times New Roman" w:hAnsi="Times New Roman" w:cs="Times New Roman"/>
+          <w:noProof/>
+          <w:sz w:val="40"/>
+          <w:szCs w:val="40"/>
+          <w:lang w:val="bg-BG"/>
+        </w:rPr>
+        <w:br/>
+      </w:r>
+      <w:r>
+        <w:rPr>
+          <w:rFonts w:ascii="Times New Roman" w:hAnsi="Times New Roman" w:cs="Times New Roman"/>
+          <w:noProof/>
+          <w:sz w:val="40"/>
+          <w:szCs w:val="40"/>
+        </w:rPr>
+        <w:drawing>
+          <wp:inline distT="0" distB="0" distL="0" distR="0" wp14:anchorId="538A3245" wp14:editId="0B45307F">
+            <wp:extent cx="5943600" cy="3344386"/>
+            <wp:effectExtent l="0" t="0" r="0" b="8890"/>
+            <wp:docPr id="403233072" name="Picture 7" descr="A screenshot of a computer&#10;&#10;Description automatically generated"/>
+            <wp:cNvGraphicFramePr>
+              <a:graphicFrameLocks xmlns:a="http://schemas.openxmlformats.org/drawingml/2006/main" noChangeAspect="1"/>
+            </wp:cNvGraphicFramePr>
+            <a:graphic xmlns:a="http://schemas.openxmlformats.org/drawingml/2006/main">
+              <a:graphicData uri="http://schemas.openxmlformats.org/drawingml/2006/picture">
+                <pic:pic xmlns:pic="http://schemas.openxmlformats.org/drawingml/2006/picture">
+                  <pic:nvPicPr>
+                    <pic:cNvPr id="403233072" name="Picture 7" descr="A screenshot of a computer&#10;&#10;Description automatically generated"/>
+                    <pic:cNvPicPr>
+                      <a:picLocks noChangeAspect="1" noChangeArrowheads="1"/>
+                    </pic:cNvPicPr>
+                  </pic:nvPicPr>
+                  <pic:blipFill>
+                    <a:blip r:embed="rId12" cstate="print">
+                      <a:extLst>
+                        <a:ext uri="{28A0092B-C50C-407E-A947-70E740481C1C}">
+                          <a14:useLocalDpi xmlns:a14="http://schemas.microsoft.com/office/drawing/2010/main" val="0"/>
+                        </a:ext>
+                      </a:extLst>
+                    </a:blip>
+                    <a:srcRect/>
+                    <a:stretch>
+                      <a:fillRect/>
+                    </a:stretch>
+                  </pic:blipFill>
+                  <pic:spPr bwMode="auto">
+                    <a:xfrm>
+                      <a:off x="0" y="0"/>
+                      <a:ext cx="5943600" cy="3344386"/>
+                    </a:xfrm>
+                    <a:prstGeom prst="rect">
+                      <a:avLst/>
+                    </a:prstGeom>
+                    <a:noFill/>
+                    <a:ln>
+                      <a:noFill/>
+                    </a:ln>
+                  </pic:spPr>
+                </pic:pic>
+              </a:graphicData>
+            </a:graphic>
+          </wp:inline>
+        </w:drawing>
+      </w:r>
+    </w:p>
+    <w:p>
+      <w:pPr>
+        <w:rPr>
+          <w:rFonts w:ascii="Times New Roman" w:hAnsi="Times New Roman" w:cs="Times New Roman"/>
+          <w:noProof/>
+          <w:sz w:val="28"/>
+          <w:szCs w:val="28"/>
+          <w:lang w:val="bg-BG"/>
+        </w:rPr>
+      </w:pPr>
+      <w:r>
+        <w:rPr>
+          <w:rFonts w:ascii="Times New Roman" w:hAnsi="Times New Roman" w:cs="Times New Roman"/>
+          <w:noProof/>
+          <w:sz w:val="28"/>
+          <w:szCs w:val="28"/>
+          <w:lang w:val="bg-BG"/>
+        </w:rPr>
+        <w:lastRenderedPageBreak/>
+        <w:t>Потребителя може да публикува собствени обяви достъпвайки опцията „Създай Обява за Работа“ от началната страница.</w:t>
+      </w:r>
+      <w:r>
+        <w:rPr>
+          <w:rFonts w:ascii="Times New Roman" w:hAnsi="Times New Roman" w:cs="Times New Roman"/>
+          <w:noProof/>
+          <w:sz w:val="28"/>
+          <w:szCs w:val="28"/>
+          <w:lang w:val="bg-BG"/>
+        </w:rPr>
+        <w:t xml:space="preserve"> </w:t>
+      </w:r>
+      <w:r>
+        <w:rPr>
+          <w:rFonts w:ascii="Times New Roman" w:hAnsi="Times New Roman" w:cs="Times New Roman"/>
+          <w:noProof/>
+          <w:sz w:val="28"/>
+          <w:szCs w:val="28"/>
+        </w:rPr>
+        <w:drawing>
+          <wp:inline distT="0" distB="0" distL="0" distR="0" wp14:anchorId="4113A1A1" wp14:editId="353B6697">
+            <wp:extent cx="5943600" cy="3343910"/>
+            <wp:effectExtent l="0" t="0" r="0" b="8890"/>
+            <wp:docPr id="1620477546" name="Picture 1" descr="A screenshot of a computer&#10;&#10;Description automatically generated"/>
+            <wp:cNvGraphicFramePr>
+              <a:graphicFrameLocks xmlns:a="http://schemas.openxmlformats.org/drawingml/2006/main" noChangeAspect="1"/>
+            </wp:cNvGraphicFramePr>
+            <a:graphic xmlns:a="http://schemas.openxmlformats.org/drawingml/2006/main">
+              <a:graphicData uri="http://schemas.openxmlformats.org/drawingml/2006/picture">
+                <pic:pic xmlns:pic="http://schemas.openxmlformats.org/drawingml/2006/picture">
+                  <pic:nvPicPr>
+                    <pic:cNvPr id="1620477546" name="Picture 1" descr="A screenshot of a computer&#10;&#10;Description automatically generated"/>
+                    <pic:cNvPicPr>
+                      <a:picLocks noChangeAspect="1" noChangeArrowheads="1"/>
+                    </pic:cNvPicPr>
+                  </pic:nvPicPr>
+                  <pic:blipFill>
+                    <a:blip r:embed="rId13" cstate="print">
+                      <a:extLst>
+                        <a:ext uri="{28A0092B-C50C-407E-A947-70E740481C1C}">
+                          <a14:useLocalDpi xmlns:a14="http://schemas.microsoft.com/office/drawing/2010/main" val="0"/>
+                        </a:ext>
+                      </a:extLst>
+                    </a:blip>
+                    <a:srcRect/>
+                    <a:stretch>
+                      <a:fillRect/>
+                    </a:stretch>
+                  </pic:blipFill>
+                  <pic:spPr bwMode="auto">
+                    <a:xfrm>
+                      <a:off x="0" y="0"/>
+                      <a:ext cx="5943600" cy="3343910"/>
+                    </a:xfrm>
+                    <a:prstGeom prst="rect">
+                      <a:avLst/>
+                    </a:prstGeom>
+                    <a:noFill/>
+                    <a:ln>
+                      <a:noFill/>
+                    </a:ln>
+                  </pic:spPr>
+                </pic:pic>
+              </a:graphicData>
+            </a:graphic>
+          </wp:inline>
+        </w:drawing>
+      </w:r>
+      <w:r>
+        <w:rPr>
+          <w:rFonts w:ascii="Times New Roman" w:hAnsi="Times New Roman" w:cs="Times New Roman"/>
+          <w:noProof/>
+          <w:sz w:val="40"/>
+          <w:szCs w:val="40"/>
+        </w:rPr>
+        <w:t xml:space="preserve"> </w:t>
+      </w:r>
+      <w:r>
+        <w:rPr>
+          <w:rFonts w:ascii="Times New Roman" w:hAnsi="Times New Roman" w:cs="Times New Roman"/>
+          <w:noProof/>
+          <w:sz w:val="40"/>
+          <w:szCs w:val="40"/>
+          <w:lang w:val="bg-BG"/>
+        </w:rPr>
+        <w:br/>
+      </w:r>
+      <w:r>
+        <w:rPr>
+          <w:rFonts w:ascii="Times New Roman" w:hAnsi="Times New Roman" w:cs="Times New Roman"/>
+          <w:noProof/>
+          <w:sz w:val="28"/>
+          <w:szCs w:val="28"/>
+          <w:lang w:val="bg-BG"/>
+        </w:rPr>
+        <w:t>Публикуваните обяви става видими за всички, но достъпни само за оторизирани и аутентикирани потребители.</w:t>
+      </w:r>
+      <w:r>
+        <w:rPr>
+          <w:rFonts w:ascii="Times New Roman" w:hAnsi="Times New Roman" w:cs="Times New Roman"/>
+          <w:noProof/>
+          <w:sz w:val="28"/>
+          <w:szCs w:val="28"/>
+        </w:rPr>
+        <w:drawing>
+          <wp:inline distT="0" distB="0" distL="0" distR="0" wp14:anchorId="513EE4AF" wp14:editId="29A22343">
+            <wp:extent cx="5946140" cy="3345815"/>
+            <wp:effectExtent l="0" t="0" r="0" b="6985"/>
+            <wp:docPr id="1737812001" name="Picture 9"/>
+            <wp:cNvGraphicFramePr>
+              <a:graphicFrameLocks xmlns:a="http://schemas.openxmlformats.org/drawingml/2006/main" noChangeAspect="1"/>
+            </wp:cNvGraphicFramePr>
+            <a:graphic xmlns:a="http://schemas.openxmlformats.org/drawingml/2006/main">
+              <a:graphicData uri="http://schemas.openxmlformats.org/drawingml/2006/picture">
+                <pic:pic xmlns:pic="http://schemas.openxmlformats.org/drawingml/2006/picture">
+                  <pic:nvPicPr>
+                    <pic:cNvPr id="0" name="Picture 9"/>
+                    <pic:cNvPicPr>
+                      <a:picLocks noChangeAspect="1" noChangeArrowheads="1"/>
+                    </pic:cNvPicPr>
+                  </pic:nvPicPr>
+                  <pic:blipFill>
+                    <a:blip r:embed="rId14" cstate="print">
+                      <a:extLst>
+                        <a:ext uri="{28A0092B-C50C-407E-A947-70E740481C1C}">
+                          <a14:useLocalDpi xmlns:a14="http://schemas.microsoft.com/office/drawing/2010/main" val="0"/>
+                        </a:ext>
+                      </a:extLst>
+                    </a:blip>
+                    <a:srcRect/>
+                    <a:stretch>
+                      <a:fillRect/>
+                    </a:stretch>
+                  </pic:blipFill>
+                  <pic:spPr bwMode="auto">
+                    <a:xfrm>
+                      <a:off x="0" y="0"/>
+                      <a:ext cx="5946140" cy="3345815"/>
+                    </a:xfrm>
+                    <a:prstGeom prst="rect">
+                      <a:avLst/>
+                    </a:prstGeom>
+                    <a:noFill/>
+                    <a:ln>
+                      <a:noFill/>
+                    </a:ln>
+                  </pic:spPr>
+                </pic:pic>
+              </a:graphicData>
+            </a:graphic>
+          </wp:inline>
+        </w:drawing>
+      </w:r>
+    </w:p>
+    <w:p>
+      <w:pPr>
+        <w:rPr>
+          <w:rFonts w:ascii="Times New Roman" w:hAnsi="Times New Roman" w:cs="Times New Roman"/>
+          <w:noProof/>
+          <w:sz w:val="28"/>
+          <w:szCs w:val="28"/>
+          <w:lang w:val="bg-BG"/>
+        </w:rPr>
+      </w:pPr>
+      <w:r>
+        <w:rPr>
+          <w:rFonts w:ascii="Times New Roman" w:hAnsi="Times New Roman" w:cs="Times New Roman"/>
+          <w:noProof/>
+          <w:sz w:val="28"/>
+          <w:szCs w:val="28"/>
+          <w:lang w:val="bg-BG"/>
+        </w:rPr>
+        <w:lastRenderedPageBreak/>
+        <w:t>Други потребители могат да харесват, спрат да харесват или коментират създадени обяви след достъпване в тях.</w:t>
+      </w:r>
+      <w:r>
+        <w:rPr>
+          <w:rFonts w:ascii="Times New Roman" w:hAnsi="Times New Roman" w:cs="Times New Roman"/>
+          <w:noProof/>
+          <w:sz w:val="28"/>
+          <w:szCs w:val="28"/>
+        </w:rPr>
+        <w:drawing>
+          <wp:inline distT="0" distB="0" distL="0" distR="0" wp14:anchorId="776F542F" wp14:editId="40C097D7">
+            <wp:extent cx="5946140" cy="3345815"/>
+            <wp:effectExtent l="0" t="0" r="0" b="6985"/>
+            <wp:docPr id="1810656480" name="Picture 10"/>
+            <wp:cNvGraphicFramePr>
+              <a:graphicFrameLocks xmlns:a="http://schemas.openxmlformats.org/drawingml/2006/main" noChangeAspect="1"/>
+            </wp:cNvGraphicFramePr>
+            <a:graphic xmlns:a="http://schemas.openxmlformats.org/drawingml/2006/main">
+              <a:graphicData uri="http://schemas.openxmlformats.org/drawingml/2006/picture">
+                <pic:pic xmlns:pic="http://schemas.openxmlformats.org/drawingml/2006/picture">
+                  <pic:nvPicPr>
+                    <pic:cNvPr id="0" name="Picture 10"/>
+                    <pic:cNvPicPr>
+                      <a:picLocks noChangeAspect="1" noChangeArrowheads="1"/>
+                    </pic:cNvPicPr>
+                  </pic:nvPicPr>
+                  <pic:blipFill>
+                    <a:blip r:embed="rId15" cstate="print">
+                      <a:extLst>
+                        <a:ext uri="{28A0092B-C50C-407E-A947-70E740481C1C}">
+                          <a14:useLocalDpi xmlns:a14="http://schemas.microsoft.com/office/drawing/2010/main" val="0"/>
+                        </a:ext>
+                      </a:extLst>
+                    </a:blip>
+                    <a:srcRect/>
+                    <a:stretch>
+                      <a:fillRect/>
+                    </a:stretch>
+                  </pic:blipFill>
+                  <pic:spPr bwMode="auto">
+                    <a:xfrm>
+                      <a:off x="0" y="0"/>
+                      <a:ext cx="5946140" cy="3345815"/>
+                    </a:xfrm>
+                    <a:prstGeom prst="rect">
+                      <a:avLst/>
+                    </a:prstGeom>
+                    <a:noFill/>
+                    <a:ln>
+                      <a:noFill/>
+                    </a:ln>
+                  </pic:spPr>
+                </pic:pic>
+              </a:graphicData>
+            </a:graphic>
+          </wp:inline>
+        </w:drawing>
+      </w:r>
+    </w:p>
+    <w:p>
+      <w:pPr>
+        <w:rPr>
+          <w:rFonts w:ascii="Times New Roman" w:hAnsi="Times New Roman" w:cs="Times New Roman"/>
+          <w:noProof/>
+          <w:sz w:val="28"/>
+          <w:szCs w:val="28"/>
+          <w:lang w:val="bg-BG"/>
+        </w:rPr>
+      </w:pPr>
+      <w:r>
+        <w:rPr>
+          <w:rFonts w:ascii="Times New Roman" w:hAnsi="Times New Roman" w:cs="Times New Roman"/>
+          <w:noProof/>
+          <w:sz w:val="28"/>
+          <w:szCs w:val="28"/>
+          <w:lang w:val="bg-BG"/>
+        </w:rPr>
+        <w:t>Опцията за чат дава възможност потребители да общуват свободно един с друг.</w:t>
+      </w:r>
+      <w:r>
+        <w:rPr>
+          <w:rFonts w:ascii="Times New Roman" w:hAnsi="Times New Roman" w:cs="Times New Roman"/>
+          <w:noProof/>
+          <w:sz w:val="28"/>
+          <w:szCs w:val="28"/>
+        </w:rPr>
+        <w:drawing>
+          <wp:inline distT="0" distB="0" distL="0" distR="0" wp14:anchorId="2CD577E5" wp14:editId="324811DC">
+            <wp:extent cx="5943600" cy="3346450"/>
+            <wp:effectExtent l="0" t="0" r="0" b="6350"/>
+            <wp:docPr id="311386370" name="Picture 11" descr="A screenshot of a computer&#10;&#10;Description automatically generated"/>
+            <wp:cNvGraphicFramePr>
+              <a:graphicFrameLocks xmlns:a="http://schemas.openxmlformats.org/drawingml/2006/main" noChangeAspect="1"/>
+            </wp:cNvGraphicFramePr>
+            <a:graphic xmlns:a="http://schemas.openxmlformats.org/drawingml/2006/main">
+              <a:graphicData uri="http://schemas.openxmlformats.org/drawingml/2006/picture">
+                <pic:pic xmlns:pic="http://schemas.openxmlformats.org/drawingml/2006/picture">
+                  <pic:nvPicPr>
+                    <pic:cNvPr id="311386370" name="Picture 11" descr="A screenshot of a computer&#10;&#10;Description automatically generated"/>
+                    <pic:cNvPicPr>
+                      <a:picLocks noChangeAspect="1" noChangeArrowheads="1"/>
+                    </pic:cNvPicPr>
+                  </pic:nvPicPr>
+                  <pic:blipFill>
+                    <a:blip r:embed="rId16" cstate="print">
+                      <a:extLst>
+                        <a:ext uri="{28A0092B-C50C-407E-A947-70E740481C1C}">
+                          <a14:useLocalDpi xmlns:a14="http://schemas.microsoft.com/office/drawing/2010/main" val="0"/>
+                        </a:ext>
+                      </a:extLst>
+                    </a:blip>
+                    <a:srcRect/>
+                    <a:stretch>
+                      <a:fillRect/>
+                    </a:stretch>
+                  </pic:blipFill>
+                  <pic:spPr bwMode="auto">
+                    <a:xfrm>
+                      <a:off x="0" y="0"/>
+                      <a:ext cx="5943600" cy="3346450"/>
+                    </a:xfrm>
+                    <a:prstGeom prst="rect">
+                      <a:avLst/>
+                    </a:prstGeom>
+                    <a:noFill/>
+                    <a:ln>
+                      <a:noFill/>
+                    </a:ln>
+                  </pic:spPr>
+                </pic:pic>
+              </a:graphicData>
+            </a:graphic>
+          </wp:inline>
+        </w:drawing>
+      </w:r>
+      <w:r>
+        <w:rPr>
+          <w:rFonts w:ascii="Times New Roman" w:hAnsi="Times New Roman" w:cs="Times New Roman"/>
+          <w:noProof/>
+          <w:sz w:val="28"/>
+          <w:szCs w:val="28"/>
+          <w:lang w:val="bg-BG"/>
+        </w:rPr>
+        <w:lastRenderedPageBreak/>
+        <w:t>От лист с всички оторизирани потребители се избира търсеният за разговор и се отваря полето за чат.</w:t>
+      </w:r>
+    </w:p>
+    <w:p>
+      <w:pPr>
+        <w:rPr>
+          <w:rFonts w:ascii="Times New Roman" w:hAnsi="Times New Roman" w:cs="Times New Roman"/>
+          <w:sz w:val="40"/>
+          <w:szCs w:val="40"/>
+        </w:rPr>
+      </w:pPr>
+      <w:r>
+        <w:rPr>
+          <w:rFonts w:ascii="Times New Roman" w:hAnsi="Times New Roman" w:cs="Times New Roman"/>
+          <w:noProof/>
+          <w:sz w:val="28"/>
+          <w:szCs w:val="28"/>
+          <w:lang w:val="bg-BG"/>
+        </w:rPr>
+        <w:drawing>
+          <wp:inline distT="0" distB="0" distL="0" distR="0" wp14:anchorId="75E08553" wp14:editId="6BDA56FD">
+            <wp:extent cx="5943600" cy="3346450"/>
+            <wp:effectExtent l="0" t="0" r="0" b="6350"/>
+            <wp:docPr id="30128001" name="Picture 12" descr="A screenshot of a computer&#10;&#10;Description automatically generated"/>
+            <wp:cNvGraphicFramePr>
+              <a:graphicFrameLocks xmlns:a="http://schemas.openxmlformats.org/drawingml/2006/main" noChangeAspect="1"/>
+            </wp:cNvGraphicFramePr>
+            <a:graphic xmlns:a="http://schemas.openxmlformats.org/drawingml/2006/main">
+              <a:graphicData uri="http://schemas.openxmlformats.org/drawingml/2006/picture">
+                <pic:pic xmlns:pic="http://schemas.openxmlformats.org/drawingml/2006/picture">
+                  <pic:nvPicPr>
+                    <pic:cNvPr id="30128001" name="Picture 12" descr="A screenshot of a computer&#10;&#10;Description automatically generated"/>
+                    <pic:cNvPicPr>
+                      <a:picLocks noChangeAspect="1" noChangeArrowheads="1"/>
+                    </pic:cNvPicPr>
+                  </pic:nvPicPr>
+                  <pic:blipFill>
+                    <a:blip r:embed="rId17" cstate="print">
+                      <a:extLst>
+                        <a:ext uri="{28A0092B-C50C-407E-A947-70E740481C1C}">
+                          <a14:useLocalDpi xmlns:a14="http://schemas.microsoft.com/office/drawing/2010/main" val="0"/>
+                        </a:ext>
+                      </a:extLst>
+                    </a:blip>
+                    <a:srcRect/>
+                    <a:stretch>
+                      <a:fillRect/>
+                    </a:stretch>
+                  </pic:blipFill>
+                  <pic:spPr bwMode="auto">
+                    <a:xfrm>
+                      <a:off x="0" y="0"/>
+                      <a:ext cx="5943600" cy="3346450"/>
+                    </a:xfrm>
+                    <a:prstGeom prst="rect">
+                      <a:avLst/>
+                    </a:prstGeom>
+                    <a:noFill/>
+                    <a:ln>
+                      <a:noFill/>
+                    </a:ln>
+                  </pic:spPr>
+                </pic:pic>
+              </a:graphicData>
+            </a:graphic>
+          </wp:inline>
+        </w:drawing>
+      </w:r>
+    </w:p>
+    <w:p>
+      <w:pPr>
+        <w:rPr>
+          <w:rFonts w:ascii="Times New Roman" w:hAnsi="Times New Roman" w:cs="Times New Roman"/>
+          <w:sz w:val="40"/>
+          <w:szCs w:val="40"/>
+        </w:rPr>
+      </w:pPr>
+      <w:r>
+        <w:rPr>
+          <w:rFonts w:ascii="Times New Roman" w:hAnsi="Times New Roman" w:cs="Times New Roman"/>
+          <w:sz w:val="40"/>
+          <w:szCs w:val="40"/>
+        </w:rPr>
+        <w:t xml:space="preserve">5. </w:t>
       </w:r>
       <w:proofErr w:type="spellStart"/>
       <w:r>
@@ -5750,6 +7761,56 @@
     </w:sectPr>
   </w:body>
 </w:document>
+</file>
+
+<file path=word/endnotes.xml><?xml version="1.0" encoding="utf-8"?>
+<w:endnotes xmlns:wpc="http://schemas.microsoft.com/office/word/2010/wordprocessingCanvas" xmlns:cx="http://schemas.microsoft.com/office/drawing/2014/chartex" xmlns:cx1="http://schemas.microsoft.com/office/drawing/2015/9/8/chartex" xmlns:cx2="http://schemas.microsoft.com/office/drawing/2015/10/21/chartex" xmlns:cx3="http://schemas.microsoft.com/office/drawing/2016/5/9/chartex" xmlns:cx4="http://schemas.microsoft.com/office/drawing/2016/5/10/chartex" xmlns:cx5="http://schemas.microsoft.com/office/drawing/2016/5/11/chartex" xmlns:cx6="http://schemas.microsoft.com/office/drawing/2016/5/12/chartex" xmlns:cx7="http://schemas.microsoft.com/office/drawing/2016/5/13/chartex" xmlns:cx8="http://schemas.microsoft.com/office/drawing/2016/5/14/chartex" xmlns:mc="http://schemas.openxmlformats.org/markup-compatibility/2006" xmlns:aink="http://schemas.microsoft.com/office/drawing/2016/ink" xmlns:am3d="http://schemas.microsoft.com/office/drawing/2017/model3d" xmlns:o="urn:schemas-microsoft-com:office:office" xmlns:oel="http://schemas.microsoft.com/office/2019/extlst" xmlns:r="http://schemas.openxmlformats.org/officeDocument/2006/relationships" xmlns:m="http://schemas.openxmlformats.org/officeDocument/2006/math" xmlns:v="urn:schemas-microsoft-com:vml" xmlns:wp14="http://schemas.microsoft.com/office/word/2010/wordprocessingDrawing" xmlns:wp="http://schemas.openxmlformats.org/drawingml/2006/wordprocessingDrawing" xmlns:w10="urn:schemas-microsoft-com:office:word" xmlns:w="http://schemas.openxmlformats.org/wordprocessingml/2006/main" xmlns:w14="http://schemas.microsoft.com/office/word/2010/wordml" xmlns:w15="http://schemas.microsoft.com/office/word/2012/wordml" xmlns:w16cex="http://schemas.microsoft.com/office/word/2018/wordml/cex" xmlns:w16cid="http://schemas.microsoft.com/office/word/2016/wordml/cid" xmlns:w16="http://schemas.microsoft.com/office/word/2018/wordml" xmlns:w16du="http://schemas.microsoft.com/office/word/2023/wordml/word16du" xmlns:w16sdtdh="http://schemas.microsoft.com/office/word/2020/wordml/sdtdatahash" xmlns:w16sdtfl="http://schemas.microsoft.com/office/word/2024/wordml/sdtformatlock" xmlns:w16se="http://schemas.microsoft.com/office/word/2015/wordml/symex" xmlns:wpg="http://schemas.microsoft.com/office/word/2010/wordprocessingGroup" xmlns:wpi="http://schemas.microsoft.com/office/word/2010/wordprocessingInk" xmlns:wne="http://schemas.microsoft.com/office/word/2006/wordml" xmlns:wps="http://schemas.microsoft.com/office/word/2010/wordprocessingShape" mc:Ignorable="w14 w15 w16se w16cid w16 w16cex w16sdtdh w16sdtfl w16du wp14">
+  <w:endnote w:type="separator" w:id="-1">
+    <w:p>
+      <w:pPr>
+        <w:spacing w:after="0" w:line="240" w:lineRule="auto"/>
+      </w:pPr>
+      <w:r>
+        <w:separator/>
+      </w:r>
+    </w:p>
+  </w:endnote>
+  <w:endnote w:type="continuationSeparator" w:id="0">
+    <w:p>
+      <w:pPr>
+        <w:spacing w:after="0" w:line="240" w:lineRule="auto"/>
+      </w:pPr>
+      <w:r>
+        <w:continuationSeparator/>
+      </w:r>
+    </w:p>
+  </w:endnote>
+</w:endnotes>
+</file>
+
+<file path=word/footnotes.xml><?xml version="1.0" encoding="utf-8"?>
+<w:footnotes xmlns:wpc="http://schemas.microsoft.com/office/word/2010/wordprocessingCanvas" xmlns:cx="http://schemas.microsoft.com/office/drawing/2014/chartex" xmlns:cx1="http://schemas.microsoft.com/office/drawing/2015/9/8/chartex" xmlns:cx2="http://schemas.microsoft.com/office/drawing/2015/10/21/chartex" xmlns:cx3="http://schemas.microsoft.com/office/drawing/2016/5/9/chartex" xmlns:cx4="http://schemas.microsoft.com/office/drawing/2016/5/10/chartex" xmlns:cx5="http://schemas.microsoft.com/office/drawing/2016/5/11/chartex" xmlns:cx6="http://schemas.microsoft.com/office/drawing/2016/5/12/chartex" xmlns:cx7="http://schemas.microsoft.com/office/drawing/2016/5/13/chartex" xmlns:cx8="http://schemas.microsoft.com/office/drawing/2016/5/14/chartex" xmlns:mc="http://schemas.openxmlformats.org/markup-compatibility/2006" xmlns:aink="http://schemas.microsoft.com/office/drawing/2016/ink" xmlns:am3d="http://schemas.microsoft.com/office/drawing/2017/model3d" xmlns:o="urn:schemas-microsoft-com:office:office" xmlns:oel="http://schemas.microsoft.com/office/2019/extlst" xmlns:r="http://schemas.openxmlformats.org/officeDocument/2006/relationships" xmlns:m="http://schemas.openxmlformats.org/officeDocument/2006/math" xmlns:v="urn:schemas-microsoft-com:vml" xmlns:wp14="http://schemas.microsoft.com/office/word/2010/wordprocessingDrawing" xmlns:wp="http://schemas.openxmlformats.org/drawingml/2006/wordprocessingDrawing" xmlns:w10="urn:schemas-microsoft-com:office:word" xmlns:w="http://schemas.openxmlformats.org/wordprocessingml/2006/main" xmlns:w14="http://schemas.microsoft.com/office/word/2010/wordml" xmlns:w15="http://schemas.microsoft.com/office/word/2012/wordml" xmlns:w16cex="http://schemas.microsoft.com/office/word/2018/wordml/cex" xmlns:w16cid="http://schemas.microsoft.com/office/word/2016/wordml/cid" xmlns:w16="http://schemas.microsoft.com/office/word/2018/wordml" xmlns:w16du="http://schemas.microsoft.com/office/word/2023/wordml/word16du" xmlns:w16sdtdh="http://schemas.microsoft.com/office/word/2020/wordml/sdtdatahash" xmlns:w16sdtfl="http://schemas.microsoft.com/office/word/2024/wordml/sdtformatlock" xmlns:w16se="http://schemas.microsoft.com/office/word/2015/wordml/symex" xmlns:wpg="http://schemas.microsoft.com/office/word/2010/wordprocessingGroup" xmlns:wpi="http://schemas.microsoft.com/office/word/2010/wordprocessingInk" xmlns:wne="http://schemas.microsoft.com/office/word/2006/wordml" xmlns:wps="http://schemas.microsoft.com/office/word/2010/wordprocessingShape" mc:Ignorable="w14 w15 w16se w16cid w16 w16cex w16sdtdh w16sdtfl w16du wp14">
+  <w:footnote w:type="separator" w:id="-1">
+    <w:p>
+      <w:pPr>
+        <w:spacing w:after="0" w:line="240" w:lineRule="auto"/>
+      </w:pPr>
+      <w:r>
+        <w:separator/>
+      </w:r>
+    </w:p>
+  </w:footnote>
+  <w:footnote w:type="continuationSeparator" w:id="0">
+    <w:p>
+      <w:pPr>
+        <w:spacing w:after="0" w:line="240" w:lineRule="auto"/>
+      </w:pPr>
+      <w:r>
+        <w:continuationSeparator/>
+      </w:r>
+    </w:p>
+  </w:footnote>
+</w:footnotes>
 </file>
 
 <file path=word/styles.xml><?xml version="1.0" encoding="utf-8"?>
@@ -6688,6 +8749,50 @@
       </w:tblBorders>
     </w:tblPr>
   </w:style>
+  <w:style w:type="paragraph" w:styleId="Header">
+    <w:name w:val="header"/>
+    <w:basedOn w:val="Normal"/>
+    <w:link w:val="HeaderChar"/>
+    <w:uiPriority w:val="99"/>
+    <w:unhideWhenUsed/>
+    <w:rsid w:val="006E0F9D"/>
+    <w:pPr>
+      <w:tabs>
+        <w:tab w:val="center" w:pos="4680"/>
+        <w:tab w:val="right" w:pos="9360"/>
+      </w:tabs>
+      <w:spacing w:after="0" w:line="240" w:lineRule="auto"/>
+    </w:pPr>
+  </w:style>
+  <w:style w:type="character" w:customStyle="1" w:styleId="HeaderChar">
+    <w:name w:val="Header Char"/>
+    <w:basedOn w:val="DefaultParagraphFont"/>
+    <w:link w:val="Header"/>
+    <w:uiPriority w:val="99"/>
+    <w:rsid w:val="006E0F9D"/>
+  </w:style>
+  <w:style w:type="paragraph" w:styleId="Footer">
+    <w:name w:val="footer"/>
+    <w:basedOn w:val="Normal"/>
+    <w:link w:val="FooterChar"/>
+    <w:uiPriority w:val="99"/>
+    <w:unhideWhenUsed/>
+    <w:rsid w:val="006E0F9D"/>
+    <w:pPr>
+      <w:tabs>
+        <w:tab w:val="center" w:pos="4680"/>
+        <w:tab w:val="right" w:pos="9360"/>
+      </w:tabs>
+      <w:spacing w:after="0" w:line="240" w:lineRule="auto"/>
+    </w:pPr>
+  </w:style>
+  <w:style w:type="character" w:customStyle="1" w:styleId="FooterChar">
+    <w:name w:val="Footer Char"/>
+    <w:basedOn w:val="DefaultParagraphFont"/>
+    <w:link w:val="Footer"/>
+    <w:uiPriority w:val="99"/>
+    <w:rsid w:val="006E0F9D"/>
+  </w:style>
 </w:styles>
 </file>
 

</xml_diff>

<commit_message>
The documentation is almost done
</commit_message>
<xml_diff>
--- a/Third Year 2024-2025/WEB Project/documentation/Documentation.docx
+++ b/Third Year 2024-2025/WEB Project/documentation/Documentation.docx
@@ -786,14 +786,12 @@
         <w:t>семестъра</w:t>
       </w:r>
       <w:proofErr w:type="spellEnd"/>
-      <w:proofErr w:type="gramStart"/>
-      <w:r>
-        <w:rPr>
-          <w:rFonts w:ascii="Times New Roman" w:hAnsi="Times New Roman" w:cs="Times New Roman"/>
-        </w:rPr>
-        <w:t>.....</w:t>
-      </w:r>
-      <w:proofErr w:type="gramEnd"/>
+      <w:r>
+        <w:rPr>
+          <w:rFonts w:ascii="Times New Roman" w:hAnsi="Times New Roman" w:cs="Times New Roman"/>
+        </w:rPr>
+        <w:t xml:space="preserve"> 10.01.2025</w:t>
+      </w:r>
     </w:p>
     <w:p>
       <w:pPr>
@@ -3190,7 +3188,7 @@
           <w:szCs w:val="40"/>
         </w:rPr>
         <w:lastRenderedPageBreak/>
-        <w:t>2.1. Ф</w:t>
+        <w:t xml:space="preserve">2.1. </w:t>
       </w:r>
       <w:proofErr w:type="spellStart"/>
       <w:r>
@@ -3199,7 +3197,7 @@
           <w:sz w:val="40"/>
           <w:szCs w:val="40"/>
         </w:rPr>
-        <w:t>ункционални</w:t>
+        <w:t>Функционални</w:t>
       </w:r>
       <w:proofErr w:type="spellEnd"/>
       <w:r>
@@ -8630,6 +8628,7 @@
           <w:rFonts w:ascii="Times New Roman" w:hAnsi="Times New Roman" w:cs="Times New Roman"/>
           <w:sz w:val="32"/>
           <w:szCs w:val="32"/>
+          <w:lang w:val="bg-BG"/>
         </w:rPr>
       </w:pPr>
       <w:r>
@@ -8656,7 +8655,51 @@
           <w:szCs w:val="32"/>
           <w:lang w:val="bg-BG"/>
         </w:rPr>
-        <w:t>Диаграма</w:t>
+        <w:t>Диаграм</w:t>
+      </w:r>
+      <w:r>
+        <w:rPr>
+          <w:rFonts w:ascii="Times New Roman" w:hAnsi="Times New Roman" w:cs="Times New Roman"/>
+          <w:sz w:val="32"/>
+          <w:szCs w:val="32"/>
+          <w:lang w:val="bg-BG"/>
+        </w:rPr>
+        <w:t>и</w:t>
+      </w:r>
+      <w:r>
+        <w:rPr>
+          <w:rFonts w:ascii="Times New Roman" w:hAnsi="Times New Roman" w:cs="Times New Roman"/>
+          <w:sz w:val="32"/>
+          <w:szCs w:val="32"/>
+        </w:rPr>
+        <w:br/>
+      </w:r>
+      <w:r>
+        <w:rPr>
+          <w:rFonts w:ascii="Times New Roman" w:hAnsi="Times New Roman" w:cs="Times New Roman"/>
+          <w:sz w:val="28"/>
+          <w:szCs w:val="28"/>
+          <w:lang w:val="bg-BG"/>
+        </w:rPr>
+        <w:t xml:space="preserve">неоторизиран и </w:t>
+      </w:r>
+      <w:r>
+        <w:rPr>
+          <w:rFonts w:ascii="Times New Roman" w:hAnsi="Times New Roman" w:cs="Times New Roman"/>
+          <w:sz w:val="28"/>
+          <w:szCs w:val="28"/>
+          <w:lang w:val="bg-BG"/>
+        </w:rPr>
+        <w:t>не</w:t>
+      </w:r>
+      <w:r>
+        <w:rPr>
+          <w:rFonts w:ascii="Times New Roman" w:hAnsi="Times New Roman" w:cs="Times New Roman"/>
+          <w:sz w:val="28"/>
+          <w:szCs w:val="28"/>
+          <w:lang w:val="bg-BG"/>
+        </w:rPr>
+        <w:t>аутентикиран потребител</w:t>
       </w:r>
     </w:p>
     <w:p>
@@ -8670,16 +8713,13 @@
       </w:pPr>
       <w:r>
         <w:rPr>
-          <w:rFonts w:ascii="Times New Roman" w:hAnsi="Times New Roman" w:cs="Times New Roman"/>
           <w:noProof/>
-          <w:sz w:val="32"/>
-          <w:szCs w:val="32"/>
         </w:rPr>
         <w:drawing>
-          <wp:inline distT="0" distB="0" distL="0" distR="0" wp14:anchorId="4148BD12" wp14:editId="19213957">
-            <wp:extent cx="5937250" cy="2927350"/>
-            <wp:effectExtent l="0" t="0" r="6350" b="6350"/>
-            <wp:docPr id="1256143181" name="Picture 2"/>
+          <wp:inline distT="0" distB="0" distL="0" distR="0" wp14:anchorId="6B06A1F8" wp14:editId="14449265">
+            <wp:extent cx="5943600" cy="2251075"/>
+            <wp:effectExtent l="0" t="0" r="0" b="0"/>
+            <wp:docPr id="898818432" name="Picture 4"/>
             <wp:cNvGraphicFramePr>
               <a:graphicFrameLocks xmlns:a="http://schemas.openxmlformats.org/drawingml/2006/main" noChangeAspect="1"/>
             </wp:cNvGraphicFramePr>
@@ -8687,7 +8727,7 @@
               <a:graphicData uri="http://schemas.openxmlformats.org/drawingml/2006/picture">
                 <pic:pic xmlns:pic="http://schemas.openxmlformats.org/drawingml/2006/picture">
                   <pic:nvPicPr>
-                    <pic:cNvPr id="0" name="Picture 2"/>
+                    <pic:cNvPr id="0" name="Picture 5"/>
                     <pic:cNvPicPr>
                       <a:picLocks noChangeAspect="1" noChangeArrowheads="1"/>
                     </pic:cNvPicPr>
@@ -8708,7 +8748,7 @@
                   <pic:spPr bwMode="auto">
                     <a:xfrm>
                       <a:off x="0" y="0"/>
-                      <a:ext cx="5937250" cy="2927350"/>
+                      <a:ext cx="5943600" cy="2251075"/>
                     </a:xfrm>
                     <a:prstGeom prst="rect">
                       <a:avLst/>
@@ -8724,6 +8764,315 @@
           </wp:inline>
         </w:drawing>
       </w:r>
+    </w:p>
+    <w:p>
+      <w:pPr>
+        <w:spacing w:after="0"/>
+        <w:rPr>
+          <w:rFonts w:ascii="Times New Roman" w:hAnsi="Times New Roman" w:cs="Times New Roman"/>
+          <w:sz w:val="32"/>
+          <w:szCs w:val="32"/>
+        </w:rPr>
+      </w:pPr>
+      <w:r>
+        <w:rPr>
+          <w:rFonts w:ascii="Times New Roman" w:hAnsi="Times New Roman" w:cs="Times New Roman"/>
+          <w:sz w:val="28"/>
+          <w:szCs w:val="28"/>
+          <w:lang w:val="bg-BG"/>
+        </w:rPr>
+        <w:lastRenderedPageBreak/>
+        <w:t>О</w:t>
+      </w:r>
+      <w:r>
+        <w:rPr>
+          <w:rFonts w:ascii="Times New Roman" w:hAnsi="Times New Roman" w:cs="Times New Roman"/>
+          <w:sz w:val="28"/>
+          <w:szCs w:val="28"/>
+          <w:lang w:val="bg-BG"/>
+        </w:rPr>
+        <w:t>торизиран</w:t>
+      </w:r>
+      <w:r>
+        <w:rPr>
+          <w:rFonts w:ascii="Times New Roman" w:hAnsi="Times New Roman" w:cs="Times New Roman"/>
+          <w:sz w:val="28"/>
+          <w:szCs w:val="28"/>
+          <w:lang w:val="bg-BG"/>
+        </w:rPr>
+        <w:t xml:space="preserve">, </w:t>
+      </w:r>
+      <w:r>
+        <w:rPr>
+          <w:rFonts w:ascii="Times New Roman" w:hAnsi="Times New Roman" w:cs="Times New Roman"/>
+          <w:sz w:val="28"/>
+          <w:szCs w:val="28"/>
+          <w:lang w:val="bg-BG"/>
+        </w:rPr>
+        <w:t>аутентикиран потребител</w:t>
+      </w:r>
+      <w:r>
+        <w:rPr>
+          <w:rFonts w:ascii="Times New Roman" w:hAnsi="Times New Roman" w:cs="Times New Roman"/>
+          <w:sz w:val="28"/>
+          <w:szCs w:val="28"/>
+          <w:lang w:val="bg-BG"/>
+        </w:rPr>
+        <w:t xml:space="preserve"> и администратор</w:t>
+      </w:r>
+      <w:r>
+        <w:rPr>
+          <w:rFonts w:ascii="Times New Roman" w:hAnsi="Times New Roman" w:cs="Times New Roman"/>
+          <w:noProof/>
+          <w:sz w:val="32"/>
+          <w:szCs w:val="32"/>
+        </w:rPr>
+        <w:t xml:space="preserve"> </w:t>
+      </w:r>
+      <w:r>
+        <w:rPr>
+          <w:rFonts w:ascii="Times New Roman" w:hAnsi="Times New Roman" w:cs="Times New Roman"/>
+          <w:noProof/>
+          <w:sz w:val="32"/>
+          <w:szCs w:val="32"/>
+        </w:rPr>
+        <w:drawing>
+          <wp:inline distT="0" distB="0" distL="0" distR="0" wp14:anchorId="764E4005" wp14:editId="75EC7ACB">
+            <wp:extent cx="5937885" cy="3848735"/>
+            <wp:effectExtent l="0" t="0" r="5715" b="0"/>
+            <wp:docPr id="1872212925" name="Picture 5"/>
+            <wp:cNvGraphicFramePr>
+              <a:graphicFrameLocks xmlns:a="http://schemas.openxmlformats.org/drawingml/2006/main" noChangeAspect="1"/>
+            </wp:cNvGraphicFramePr>
+            <a:graphic xmlns:a="http://schemas.openxmlformats.org/drawingml/2006/main">
+              <a:graphicData uri="http://schemas.openxmlformats.org/drawingml/2006/picture">
+                <pic:pic xmlns:pic="http://schemas.openxmlformats.org/drawingml/2006/picture">
+                  <pic:nvPicPr>
+                    <pic:cNvPr id="0" name="Picture 6"/>
+                    <pic:cNvPicPr>
+                      <a:picLocks noChangeAspect="1" noChangeArrowheads="1"/>
+                    </pic:cNvPicPr>
+                  </pic:nvPicPr>
+                  <pic:blipFill>
+                    <a:blip r:embed="rId11">
+                      <a:extLst>
+                        <a:ext uri="{28A0092B-C50C-407E-A947-70E740481C1C}">
+                          <a14:useLocalDpi xmlns:a14="http://schemas.microsoft.com/office/drawing/2010/main" val="0"/>
+                        </a:ext>
+                      </a:extLst>
+                    </a:blip>
+                    <a:srcRect/>
+                    <a:stretch>
+                      <a:fillRect/>
+                    </a:stretch>
+                  </pic:blipFill>
+                  <pic:spPr bwMode="auto">
+                    <a:xfrm>
+                      <a:off x="0" y="0"/>
+                      <a:ext cx="5937885" cy="3848735"/>
+                    </a:xfrm>
+                    <a:prstGeom prst="rect">
+                      <a:avLst/>
+                    </a:prstGeom>
+                    <a:noFill/>
+                    <a:ln>
+                      <a:noFill/>
+                    </a:ln>
+                  </pic:spPr>
+                </pic:pic>
+              </a:graphicData>
+            </a:graphic>
+          </wp:inline>
+        </w:drawing>
+      </w:r>
+    </w:p>
+    <w:p>
+      <w:pPr>
+        <w:spacing w:after="0"/>
+        <w:rPr>
+          <w:rFonts w:ascii="Times New Roman" w:hAnsi="Times New Roman" w:cs="Times New Roman"/>
+          <w:sz w:val="32"/>
+          <w:szCs w:val="32"/>
+        </w:rPr>
+      </w:pPr>
+      <w:r>
+        <w:rPr>
+          <w:rFonts w:ascii="Times New Roman" w:hAnsi="Times New Roman" w:cs="Times New Roman"/>
+          <w:sz w:val="32"/>
+          <w:szCs w:val="32"/>
+          <w:lang w:val="bg-BG"/>
+        </w:rPr>
+        <w:lastRenderedPageBreak/>
+        <w:t xml:space="preserve">- </w:t>
+      </w:r>
+      <w:r>
+        <w:rPr>
+          <w:rFonts w:ascii="Times New Roman" w:hAnsi="Times New Roman" w:cs="Times New Roman"/>
+          <w:sz w:val="32"/>
+          <w:szCs w:val="32"/>
+        </w:rPr>
+        <w:t xml:space="preserve">UML Activity </w:t>
+      </w:r>
+      <w:r>
+        <w:rPr>
+          <w:rFonts w:ascii="Times New Roman" w:hAnsi="Times New Roman" w:cs="Times New Roman"/>
+          <w:sz w:val="32"/>
+          <w:szCs w:val="32"/>
+          <w:lang w:val="bg-BG"/>
+        </w:rPr>
+        <w:t>Диаграма</w:t>
+      </w:r>
+      <w:r>
+        <w:rPr>
+          <w:rFonts w:ascii="Times New Roman" w:hAnsi="Times New Roman" w:cs="Times New Roman"/>
+          <w:sz w:val="32"/>
+          <w:szCs w:val="32"/>
+        </w:rPr>
+        <w:br/>
+      </w:r>
+      <w:r>
+        <w:rPr>
+          <w:rFonts w:ascii="Times New Roman" w:hAnsi="Times New Roman" w:cs="Times New Roman"/>
+          <w:noProof/>
+          <w:sz w:val="32"/>
+          <w:szCs w:val="32"/>
+          <w:lang w:val="bg-BG"/>
+        </w:rPr>
+        <w:drawing>
+          <wp:inline distT="0" distB="0" distL="0" distR="0" wp14:anchorId="6F620A32" wp14:editId="1F2E1667">
+            <wp:extent cx="5937885" cy="3391535"/>
+            <wp:effectExtent l="0" t="0" r="5715" b="0"/>
+            <wp:docPr id="113992703" name="Picture 2"/>
+            <wp:cNvGraphicFramePr>
+              <a:graphicFrameLocks xmlns:a="http://schemas.openxmlformats.org/drawingml/2006/main" noChangeAspect="1"/>
+            </wp:cNvGraphicFramePr>
+            <a:graphic xmlns:a="http://schemas.openxmlformats.org/drawingml/2006/main">
+              <a:graphicData uri="http://schemas.openxmlformats.org/drawingml/2006/picture">
+                <pic:pic xmlns:pic="http://schemas.openxmlformats.org/drawingml/2006/picture">
+                  <pic:nvPicPr>
+                    <pic:cNvPr id="0" name="Picture 2"/>
+                    <pic:cNvPicPr>
+                      <a:picLocks noChangeAspect="1" noChangeArrowheads="1"/>
+                    </pic:cNvPicPr>
+                  </pic:nvPicPr>
+                  <pic:blipFill>
+                    <a:blip r:embed="rId12">
+                      <a:extLst>
+                        <a:ext uri="{28A0092B-C50C-407E-A947-70E740481C1C}">
+                          <a14:useLocalDpi xmlns:a14="http://schemas.microsoft.com/office/drawing/2010/main" val="0"/>
+                        </a:ext>
+                      </a:extLst>
+                    </a:blip>
+                    <a:srcRect/>
+                    <a:stretch>
+                      <a:fillRect/>
+                    </a:stretch>
+                  </pic:blipFill>
+                  <pic:spPr bwMode="auto">
+                    <a:xfrm>
+                      <a:off x="0" y="0"/>
+                      <a:ext cx="5937885" cy="3391535"/>
+                    </a:xfrm>
+                    <a:prstGeom prst="rect">
+                      <a:avLst/>
+                    </a:prstGeom>
+                    <a:noFill/>
+                    <a:ln>
+                      <a:noFill/>
+                    </a:ln>
+                  </pic:spPr>
+                </pic:pic>
+              </a:graphicData>
+            </a:graphic>
+          </wp:inline>
+        </w:drawing>
+      </w:r>
+      <w:r>
+        <w:rPr>
+          <w:rFonts w:ascii="Times New Roman" w:hAnsi="Times New Roman" w:cs="Times New Roman"/>
+          <w:noProof/>
+          <w:sz w:val="32"/>
+          <w:szCs w:val="32"/>
+        </w:rPr>
+        <w:drawing>
+          <wp:inline distT="0" distB="0" distL="0" distR="0" wp14:anchorId="715D536C" wp14:editId="47824C31">
+            <wp:extent cx="5943600" cy="3449320"/>
+            <wp:effectExtent l="0" t="0" r="0" b="0"/>
+            <wp:docPr id="743785297" name="Picture 1"/>
+            <wp:cNvGraphicFramePr>
+              <a:graphicFrameLocks xmlns:a="http://schemas.openxmlformats.org/drawingml/2006/main" noChangeAspect="1"/>
+            </wp:cNvGraphicFramePr>
+            <a:graphic xmlns:a="http://schemas.openxmlformats.org/drawingml/2006/main">
+              <a:graphicData uri="http://schemas.openxmlformats.org/drawingml/2006/picture">
+                <pic:pic xmlns:pic="http://schemas.openxmlformats.org/drawingml/2006/picture">
+                  <pic:nvPicPr>
+                    <pic:cNvPr id="0" name="Picture 1"/>
+                    <pic:cNvPicPr>
+                      <a:picLocks noChangeAspect="1" noChangeArrowheads="1"/>
+                    </pic:cNvPicPr>
+                  </pic:nvPicPr>
+                  <pic:blipFill>
+                    <a:blip r:embed="rId13">
+                      <a:extLst>
+                        <a:ext uri="{28A0092B-C50C-407E-A947-70E740481C1C}">
+                          <a14:useLocalDpi xmlns:a14="http://schemas.microsoft.com/office/drawing/2010/main" val="0"/>
+                        </a:ext>
+                      </a:extLst>
+                    </a:blip>
+                    <a:srcRect/>
+                    <a:stretch>
+                      <a:fillRect/>
+                    </a:stretch>
+                  </pic:blipFill>
+                  <pic:spPr bwMode="auto">
+                    <a:xfrm>
+                      <a:off x="0" y="0"/>
+                      <a:ext cx="5943600" cy="3449320"/>
+                    </a:xfrm>
+                    <a:prstGeom prst="rect">
+                      <a:avLst/>
+                    </a:prstGeom>
+                    <a:noFill/>
+                    <a:ln>
+                      <a:noFill/>
+                    </a:ln>
+                  </pic:spPr>
+                </pic:pic>
+              </a:graphicData>
+            </a:graphic>
+          </wp:inline>
+        </w:drawing>
+      </w:r>
+    </w:p>
+    <w:p>
+      <w:pPr>
+        <w:spacing w:after="0"/>
+        <w:rPr>
+          <w:rFonts w:ascii="Times New Roman" w:hAnsi="Times New Roman" w:cs="Times New Roman"/>
+          <w:sz w:val="32"/>
+          <w:szCs w:val="32"/>
+        </w:rPr>
+      </w:pPr>
+    </w:p>
+    <w:p>
+      <w:pPr>
+        <w:spacing w:after="0"/>
+        <w:rPr>
+          <w:rFonts w:ascii="Times New Roman" w:hAnsi="Times New Roman" w:cs="Times New Roman"/>
+          <w:sz w:val="32"/>
+          <w:szCs w:val="32"/>
+        </w:rPr>
+      </w:pPr>
+    </w:p>
+    <w:p>
+      <w:pPr>
+        <w:spacing w:after="0"/>
+        <w:rPr>
+          <w:rFonts w:ascii="Times New Roman" w:hAnsi="Times New Roman" w:cs="Times New Roman"/>
+          <w:sz w:val="32"/>
+          <w:szCs w:val="32"/>
+        </w:rPr>
+      </w:pPr>
     </w:p>
     <w:p>
       <w:pPr>
@@ -8790,7 +9139,7 @@
                     </pic:cNvPicPr>
                   </pic:nvPicPr>
                   <pic:blipFill>
-                    <a:blip r:embed="rId11">
+                    <a:blip r:embed="rId14">
                       <a:extLst>
                         <a:ext uri="{28A0092B-C50C-407E-A947-70E740481C1C}">
                           <a14:useLocalDpi xmlns:a14="http://schemas.microsoft.com/office/drawing/2010/main" val="0"/>
@@ -8899,7 +9248,13 @@
       <w:pPr>
         <w:rPr>
           <w:rFonts w:ascii="Times New Roman" w:hAnsi="Times New Roman" w:cs="Times New Roman"/>
-          <w:lang w:val="bg-BG"/>
+        </w:rPr>
+      </w:pPr>
+    </w:p>
+    <w:p>
+      <w:pPr>
+        <w:rPr>
+          <w:rFonts w:ascii="Times New Roman" w:hAnsi="Times New Roman" w:cs="Times New Roman"/>
         </w:rPr>
       </w:pPr>
     </w:p>
@@ -8934,7 +9289,8 @@
           <w:sz w:val="40"/>
           <w:szCs w:val="40"/>
         </w:rPr>
-        <w:t>4. К</w:t>
+        <w:lastRenderedPageBreak/>
+        <w:t xml:space="preserve">4. </w:t>
       </w:r>
       <w:proofErr w:type="spellStart"/>
       <w:r>
@@ -8943,7 +9299,7 @@
           <w:sz w:val="40"/>
           <w:szCs w:val="40"/>
         </w:rPr>
-        <w:t>ратко</w:t>
+        <w:t>Кратко</w:t>
       </w:r>
       <w:proofErr w:type="spellEnd"/>
       <w:r>
@@ -9248,7 +9604,7 @@
                     </pic:cNvPicPr>
                   </pic:nvPicPr>
                   <pic:blipFill>
-                    <a:blip r:embed="rId12" cstate="print">
+                    <a:blip r:embed="rId15" cstate="print">
                       <a:extLst>
                         <a:ext uri="{28A0092B-C50C-407E-A947-70E740481C1C}">
                           <a14:useLocalDpi xmlns:a14="http://schemas.microsoft.com/office/drawing/2010/main" val="0"/>
@@ -9359,36 +9715,42 @@
           <w:lang w:val="bg-BG"/>
         </w:rPr>
       </w:pPr>
-    </w:p>
-    <w:p>
-      <w:pPr>
+      <w:r>
         <w:rPr>
           <w:rFonts w:ascii="Times New Roman" w:hAnsi="Times New Roman" w:cs="Times New Roman"/>
           <w:sz w:val="28"/>
           <w:szCs w:val="28"/>
           <w:lang w:val="bg-BG"/>
         </w:rPr>
-      </w:pPr>
-    </w:p>
-    <w:p>
-      <w:pPr>
+        <w:lastRenderedPageBreak/>
+        <w:t>При избиране на една от опциите за о</w:t>
+      </w:r>
+      <w:r>
         <w:rPr>
           <w:rFonts w:ascii="Times New Roman" w:hAnsi="Times New Roman" w:cs="Times New Roman"/>
           <w:sz w:val="28"/>
           <w:szCs w:val="28"/>
           <w:lang w:val="bg-BG"/>
         </w:rPr>
-      </w:pPr>
-    </w:p>
-    <w:p>
-      <w:pPr>
+        <w:t>торизация и аутентикация</w:t>
+      </w:r>
+      <w:r>
         <w:rPr>
           <w:rFonts w:ascii="Times New Roman" w:hAnsi="Times New Roman" w:cs="Times New Roman"/>
           <w:sz w:val="28"/>
           <w:szCs w:val="28"/>
           <w:lang w:val="bg-BG"/>
         </w:rPr>
-      </w:pPr>
+        <w:t xml:space="preserve"> (</w:t>
+      </w:r>
+      <w:r>
+        <w:rPr>
+          <w:rFonts w:ascii="Times New Roman" w:hAnsi="Times New Roman" w:cs="Times New Roman"/>
+          <w:sz w:val="28"/>
+          <w:szCs w:val="28"/>
+        </w:rPr>
+        <w:t>Sign up / Log in</w:t>
+      </w:r>
       <w:r>
         <w:rPr>
           <w:rFonts w:ascii="Times New Roman" w:hAnsi="Times New Roman" w:cs="Times New Roman"/>
@@ -9396,42 +9758,6 @@
           <w:szCs w:val="28"/>
           <w:lang w:val="bg-BG"/>
         </w:rPr>
-        <w:lastRenderedPageBreak/>
-        <w:t>При избиране на една от опциите за о</w:t>
-      </w:r>
-      <w:r>
-        <w:rPr>
-          <w:rFonts w:ascii="Times New Roman" w:hAnsi="Times New Roman" w:cs="Times New Roman"/>
-          <w:sz w:val="28"/>
-          <w:szCs w:val="28"/>
-          <w:lang w:val="bg-BG"/>
-        </w:rPr>
-        <w:t>торизация и аутентикация</w:t>
-      </w:r>
-      <w:r>
-        <w:rPr>
-          <w:rFonts w:ascii="Times New Roman" w:hAnsi="Times New Roman" w:cs="Times New Roman"/>
-          <w:sz w:val="28"/>
-          <w:szCs w:val="28"/>
-          <w:lang w:val="bg-BG"/>
-        </w:rPr>
-        <w:t xml:space="preserve"> (</w:t>
-      </w:r>
-      <w:r>
-        <w:rPr>
-          <w:rFonts w:ascii="Times New Roman" w:hAnsi="Times New Roman" w:cs="Times New Roman"/>
-          <w:sz w:val="28"/>
-          <w:szCs w:val="28"/>
-        </w:rPr>
-        <w:t>Sign up / Log in</w:t>
-      </w:r>
-      <w:r>
-        <w:rPr>
-          <w:rFonts w:ascii="Times New Roman" w:hAnsi="Times New Roman" w:cs="Times New Roman"/>
-          <w:sz w:val="28"/>
-          <w:szCs w:val="28"/>
-          <w:lang w:val="bg-BG"/>
-        </w:rPr>
         <w:t>), потребителя ще бъде препратен към съответната форма от където ще се изискват „потребителско име“, „имейл“ и парола.</w:t>
       </w:r>
       <w:r>
@@ -9442,9 +9768,9 @@
           <w:szCs w:val="40"/>
         </w:rPr>
         <w:drawing>
-          <wp:inline distT="0" distB="0" distL="0" distR="0" wp14:anchorId="28C7CBFE" wp14:editId="37911C0F">
-            <wp:extent cx="5942754" cy="3035300"/>
-            <wp:effectExtent l="0" t="0" r="1270" b="0"/>
+          <wp:inline distT="0" distB="0" distL="0" distR="0" wp14:anchorId="28C7CBFE" wp14:editId="6EA93783">
+            <wp:extent cx="5940620" cy="3258273"/>
+            <wp:effectExtent l="0" t="0" r="3175" b="0"/>
             <wp:docPr id="956375651" name="Picture 4" descr="A screenshot of a computer&#10;&#10;Description automatically generated"/>
             <wp:cNvGraphicFramePr>
               <a:graphicFrameLocks xmlns:a="http://schemas.openxmlformats.org/drawingml/2006/main" noChangeAspect="1"/>
@@ -9459,7 +9785,7 @@
                     </pic:cNvPicPr>
                   </pic:nvPicPr>
                   <pic:blipFill>
-                    <a:blip r:embed="rId13" cstate="print">
+                    <a:blip r:embed="rId16" cstate="print">
                       <a:extLst>
                         <a:ext uri="{28A0092B-C50C-407E-A947-70E740481C1C}">
                           <a14:useLocalDpi xmlns:a14="http://schemas.microsoft.com/office/drawing/2010/main" val="0"/>
@@ -9474,7 +9800,7 @@
                   <pic:spPr bwMode="auto">
                     <a:xfrm>
                       <a:off x="0" y="0"/>
-                      <a:ext cx="5944448" cy="3036165"/>
+                      <a:ext cx="5966882" cy="3272677"/>
                     </a:xfrm>
                     <a:prstGeom prst="rect">
                       <a:avLst/>
@@ -9518,9 +9844,9 @@
           <w:szCs w:val="40"/>
         </w:rPr>
         <w:drawing>
-          <wp:inline distT="0" distB="0" distL="0" distR="0" wp14:anchorId="759C5EC2" wp14:editId="6E90B709">
-            <wp:extent cx="5943600" cy="3344386"/>
-            <wp:effectExtent l="0" t="0" r="0" b="8890"/>
+          <wp:inline distT="0" distB="0" distL="0" distR="0" wp14:anchorId="759C5EC2" wp14:editId="7C6E4C6B">
+            <wp:extent cx="5942045" cy="3391213"/>
+            <wp:effectExtent l="0" t="0" r="1905" b="0"/>
             <wp:docPr id="1982209273" name="Picture 3" descr="A screenshot of a computer&#10;&#10;Description automatically generated"/>
             <wp:cNvGraphicFramePr>
               <a:graphicFrameLocks xmlns:a="http://schemas.openxmlformats.org/drawingml/2006/main" noChangeAspect="1"/>
@@ -9535,7 +9861,374 @@
                     </pic:cNvPicPr>
                   </pic:nvPicPr>
                   <pic:blipFill>
-                    <a:blip r:embed="rId14" cstate="print">
+                    <a:blip r:embed="rId17" cstate="print">
+                      <a:extLst>
+                        <a:ext uri="{28A0092B-C50C-407E-A947-70E740481C1C}">
+                          <a14:useLocalDpi xmlns:a14="http://schemas.microsoft.com/office/drawing/2010/main" val="0"/>
+                        </a:ext>
+                      </a:extLst>
+                    </a:blip>
+                    <a:srcRect/>
+                    <a:stretch>
+                      <a:fillRect/>
+                    </a:stretch>
+                  </pic:blipFill>
+                  <pic:spPr bwMode="auto">
+                    <a:xfrm>
+                      <a:off x="0" y="0"/>
+                      <a:ext cx="5952981" cy="3397454"/>
+                    </a:xfrm>
+                    <a:prstGeom prst="rect">
+                      <a:avLst/>
+                    </a:prstGeom>
+                    <a:noFill/>
+                    <a:ln>
+                      <a:noFill/>
+                    </a:ln>
+                  </pic:spPr>
+                </pic:pic>
+              </a:graphicData>
+            </a:graphic>
+          </wp:inline>
+        </w:drawing>
+      </w:r>
+      <w:r>
+        <w:rPr>
+          <w:rFonts w:ascii="Times New Roman" w:hAnsi="Times New Roman" w:cs="Times New Roman"/>
+          <w:noProof/>
+          <w:sz w:val="40"/>
+          <w:szCs w:val="40"/>
+        </w:rPr>
+        <w:t xml:space="preserve"> </w:t>
+      </w:r>
+    </w:p>
+    <w:p>
+      <w:pPr>
+        <w:rPr>
+          <w:rFonts w:ascii="Times New Roman" w:hAnsi="Times New Roman" w:cs="Times New Roman"/>
+          <w:noProof/>
+          <w:sz w:val="28"/>
+          <w:szCs w:val="28"/>
+          <w:lang w:val="bg-BG"/>
+        </w:rPr>
+      </w:pPr>
+      <w:r>
+        <w:rPr>
+          <w:rFonts w:ascii="Times New Roman" w:hAnsi="Times New Roman" w:cs="Times New Roman"/>
+          <w:noProof/>
+          <w:sz w:val="28"/>
+          <w:szCs w:val="28"/>
+          <w:lang w:val="bg-BG"/>
+        </w:rPr>
+        <w:lastRenderedPageBreak/>
+        <w:t>След успешно влизане в системата нови опции се показват и разрешават на главната страница:</w:t>
+      </w:r>
+    </w:p>
+    <w:p>
+      <w:pPr>
+        <w:rPr>
+          <w:rFonts w:ascii="Times New Roman" w:hAnsi="Times New Roman" w:cs="Times New Roman"/>
+          <w:noProof/>
+          <w:sz w:val="28"/>
+          <w:szCs w:val="28"/>
+          <w:lang w:val="bg-BG"/>
+        </w:rPr>
+      </w:pPr>
+      <w:r>
+        <w:rPr>
+          <w:rFonts w:ascii="Times New Roman" w:hAnsi="Times New Roman" w:cs="Times New Roman"/>
+          <w:noProof/>
+          <w:sz w:val="28"/>
+          <w:szCs w:val="28"/>
+          <w:lang w:val="bg-BG"/>
+        </w:rPr>
+        <w:t>- Профил (за персонализиране на потребителя)</w:t>
+      </w:r>
+    </w:p>
+    <w:p>
+      <w:pPr>
+        <w:rPr>
+          <w:rFonts w:ascii="Times New Roman" w:hAnsi="Times New Roman" w:cs="Times New Roman"/>
+          <w:noProof/>
+          <w:sz w:val="28"/>
+          <w:szCs w:val="28"/>
+          <w:lang w:val="bg-BG"/>
+        </w:rPr>
+      </w:pPr>
+      <w:r>
+        <w:rPr>
+          <w:rFonts w:ascii="Times New Roman" w:hAnsi="Times New Roman" w:cs="Times New Roman"/>
+          <w:noProof/>
+          <w:sz w:val="28"/>
+          <w:szCs w:val="28"/>
+          <w:lang w:val="bg-BG"/>
+        </w:rPr>
+        <w:t>- Чат (за комуникация с други потребители)</w:t>
+      </w:r>
+    </w:p>
+    <w:p>
+      <w:pPr>
+        <w:rPr>
+          <w:rFonts w:ascii="Times New Roman" w:hAnsi="Times New Roman" w:cs="Times New Roman"/>
+          <w:noProof/>
+          <w:sz w:val="28"/>
+          <w:szCs w:val="28"/>
+        </w:rPr>
+      </w:pPr>
+      <w:r>
+        <w:rPr>
+          <w:rFonts w:ascii="Times New Roman" w:hAnsi="Times New Roman" w:cs="Times New Roman"/>
+          <w:noProof/>
+          <w:sz w:val="28"/>
+          <w:szCs w:val="28"/>
+          <w:lang w:val="bg-BG"/>
+        </w:rPr>
+        <w:t>- Създаване на оферта (създаване на реклама за работа)</w:t>
+      </w:r>
+      <w:r>
+        <w:rPr>
+          <w:rFonts w:ascii="Times New Roman" w:hAnsi="Times New Roman" w:cs="Times New Roman"/>
+          <w:noProof/>
+          <w:sz w:val="28"/>
+          <w:szCs w:val="28"/>
+          <w:lang w:val="bg-BG"/>
+        </w:rPr>
+        <w:br/>
+        <w:t>- Администрация САМО ЗА административни лица</w:t>
+      </w:r>
+      <w:r>
+        <w:rPr>
+          <w:rFonts w:ascii="Times New Roman" w:hAnsi="Times New Roman" w:cs="Times New Roman"/>
+          <w:noProof/>
+          <w:sz w:val="40"/>
+          <w:szCs w:val="40"/>
+          <w:lang w:val="bg-BG"/>
+        </w:rPr>
+        <w:br/>
+      </w:r>
+      <w:r>
+        <w:rPr>
+          <w:rFonts w:ascii="Times New Roman" w:hAnsi="Times New Roman" w:cs="Times New Roman"/>
+          <w:noProof/>
+          <w:sz w:val="40"/>
+          <w:szCs w:val="40"/>
+        </w:rPr>
+        <w:drawing>
+          <wp:inline distT="0" distB="0" distL="0" distR="0" wp14:anchorId="1BE067DB" wp14:editId="7FCB5BE3">
+            <wp:extent cx="5226050" cy="2522220"/>
+            <wp:effectExtent l="0" t="0" r="0" b="0"/>
+            <wp:docPr id="1866992270" name="Picture 5"/>
+            <wp:cNvGraphicFramePr>
+              <a:graphicFrameLocks xmlns:a="http://schemas.openxmlformats.org/drawingml/2006/main" noChangeAspect="1"/>
+            </wp:cNvGraphicFramePr>
+            <a:graphic xmlns:a="http://schemas.openxmlformats.org/drawingml/2006/main">
+              <a:graphicData uri="http://schemas.openxmlformats.org/drawingml/2006/picture">
+                <pic:pic xmlns:pic="http://schemas.openxmlformats.org/drawingml/2006/picture">
+                  <pic:nvPicPr>
+                    <pic:cNvPr id="0" name="Picture 5"/>
+                    <pic:cNvPicPr>
+                      <a:picLocks noChangeAspect="1" noChangeArrowheads="1"/>
+                    </pic:cNvPicPr>
+                  </pic:nvPicPr>
+                  <pic:blipFill>
+                    <a:blip r:embed="rId18" cstate="print">
+                      <a:extLst>
+                        <a:ext uri="{28A0092B-C50C-407E-A947-70E740481C1C}">
+                          <a14:useLocalDpi xmlns:a14="http://schemas.microsoft.com/office/drawing/2010/main" val="0"/>
+                        </a:ext>
+                      </a:extLst>
+                    </a:blip>
+                    <a:srcRect/>
+                    <a:stretch>
+                      <a:fillRect/>
+                    </a:stretch>
+                  </pic:blipFill>
+                  <pic:spPr bwMode="auto">
+                    <a:xfrm>
+                      <a:off x="0" y="0"/>
+                      <a:ext cx="5252756" cy="2535109"/>
+                    </a:xfrm>
+                    <a:prstGeom prst="rect">
+                      <a:avLst/>
+                    </a:prstGeom>
+                    <a:noFill/>
+                    <a:ln>
+                      <a:noFill/>
+                    </a:ln>
+                  </pic:spPr>
+                </pic:pic>
+              </a:graphicData>
+            </a:graphic>
+          </wp:inline>
+        </w:drawing>
+      </w:r>
+    </w:p>
+    <w:p>
+      <w:pPr>
+        <w:rPr>
+          <w:rFonts w:ascii="Times New Roman" w:hAnsi="Times New Roman" w:cs="Times New Roman"/>
+          <w:noProof/>
+          <w:sz w:val="28"/>
+          <w:szCs w:val="28"/>
+          <w:lang w:val="bg-BG"/>
+        </w:rPr>
+      </w:pPr>
+      <w:r>
+        <w:rPr>
+          <w:rFonts w:ascii="Times New Roman" w:hAnsi="Times New Roman" w:cs="Times New Roman"/>
+          <w:noProof/>
+          <w:sz w:val="28"/>
+          <w:szCs w:val="28"/>
+          <w:lang w:val="bg-BG"/>
+        </w:rPr>
+        <w:t>В страницата „Профил“ се съдържа информация за потребителя: Име, Имейл, Био и персонализирана снимка (линк). Провила може да бъде актуализира</w:t>
+      </w:r>
+    </w:p>
+    <w:p>
+      <w:pPr>
+        <w:rPr>
+          <w:rFonts w:ascii="Times New Roman" w:hAnsi="Times New Roman" w:cs="Times New Roman"/>
+          <w:noProof/>
+          <w:sz w:val="28"/>
+          <w:szCs w:val="28"/>
+          <w:lang w:val="bg-BG"/>
+        </w:rPr>
+      </w:pPr>
+      <w:r>
+        <w:rPr>
+          <w:rFonts w:ascii="Times New Roman" w:hAnsi="Times New Roman" w:cs="Times New Roman"/>
+          <w:noProof/>
+          <w:sz w:val="28"/>
+          <w:szCs w:val="28"/>
+          <w:lang w:val="bg-BG"/>
+        </w:rPr>
+        <w:t>по собсвен вкус или при нужда изтриван от системата.</w:t>
+      </w:r>
+    </w:p>
+    <w:p>
+      <w:pPr>
+        <w:rPr>
+          <w:rFonts w:ascii="Times New Roman" w:hAnsi="Times New Roman" w:cs="Times New Roman"/>
+          <w:noProof/>
+          <w:sz w:val="28"/>
+          <w:szCs w:val="28"/>
+          <w:lang w:val="bg-BG"/>
+        </w:rPr>
+      </w:pPr>
+      <w:r>
+        <w:rPr>
+          <w:rFonts w:ascii="Times New Roman" w:hAnsi="Times New Roman" w:cs="Times New Roman"/>
+          <w:noProof/>
+          <w:sz w:val="28"/>
+          <w:szCs w:val="28"/>
+        </w:rPr>
+        <w:drawing>
+          <wp:inline distT="0" distB="0" distL="0" distR="0" wp14:anchorId="6B322677" wp14:editId="4039ADBF">
+            <wp:extent cx="5937250" cy="2797175"/>
+            <wp:effectExtent l="0" t="0" r="6350" b="3175"/>
+            <wp:docPr id="1247649136" name="Picture 6"/>
+            <wp:cNvGraphicFramePr>
+              <a:graphicFrameLocks xmlns:a="http://schemas.openxmlformats.org/drawingml/2006/main" noChangeAspect="1"/>
+            </wp:cNvGraphicFramePr>
+            <a:graphic xmlns:a="http://schemas.openxmlformats.org/drawingml/2006/main">
+              <a:graphicData uri="http://schemas.openxmlformats.org/drawingml/2006/picture">
+                <pic:pic xmlns:pic="http://schemas.openxmlformats.org/drawingml/2006/picture">
+                  <pic:nvPicPr>
+                    <pic:cNvPr id="0" name="Picture 6"/>
+                    <pic:cNvPicPr>
+                      <a:picLocks noChangeAspect="1" noChangeArrowheads="1"/>
+                    </pic:cNvPicPr>
+                  </pic:nvPicPr>
+                  <pic:blipFill>
+                    <a:blip r:embed="rId19" cstate="print">
+                      <a:extLst>
+                        <a:ext uri="{28A0092B-C50C-407E-A947-70E740481C1C}">
+                          <a14:useLocalDpi xmlns:a14="http://schemas.microsoft.com/office/drawing/2010/main" val="0"/>
+                        </a:ext>
+                      </a:extLst>
+                    </a:blip>
+                    <a:srcRect/>
+                    <a:stretch>
+                      <a:fillRect/>
+                    </a:stretch>
+                  </pic:blipFill>
+                  <pic:spPr bwMode="auto">
+                    <a:xfrm>
+                      <a:off x="0" y="0"/>
+                      <a:ext cx="5947879" cy="2802183"/>
+                    </a:xfrm>
+                    <a:prstGeom prst="rect">
+                      <a:avLst/>
+                    </a:prstGeom>
+                    <a:noFill/>
+                    <a:ln>
+                      <a:noFill/>
+                    </a:ln>
+                  </pic:spPr>
+                </pic:pic>
+              </a:graphicData>
+            </a:graphic>
+          </wp:inline>
+        </w:drawing>
+      </w:r>
+    </w:p>
+    <w:p>
+      <w:pPr>
+        <w:rPr>
+          <w:rFonts w:ascii="Times New Roman" w:hAnsi="Times New Roman" w:cs="Times New Roman"/>
+          <w:noProof/>
+          <w:sz w:val="28"/>
+          <w:szCs w:val="28"/>
+          <w:lang w:val="bg-BG"/>
+        </w:rPr>
+      </w:pPr>
+      <w:r>
+        <w:rPr>
+          <w:rFonts w:ascii="Times New Roman" w:hAnsi="Times New Roman" w:cs="Times New Roman"/>
+          <w:noProof/>
+          <w:sz w:val="28"/>
+          <w:szCs w:val="28"/>
+          <w:lang w:val="bg-BG"/>
+        </w:rPr>
+        <w:lastRenderedPageBreak/>
+        <w:t>Опцията „Редактирай Профил“ прехвърля потребителя до следната форма за редакция на профила. Опцията „Изтрий Профил“ изтрива всичката информация за потребителя и го изхвърля от ситемата очаквайки нова оторизация и аутентикация.</w:t>
+      </w:r>
+      <w:r>
+        <w:rPr>
+          <w:rFonts w:ascii="Times New Roman" w:hAnsi="Times New Roman" w:cs="Times New Roman"/>
+          <w:noProof/>
+          <w:sz w:val="40"/>
+          <w:szCs w:val="40"/>
+          <w:lang w:val="bg-BG"/>
+        </w:rPr>
+        <w:br/>
+      </w:r>
+      <w:r>
+        <w:rPr>
+          <w:rFonts w:ascii="Times New Roman" w:hAnsi="Times New Roman" w:cs="Times New Roman"/>
+          <w:noProof/>
+          <w:sz w:val="40"/>
+          <w:szCs w:val="40"/>
+        </w:rPr>
+        <w:drawing>
+          <wp:inline distT="0" distB="0" distL="0" distR="0" wp14:anchorId="538A3245" wp14:editId="0B45307F">
+            <wp:extent cx="5943600" cy="3344386"/>
+            <wp:effectExtent l="0" t="0" r="0" b="8890"/>
+            <wp:docPr id="403233072" name="Picture 7" descr="A screenshot of a computer&#10;&#10;Description automatically generated"/>
+            <wp:cNvGraphicFramePr>
+              <a:graphicFrameLocks xmlns:a="http://schemas.openxmlformats.org/drawingml/2006/main" noChangeAspect="1"/>
+            </wp:cNvGraphicFramePr>
+            <a:graphic xmlns:a="http://schemas.openxmlformats.org/drawingml/2006/main">
+              <a:graphicData uri="http://schemas.openxmlformats.org/drawingml/2006/picture">
+                <pic:pic xmlns:pic="http://schemas.openxmlformats.org/drawingml/2006/picture">
+                  <pic:nvPicPr>
+                    <pic:cNvPr id="403233072" name="Picture 7" descr="A screenshot of a computer&#10;&#10;Description automatically generated"/>
+                    <pic:cNvPicPr>
+                      <a:picLocks noChangeAspect="1" noChangeArrowheads="1"/>
+                    </pic:cNvPicPr>
+                  </pic:nvPicPr>
+                  <pic:blipFill>
+                    <a:blip r:embed="rId20" cstate="print">
                       <a:extLst>
                         <a:ext uri="{28A0092B-C50C-407E-A947-70E740481C1C}">
                           <a14:useLocalDpi xmlns:a14="http://schemas.microsoft.com/office/drawing/2010/main" val="0"/>
@@ -9566,15 +10259,6 @@
           </wp:inline>
         </w:drawing>
       </w:r>
-      <w:r>
-        <w:rPr>
-          <w:rFonts w:ascii="Times New Roman" w:hAnsi="Times New Roman" w:cs="Times New Roman"/>
-          <w:noProof/>
-          <w:sz w:val="40"/>
-          <w:szCs w:val="40"/>
-        </w:rPr>
-        <w:t xml:space="preserve"> </w:t>
-      </w:r>
     </w:p>
     <w:p>
       <w:pPr>
@@ -9594,12 +10278,9 @@
           <w:szCs w:val="28"/>
           <w:lang w:val="bg-BG"/>
         </w:rPr>
-        <w:lastRenderedPageBreak/>
-        <w:t>След успешно влизане в системата нови опции се показват и разрешават на главната страница:</w:t>
-      </w:r>
-    </w:p>
-    <w:p>
-      <w:pPr>
+        <w:t>Потребителя може да публикува собствени обяви достъпвайки опцията „Създай Обява за Работа“ от началната страница.</w:t>
+      </w:r>
+      <w:r>
         <w:rPr>
           <w:rFonts w:ascii="Times New Roman" w:hAnsi="Times New Roman" w:cs="Times New Roman"/>
           <w:noProof/>
@@ -9607,372 +10288,17 @@
           <w:szCs w:val="28"/>
           <w:lang w:val="bg-BG"/>
         </w:rPr>
-      </w:pPr>
+        <w:t xml:space="preserve"> </w:t>
+      </w:r>
       <w:r>
         <w:rPr>
           <w:rFonts w:ascii="Times New Roman" w:hAnsi="Times New Roman" w:cs="Times New Roman"/>
           <w:noProof/>
           <w:sz w:val="28"/>
           <w:szCs w:val="28"/>
-          <w:lang w:val="bg-BG"/>
-        </w:rPr>
-        <w:t>- Профил (за персонализиране на потребителя)</w:t>
-      </w:r>
-    </w:p>
-    <w:p>
-      <w:pPr>
-        <w:rPr>
-          <w:rFonts w:ascii="Times New Roman" w:hAnsi="Times New Roman" w:cs="Times New Roman"/>
-          <w:noProof/>
-          <w:sz w:val="28"/>
-          <w:szCs w:val="28"/>
-          <w:lang w:val="bg-BG"/>
-        </w:rPr>
-      </w:pPr>
-      <w:r>
-        <w:rPr>
-          <w:rFonts w:ascii="Times New Roman" w:hAnsi="Times New Roman" w:cs="Times New Roman"/>
-          <w:noProof/>
-          <w:sz w:val="28"/>
-          <w:szCs w:val="28"/>
-          <w:lang w:val="bg-BG"/>
-        </w:rPr>
-        <w:t>- Чат (за комуникация с други потребители)</w:t>
-      </w:r>
-    </w:p>
-    <w:p>
-      <w:pPr>
-        <w:rPr>
-          <w:rFonts w:ascii="Times New Roman" w:hAnsi="Times New Roman" w:cs="Times New Roman"/>
-          <w:noProof/>
-          <w:sz w:val="28"/>
-          <w:szCs w:val="28"/>
-        </w:rPr>
-      </w:pPr>
-      <w:r>
-        <w:rPr>
-          <w:rFonts w:ascii="Times New Roman" w:hAnsi="Times New Roman" w:cs="Times New Roman"/>
-          <w:noProof/>
-          <w:sz w:val="28"/>
-          <w:szCs w:val="28"/>
-          <w:lang w:val="bg-BG"/>
-        </w:rPr>
-        <w:t>- Създаване на оферта (създаване на реклама за работа)</w:t>
-      </w:r>
-      <w:r>
-        <w:rPr>
-          <w:rFonts w:ascii="Times New Roman" w:hAnsi="Times New Roman" w:cs="Times New Roman"/>
-          <w:noProof/>
-          <w:sz w:val="28"/>
-          <w:szCs w:val="28"/>
-          <w:lang w:val="bg-BG"/>
-        </w:rPr>
-        <w:br/>
-        <w:t>- Администрация САМО ЗА административни лица</w:t>
-      </w:r>
-      <w:r>
-        <w:rPr>
-          <w:rFonts w:ascii="Times New Roman" w:hAnsi="Times New Roman" w:cs="Times New Roman"/>
-          <w:noProof/>
-          <w:sz w:val="40"/>
-          <w:szCs w:val="40"/>
-          <w:lang w:val="bg-BG"/>
-        </w:rPr>
-        <w:br/>
-      </w:r>
-      <w:r>
-        <w:rPr>
-          <w:rFonts w:ascii="Times New Roman" w:hAnsi="Times New Roman" w:cs="Times New Roman"/>
-          <w:noProof/>
-          <w:sz w:val="40"/>
-          <w:szCs w:val="40"/>
         </w:rPr>
         <w:drawing>
-          <wp:inline distT="0" distB="0" distL="0" distR="0" wp14:anchorId="1BE067DB" wp14:editId="7FCB5BE3">
-            <wp:extent cx="5226050" cy="2522220"/>
-            <wp:effectExtent l="0" t="0" r="0" b="0"/>
-            <wp:docPr id="1866992270" name="Picture 5"/>
-            <wp:cNvGraphicFramePr>
-              <a:graphicFrameLocks xmlns:a="http://schemas.openxmlformats.org/drawingml/2006/main" noChangeAspect="1"/>
-            </wp:cNvGraphicFramePr>
-            <a:graphic xmlns:a="http://schemas.openxmlformats.org/drawingml/2006/main">
-              <a:graphicData uri="http://schemas.openxmlformats.org/drawingml/2006/picture">
-                <pic:pic xmlns:pic="http://schemas.openxmlformats.org/drawingml/2006/picture">
-                  <pic:nvPicPr>
-                    <pic:cNvPr id="0" name="Picture 5"/>
-                    <pic:cNvPicPr>
-                      <a:picLocks noChangeAspect="1" noChangeArrowheads="1"/>
-                    </pic:cNvPicPr>
-                  </pic:nvPicPr>
-                  <pic:blipFill>
-                    <a:blip r:embed="rId15" cstate="print">
-                      <a:extLst>
-                        <a:ext uri="{28A0092B-C50C-407E-A947-70E740481C1C}">
-                          <a14:useLocalDpi xmlns:a14="http://schemas.microsoft.com/office/drawing/2010/main" val="0"/>
-                        </a:ext>
-                      </a:extLst>
-                    </a:blip>
-                    <a:srcRect/>
-                    <a:stretch>
-                      <a:fillRect/>
-                    </a:stretch>
-                  </pic:blipFill>
-                  <pic:spPr bwMode="auto">
-                    <a:xfrm>
-                      <a:off x="0" y="0"/>
-                      <a:ext cx="5252756" cy="2535109"/>
-                    </a:xfrm>
-                    <a:prstGeom prst="rect">
-                      <a:avLst/>
-                    </a:prstGeom>
-                    <a:noFill/>
-                    <a:ln>
-                      <a:noFill/>
-                    </a:ln>
-                  </pic:spPr>
-                </pic:pic>
-              </a:graphicData>
-            </a:graphic>
-          </wp:inline>
-        </w:drawing>
-      </w:r>
-    </w:p>
-    <w:p>
-      <w:pPr>
-        <w:rPr>
-          <w:rFonts w:ascii="Times New Roman" w:hAnsi="Times New Roman" w:cs="Times New Roman"/>
-          <w:noProof/>
-          <w:sz w:val="28"/>
-          <w:szCs w:val="28"/>
-          <w:lang w:val="bg-BG"/>
-        </w:rPr>
-      </w:pPr>
-      <w:r>
-        <w:rPr>
-          <w:rFonts w:ascii="Times New Roman" w:hAnsi="Times New Roman" w:cs="Times New Roman"/>
-          <w:noProof/>
-          <w:sz w:val="28"/>
-          <w:szCs w:val="28"/>
-          <w:lang w:val="bg-BG"/>
-        </w:rPr>
-        <w:t>В страницата „Профил“ се съдържа информация за потребителя: Име, Имейл, Био и персонализирана снимка (линк). Провила може да бъде актуализира</w:t>
-      </w:r>
-    </w:p>
-    <w:p>
-      <w:pPr>
-        <w:rPr>
-          <w:rFonts w:ascii="Times New Roman" w:hAnsi="Times New Roman" w:cs="Times New Roman"/>
-          <w:noProof/>
-          <w:sz w:val="28"/>
-          <w:szCs w:val="28"/>
-          <w:lang w:val="bg-BG"/>
-        </w:rPr>
-      </w:pPr>
-      <w:r>
-        <w:rPr>
-          <w:rFonts w:ascii="Times New Roman" w:hAnsi="Times New Roman" w:cs="Times New Roman"/>
-          <w:noProof/>
-          <w:sz w:val="28"/>
-          <w:szCs w:val="28"/>
-          <w:lang w:val="bg-BG"/>
-        </w:rPr>
-        <w:t>по собсвен вкус или при нужда изтриван от системата.</w:t>
-      </w:r>
-    </w:p>
-    <w:p>
-      <w:pPr>
-        <w:rPr>
-          <w:rFonts w:ascii="Times New Roman" w:hAnsi="Times New Roman" w:cs="Times New Roman"/>
-          <w:noProof/>
-          <w:sz w:val="28"/>
-          <w:szCs w:val="28"/>
-          <w:lang w:val="bg-BG"/>
-        </w:rPr>
-      </w:pPr>
-      <w:r>
-        <w:rPr>
-          <w:rFonts w:ascii="Times New Roman" w:hAnsi="Times New Roman" w:cs="Times New Roman"/>
-          <w:noProof/>
-          <w:sz w:val="28"/>
-          <w:szCs w:val="28"/>
-        </w:rPr>
-        <w:drawing>
-          <wp:inline distT="0" distB="0" distL="0" distR="0" wp14:anchorId="6B322677" wp14:editId="4039ADBF">
-            <wp:extent cx="5937250" cy="2797175"/>
-            <wp:effectExtent l="0" t="0" r="6350" b="3175"/>
-            <wp:docPr id="1247649136" name="Picture 6"/>
-            <wp:cNvGraphicFramePr>
-              <a:graphicFrameLocks xmlns:a="http://schemas.openxmlformats.org/drawingml/2006/main" noChangeAspect="1"/>
-            </wp:cNvGraphicFramePr>
-            <a:graphic xmlns:a="http://schemas.openxmlformats.org/drawingml/2006/main">
-              <a:graphicData uri="http://schemas.openxmlformats.org/drawingml/2006/picture">
-                <pic:pic xmlns:pic="http://schemas.openxmlformats.org/drawingml/2006/picture">
-                  <pic:nvPicPr>
-                    <pic:cNvPr id="0" name="Picture 6"/>
-                    <pic:cNvPicPr>
-                      <a:picLocks noChangeAspect="1" noChangeArrowheads="1"/>
-                    </pic:cNvPicPr>
-                  </pic:nvPicPr>
-                  <pic:blipFill>
-                    <a:blip r:embed="rId16" cstate="print">
-                      <a:extLst>
-                        <a:ext uri="{28A0092B-C50C-407E-A947-70E740481C1C}">
-                          <a14:useLocalDpi xmlns:a14="http://schemas.microsoft.com/office/drawing/2010/main" val="0"/>
-                        </a:ext>
-                      </a:extLst>
-                    </a:blip>
-                    <a:srcRect/>
-                    <a:stretch>
-                      <a:fillRect/>
-                    </a:stretch>
-                  </pic:blipFill>
-                  <pic:spPr bwMode="auto">
-                    <a:xfrm>
-                      <a:off x="0" y="0"/>
-                      <a:ext cx="5947879" cy="2802183"/>
-                    </a:xfrm>
-                    <a:prstGeom prst="rect">
-                      <a:avLst/>
-                    </a:prstGeom>
-                    <a:noFill/>
-                    <a:ln>
-                      <a:noFill/>
-                    </a:ln>
-                  </pic:spPr>
-                </pic:pic>
-              </a:graphicData>
-            </a:graphic>
-          </wp:inline>
-        </w:drawing>
-      </w:r>
-    </w:p>
-    <w:p>
-      <w:pPr>
-        <w:rPr>
-          <w:rFonts w:ascii="Times New Roman" w:hAnsi="Times New Roman" w:cs="Times New Roman"/>
-          <w:noProof/>
-          <w:sz w:val="28"/>
-          <w:szCs w:val="28"/>
-          <w:lang w:val="bg-BG"/>
-        </w:rPr>
-      </w:pPr>
-      <w:r>
-        <w:rPr>
-          <w:rFonts w:ascii="Times New Roman" w:hAnsi="Times New Roman" w:cs="Times New Roman"/>
-          <w:noProof/>
-          <w:sz w:val="28"/>
-          <w:szCs w:val="28"/>
-          <w:lang w:val="bg-BG"/>
-        </w:rPr>
-        <w:lastRenderedPageBreak/>
-        <w:t>Опцията „Редактирай Профил“ прехвърля потребителя до следната форма за редакция на профила. Опцията „Изтрий Профил“ изтрива всичката информация за потребителя и го изхвърля от ситемата очаквайки нова оторизация и аутентикация.</w:t>
-      </w:r>
-      <w:r>
-        <w:rPr>
-          <w:rFonts w:ascii="Times New Roman" w:hAnsi="Times New Roman" w:cs="Times New Roman"/>
-          <w:noProof/>
-          <w:sz w:val="40"/>
-          <w:szCs w:val="40"/>
-          <w:lang w:val="bg-BG"/>
-        </w:rPr>
-        <w:br/>
-      </w:r>
-      <w:r>
-        <w:rPr>
-          <w:rFonts w:ascii="Times New Roman" w:hAnsi="Times New Roman" w:cs="Times New Roman"/>
-          <w:noProof/>
-          <w:sz w:val="40"/>
-          <w:szCs w:val="40"/>
-        </w:rPr>
-        <w:drawing>
-          <wp:inline distT="0" distB="0" distL="0" distR="0" wp14:anchorId="538A3245" wp14:editId="0B45307F">
-            <wp:extent cx="5943600" cy="3344386"/>
-            <wp:effectExtent l="0" t="0" r="0" b="8890"/>
-            <wp:docPr id="403233072" name="Picture 7" descr="A screenshot of a computer&#10;&#10;Description automatically generated"/>
-            <wp:cNvGraphicFramePr>
-              <a:graphicFrameLocks xmlns:a="http://schemas.openxmlformats.org/drawingml/2006/main" noChangeAspect="1"/>
-            </wp:cNvGraphicFramePr>
-            <a:graphic xmlns:a="http://schemas.openxmlformats.org/drawingml/2006/main">
-              <a:graphicData uri="http://schemas.openxmlformats.org/drawingml/2006/picture">
-                <pic:pic xmlns:pic="http://schemas.openxmlformats.org/drawingml/2006/picture">
-                  <pic:nvPicPr>
-                    <pic:cNvPr id="403233072" name="Picture 7" descr="A screenshot of a computer&#10;&#10;Description automatically generated"/>
-                    <pic:cNvPicPr>
-                      <a:picLocks noChangeAspect="1" noChangeArrowheads="1"/>
-                    </pic:cNvPicPr>
-                  </pic:nvPicPr>
-                  <pic:blipFill>
-                    <a:blip r:embed="rId17" cstate="print">
-                      <a:extLst>
-                        <a:ext uri="{28A0092B-C50C-407E-A947-70E740481C1C}">
-                          <a14:useLocalDpi xmlns:a14="http://schemas.microsoft.com/office/drawing/2010/main" val="0"/>
-                        </a:ext>
-                      </a:extLst>
-                    </a:blip>
-                    <a:srcRect/>
-                    <a:stretch>
-                      <a:fillRect/>
-                    </a:stretch>
-                  </pic:blipFill>
-                  <pic:spPr bwMode="auto">
-                    <a:xfrm>
-                      <a:off x="0" y="0"/>
-                      <a:ext cx="5943600" cy="3344386"/>
-                    </a:xfrm>
-                    <a:prstGeom prst="rect">
-                      <a:avLst/>
-                    </a:prstGeom>
-                    <a:noFill/>
-                    <a:ln>
-                      <a:noFill/>
-                    </a:ln>
-                  </pic:spPr>
-                </pic:pic>
-              </a:graphicData>
-            </a:graphic>
-          </wp:inline>
-        </w:drawing>
-      </w:r>
-    </w:p>
-    <w:p>
-      <w:pPr>
-        <w:rPr>
-          <w:rFonts w:ascii="Times New Roman" w:hAnsi="Times New Roman" w:cs="Times New Roman"/>
-          <w:noProof/>
-          <w:sz w:val="28"/>
-          <w:szCs w:val="28"/>
-          <w:lang w:val="bg-BG"/>
-        </w:rPr>
-      </w:pPr>
-      <w:r>
-        <w:rPr>
-          <w:rFonts w:ascii="Times New Roman" w:hAnsi="Times New Roman" w:cs="Times New Roman"/>
-          <w:noProof/>
-          <w:sz w:val="28"/>
-          <w:szCs w:val="28"/>
-          <w:lang w:val="bg-BG"/>
-        </w:rPr>
-        <w:t>Потребителя може да публикува собствени обяви достъпвайки опцията „Създай Обява за Работа“ от началната страница.</w:t>
-      </w:r>
-      <w:r>
-        <w:rPr>
-          <w:rFonts w:ascii="Times New Roman" w:hAnsi="Times New Roman" w:cs="Times New Roman"/>
-          <w:noProof/>
-          <w:sz w:val="28"/>
-          <w:szCs w:val="28"/>
-          <w:lang w:val="bg-BG"/>
-        </w:rPr>
-        <w:t xml:space="preserve"> </w:t>
-      </w:r>
-      <w:r>
-        <w:rPr>
-          <w:rFonts w:ascii="Times New Roman" w:hAnsi="Times New Roman" w:cs="Times New Roman"/>
-          <w:noProof/>
-          <w:sz w:val="28"/>
-          <w:szCs w:val="28"/>
-        </w:rPr>
-        <w:drawing>
-          <wp:inline distT="0" distB="0" distL="0" distR="0" wp14:anchorId="4113A1A1" wp14:editId="4370249F">
+          <wp:inline distT="0" distB="0" distL="0" distR="0" wp14:anchorId="4113A1A1" wp14:editId="34658773">
             <wp:extent cx="5541795" cy="3117850"/>
             <wp:effectExtent l="0" t="0" r="1905" b="6350"/>
             <wp:docPr id="1620477546" name="Picture 1" descr="A screenshot of a computer&#10;&#10;Description automatically generated"/>
@@ -9989,7 +10315,7 @@
                     </pic:cNvPicPr>
                   </pic:nvPicPr>
                   <pic:blipFill>
-                    <a:blip r:embed="rId18" cstate="print">
+                    <a:blip r:embed="rId21" cstate="print">
                       <a:extLst>
                         <a:ext uri="{28A0092B-C50C-407E-A947-70E740481C1C}">
                           <a14:useLocalDpi xmlns:a14="http://schemas.microsoft.com/office/drawing/2010/main" val="0"/>
@@ -10075,7 +10401,7 @@
                     </pic:cNvPicPr>
                   </pic:nvPicPr>
                   <pic:blipFill>
-                    <a:blip r:embed="rId19" cstate="print">
+                    <a:blip r:embed="rId22" cstate="print">
                       <a:extLst>
                         <a:ext uri="{28A0092B-C50C-407E-A947-70E740481C1C}">
                           <a14:useLocalDpi xmlns:a14="http://schemas.microsoft.com/office/drawing/2010/main" val="0"/>
@@ -10152,7 +10478,7 @@
                     </pic:cNvPicPr>
                   </pic:nvPicPr>
                   <pic:blipFill>
-                    <a:blip r:embed="rId20" cstate="print">
+                    <a:blip r:embed="rId23" cstate="print">
                       <a:extLst>
                         <a:ext uri="{28A0092B-C50C-407E-A947-70E740481C1C}">
                           <a14:useLocalDpi xmlns:a14="http://schemas.microsoft.com/office/drawing/2010/main" val="0"/>
@@ -10230,7 +10556,7 @@
                     </pic:cNvPicPr>
                   </pic:nvPicPr>
                   <pic:blipFill>
-                    <a:blip r:embed="rId21" cstate="print">
+                    <a:blip r:embed="rId24" cstate="print">
                       <a:extLst>
                         <a:ext uri="{28A0092B-C50C-407E-A947-70E740481C1C}">
                           <a14:useLocalDpi xmlns:a14="http://schemas.microsoft.com/office/drawing/2010/main" val="0"/>
@@ -10306,7 +10632,7 @@
                     </pic:cNvPicPr>
                   </pic:nvPicPr>
                   <pic:blipFill>
-                    <a:blip r:embed="rId22" cstate="print">
+                    <a:blip r:embed="rId25" cstate="print">
                       <a:extLst>
                         <a:ext uri="{28A0092B-C50C-407E-A947-70E740481C1C}">
                           <a14:useLocalDpi xmlns:a14="http://schemas.microsoft.com/office/drawing/2010/main" val="0"/>
@@ -12216,7 +12542,7 @@
   <w:style w:type="paragraph" w:default="1" w:styleId="Normal">
     <w:name w:val="Normal"/>
     <w:qFormat/>
-    <w:rsid w:val="00C938D0"/>
+    <w:rsid w:val="001E64BE"/>
   </w:style>
   <w:style w:type="paragraph" w:styleId="Heading1">
     <w:name w:val="heading 1"/>
@@ -12420,6 +12746,7 @@
   <w:style w:type="character" w:default="1" w:styleId="DefaultParagraphFont">
     <w:name w:val="Default Paragraph Font"/>
     <w:uiPriority w:val="1"/>
+    <w:semiHidden/>
     <w:unhideWhenUsed/>
   </w:style>
   <w:style w:type="table" w:default="1" w:styleId="TableNormal">

</xml_diff>